<commit_message>
updated with new references and discussion
</commit_message>
<xml_diff>
--- a/manuscript.docx
+++ b/manuscript.docx
@@ -447,7 +447,7 @@
         <w:t xml:space="preserve"> </w:t>
       </w:r>
       <w:r>
-        <w:t xml:space="preserve">takes</w:t>
+        <w:t xml:space="preserve">uses</w:t>
       </w:r>
       <w:r>
         <w:t xml:space="preserve"> </w:t>
@@ -561,7 +561,7 @@
         <w:t xml:space="preserve"> </w:t>
       </w:r>
       <w:r>
-        <w:t xml:space="preserve">into</w:t>
+        <w:t xml:space="preserve">in</w:t>
       </w:r>
       <w:r>
         <w:t xml:space="preserve"> </w:t>
@@ -795,49 +795,7 @@
         <w:t xml:space="preserve"> </w:t>
       </w:r>
       <w:r>
-        <w:t xml:space="preserve">Sites</w:t>
-      </w:r>
-      <w:r>
-        <w:t xml:space="preserve"> </w:t>
-      </w:r>
-      <w:r>
-        <w:t xml:space="preserve">containing</w:t>
-      </w:r>
-      <w:r>
-        <w:t xml:space="preserve"> </w:t>
-      </w:r>
-      <w:r>
-        <w:t xml:space="preserve">roomblock</w:t>
-      </w:r>
-      <w:r>
-        <w:t xml:space="preserve"> </w:t>
-      </w:r>
-      <w:r>
-        <w:t xml:space="preserve">architecture</w:t>
-      </w:r>
-      <w:r>
-        <w:t xml:space="preserve"> </w:t>
-      </w:r>
-      <w:r>
-        <w:t xml:space="preserve">are</w:t>
-      </w:r>
-      <w:r>
-        <w:t xml:space="preserve"> </w:t>
-      </w:r>
-      <w:r>
-        <w:t xml:space="preserve">highly</w:t>
-      </w:r>
-      <w:r>
-        <w:t xml:space="preserve"> </w:t>
-      </w:r>
-      <w:r>
-        <w:t xml:space="preserve">central</w:t>
-      </w:r>
-      <w:r>
-        <w:t xml:space="preserve"> </w:t>
-      </w:r>
-      <w:r>
-        <w:t xml:space="preserve">in</w:t>
+        <w:t xml:space="preserve">Overall,</w:t>
       </w:r>
       <w:r>
         <w:t xml:space="preserve"> </w:t>
@@ -855,37 +813,61 @@
         <w:t xml:space="preserve"> </w:t>
       </w:r>
       <w:r>
-        <w:t xml:space="preserve">network</w:t>
-      </w:r>
-      <w:r>
-        <w:t xml:space="preserve"> </w:t>
-      </w:r>
-      <w:r>
-        <w:t xml:space="preserve">but</w:t>
-      </w:r>
-      <w:r>
-        <w:t xml:space="preserve"> </w:t>
-      </w:r>
-      <w:r>
-        <w:t xml:space="preserve">have</w:t>
-      </w:r>
-      <w:r>
-        <w:t xml:space="preserve"> </w:t>
-      </w:r>
-      <w:r>
-        <w:t xml:space="preserve">low</w:t>
-      </w:r>
-      <w:r>
-        <w:t xml:space="preserve"> </w:t>
-      </w:r>
-      <w:r>
-        <w:t xml:space="preserve">centrality</w:t>
-      </w:r>
-      <w:r>
-        <w:t xml:space="preserve"> </w:t>
-      </w:r>
-      <w:r>
-        <w:t xml:space="preserve">in</w:t>
+        <w:t xml:space="preserve">and</w:t>
+      </w:r>
+      <w:r>
+        <w:t xml:space="preserve"> </w:t>
+      </w:r>
+      <w:r>
+        <w:t xml:space="preserve">projectile</w:t>
+      </w:r>
+      <w:r>
+        <w:t xml:space="preserve"> </w:t>
+      </w:r>
+      <w:r>
+        <w:t xml:space="preserve">point</w:t>
+      </w:r>
+      <w:r>
+        <w:t xml:space="preserve"> </w:t>
+      </w:r>
+      <w:r>
+        <w:t xml:space="preserve">networks</w:t>
+      </w:r>
+      <w:r>
+        <w:t xml:space="preserve"> </w:t>
+      </w:r>
+      <w:r>
+        <w:t xml:space="preserve">exhibit</w:t>
+      </w:r>
+      <w:r>
+        <w:t xml:space="preserve"> </w:t>
+      </w:r>
+      <w:r>
+        <w:t xml:space="preserve">significant</w:t>
+      </w:r>
+      <w:r>
+        <w:t xml:space="preserve"> </w:t>
+      </w:r>
+      <w:r>
+        <w:t xml:space="preserve">differences.</w:t>
+      </w:r>
+      <w:r>
+        <w:t xml:space="preserve"> </w:t>
+      </w:r>
+      <w:r>
+        <w:t xml:space="preserve">This</w:t>
+      </w:r>
+      <w:r>
+        <w:t xml:space="preserve"> </w:t>
+      </w:r>
+      <w:r>
+        <w:t xml:space="preserve">indicates</w:t>
+      </w:r>
+      <w:r>
+        <w:t xml:space="preserve"> </w:t>
+      </w:r>
+      <w:r>
+        <w:t xml:space="preserve">that</w:t>
       </w:r>
       <w:r>
         <w:t xml:space="preserve"> </w:t>
@@ -897,37 +879,169 @@
         <w:t xml:space="preserve"> </w:t>
       </w:r>
       <w:r>
+        <w:t xml:space="preserve">social</w:t>
+      </w:r>
+      <w:r>
+        <w:t xml:space="preserve"> </w:t>
+      </w:r>
+      <w:r>
+        <w:t xml:space="preserve">networks</w:t>
+      </w:r>
+      <w:r>
+        <w:t xml:space="preserve"> </w:t>
+      </w:r>
+      <w:r>
+        <w:t xml:space="preserve">that</w:t>
+      </w:r>
+      <w:r>
+        <w:t xml:space="preserve"> </w:t>
+      </w:r>
+      <w:r>
+        <w:t xml:space="preserve">created</w:t>
+      </w:r>
+      <w:r>
+        <w:t xml:space="preserve"> </w:t>
+      </w:r>
+      <w:r>
+        <w:t xml:space="preserve">these</w:t>
+      </w:r>
+      <w:r>
+        <w:t xml:space="preserve"> </w:t>
+      </w:r>
+      <w:r>
+        <w:t xml:space="preserve">patterns</w:t>
+      </w:r>
+      <w:r>
+        <w:t xml:space="preserve"> </w:t>
+      </w:r>
+      <w:r>
+        <w:t xml:space="preserve">had</w:t>
+      </w:r>
+      <w:r>
+        <w:t xml:space="preserve"> </w:t>
+      </w:r>
+      <w:r>
+        <w:t xml:space="preserve">different</w:t>
+      </w:r>
+      <w:r>
+        <w:t xml:space="preserve"> </w:t>
+      </w:r>
+      <w:r>
+        <w:t xml:space="preserve">social</w:t>
+      </w:r>
+      <w:r>
+        <w:t xml:space="preserve"> </w:t>
+      </w:r>
+      <w:r>
+        <w:t xml:space="preserve">mechanisms.</w:t>
+      </w:r>
+      <w:r>
+        <w:t xml:space="preserve"> </w:t>
+      </w:r>
+      <w:r>
+        <w:t xml:space="preserve">One</w:t>
+      </w:r>
+      <w:r>
+        <w:t xml:space="preserve"> </w:t>
+      </w:r>
+      <w:r>
+        <w:t xml:space="preserve">potential</w:t>
+      </w:r>
+      <w:r>
+        <w:t xml:space="preserve"> </w:t>
+      </w:r>
+      <w:r>
+        <w:t xml:space="preserve">cause</w:t>
+      </w:r>
+      <w:r>
+        <w:t xml:space="preserve"> </w:t>
+      </w:r>
+      <w:r>
+        <w:t xml:space="preserve">of</w:t>
+      </w:r>
+      <w:r>
+        <w:t xml:space="preserve"> </w:t>
+      </w:r>
+      <w:r>
+        <w:t xml:space="preserve">these</w:t>
+      </w:r>
+      <w:r>
+        <w:t xml:space="preserve"> </w:t>
+      </w:r>
+      <w:r>
+        <w:t xml:space="preserve">differences</w:t>
+      </w:r>
+      <w:r>
+        <w:t xml:space="preserve"> </w:t>
+      </w:r>
+      <w:r>
+        <w:t xml:space="preserve">is</w:t>
+      </w:r>
+      <w:r>
+        <w:t xml:space="preserve"> </w:t>
+      </w:r>
+      <w:r>
+        <w:t xml:space="preserve">gendered</w:t>
+      </w:r>
+      <w:r>
+        <w:t xml:space="preserve"> </w:t>
+      </w:r>
+      <w:r>
+        <w:t xml:space="preserve">spheres</w:t>
+      </w:r>
+      <w:r>
+        <w:t xml:space="preserve"> </w:t>
+      </w:r>
+      <w:r>
+        <w:t xml:space="preserve">of</w:t>
+      </w:r>
+      <w:r>
+        <w:t xml:space="preserve"> </w:t>
+      </w:r>
+      <w:r>
+        <w:t xml:space="preserve">interaction</w:t>
+      </w:r>
+      <w:r>
+        <w:t xml:space="preserve"> </w:t>
+      </w:r>
+      <w:r>
+        <w:t xml:space="preserve">with</w:t>
+      </w:r>
+      <w:r>
+        <w:t xml:space="preserve"> </w:t>
+      </w:r>
+      <w:r>
+        <w:t xml:space="preserve">men</w:t>
+      </w:r>
+      <w:r>
+        <w:t xml:space="preserve"> </w:t>
+      </w:r>
+      <w:r>
+        <w:t xml:space="preserve">producing</w:t>
+      </w:r>
+      <w:r>
+        <w:t xml:space="preserve"> </w:t>
+      </w:r>
+      <w:r>
+        <w:t xml:space="preserve">and</w:t>
+      </w:r>
+      <w:r>
+        <w:t xml:space="preserve"> </w:t>
+      </w:r>
+      <w:r>
+        <w:t xml:space="preserve">exchanging</w:t>
+      </w:r>
+      <w:r>
+        <w:t xml:space="preserve"> </w:t>
+      </w:r>
+      <w:r>
         <w:t xml:space="preserve">projectile</w:t>
       </w:r>
       <w:r>
         <w:t xml:space="preserve"> </w:t>
       </w:r>
       <w:r>
-        <w:t xml:space="preserve">point</w:t>
-      </w:r>
-      <w:r>
-        <w:t xml:space="preserve"> </w:t>
-      </w:r>
-      <w:r>
-        <w:t xml:space="preserve">network.</w:t>
-      </w:r>
-      <w:r>
-        <w:t xml:space="preserve"> </w:t>
-      </w:r>
-      <w:r>
-        <w:t xml:space="preserve">Overall,</w:t>
-      </w:r>
-      <w:r>
-        <w:t xml:space="preserve"> </w:t>
-      </w:r>
-      <w:r>
-        <w:t xml:space="preserve">the</w:t>
-      </w:r>
-      <w:r>
-        <w:t xml:space="preserve"> </w:t>
-      </w:r>
-      <w:r>
-        <w:t xml:space="preserve">ceramic</w:t>
+        <w:t xml:space="preserve">points</w:t>
       </w:r>
       <w:r>
         <w:t xml:space="preserve"> </w:t>
@@ -939,229 +1053,19 @@
         <w:t xml:space="preserve"> </w:t>
       </w:r>
       <w:r>
-        <w:t xml:space="preserve">projectile</w:t>
-      </w:r>
-      <w:r>
-        <w:t xml:space="preserve"> </w:t>
-      </w:r>
-      <w:r>
-        <w:t xml:space="preserve">point</w:t>
-      </w:r>
-      <w:r>
-        <w:t xml:space="preserve"> </w:t>
-      </w:r>
-      <w:r>
-        <w:t xml:space="preserve">networks</w:t>
-      </w:r>
-      <w:r>
-        <w:t xml:space="preserve"> </w:t>
-      </w:r>
-      <w:r>
-        <w:t xml:space="preserve">exhibit</w:t>
-      </w:r>
-      <w:r>
-        <w:t xml:space="preserve"> </w:t>
-      </w:r>
-      <w:r>
-        <w:t xml:space="preserve">significant</w:t>
-      </w:r>
-      <w:r>
-        <w:t xml:space="preserve"> </w:t>
-      </w:r>
-      <w:r>
-        <w:t xml:space="preserve">differences.</w:t>
-      </w:r>
-      <w:r>
-        <w:t xml:space="preserve"> </w:t>
-      </w:r>
-      <w:r>
-        <w:t xml:space="preserve">This</w:t>
-      </w:r>
-      <w:r>
-        <w:t xml:space="preserve"> </w:t>
-      </w:r>
-      <w:r>
-        <w:t xml:space="preserve">indicates</w:t>
-      </w:r>
-      <w:r>
-        <w:t xml:space="preserve"> </w:t>
-      </w:r>
-      <w:r>
-        <w:t xml:space="preserve">that</w:t>
-      </w:r>
-      <w:r>
-        <w:t xml:space="preserve"> </w:t>
-      </w:r>
-      <w:r>
-        <w:t xml:space="preserve">the</w:t>
-      </w:r>
-      <w:r>
-        <w:t xml:space="preserve"> </w:t>
-      </w:r>
-      <w:r>
-        <w:t xml:space="preserve">social</w:t>
-      </w:r>
-      <w:r>
-        <w:t xml:space="preserve"> </w:t>
-      </w:r>
-      <w:r>
-        <w:t xml:space="preserve">networks</w:t>
-      </w:r>
-      <w:r>
-        <w:t xml:space="preserve"> </w:t>
-      </w:r>
-      <w:r>
-        <w:t xml:space="preserve">that</w:t>
-      </w:r>
-      <w:r>
-        <w:t xml:space="preserve"> </w:t>
-      </w:r>
-      <w:r>
-        <w:t xml:space="preserve">created</w:t>
-      </w:r>
-      <w:r>
-        <w:t xml:space="preserve"> </w:t>
-      </w:r>
-      <w:r>
-        <w:t xml:space="preserve">these</w:t>
-      </w:r>
-      <w:r>
-        <w:t xml:space="preserve"> </w:t>
-      </w:r>
-      <w:r>
-        <w:t xml:space="preserve">patterns</w:t>
-      </w:r>
-      <w:r>
-        <w:t xml:space="preserve"> </w:t>
-      </w:r>
-      <w:r>
-        <w:t xml:space="preserve">had</w:t>
-      </w:r>
-      <w:r>
-        <w:t xml:space="preserve"> </w:t>
-      </w:r>
-      <w:r>
-        <w:t xml:space="preserve">different</w:t>
-      </w:r>
-      <w:r>
-        <w:t xml:space="preserve"> </w:t>
-      </w:r>
-      <w:r>
-        <w:t xml:space="preserve">social</w:t>
-      </w:r>
-      <w:r>
-        <w:t xml:space="preserve"> </w:t>
-      </w:r>
-      <w:r>
-        <w:t xml:space="preserve">mechanisms.</w:t>
-      </w:r>
-      <w:r>
-        <w:t xml:space="preserve"> </w:t>
-      </w:r>
-      <w:r>
-        <w:t xml:space="preserve">One</w:t>
-      </w:r>
-      <w:r>
-        <w:t xml:space="preserve"> </w:t>
-      </w:r>
-      <w:r>
-        <w:t xml:space="preserve">potential</w:t>
-      </w:r>
-      <w:r>
-        <w:t xml:space="preserve"> </w:t>
-      </w:r>
-      <w:r>
-        <w:t xml:space="preserve">cause</w:t>
-      </w:r>
-      <w:r>
-        <w:t xml:space="preserve"> </w:t>
-      </w:r>
-      <w:r>
-        <w:t xml:space="preserve">of</w:t>
-      </w:r>
-      <w:r>
-        <w:t xml:space="preserve"> </w:t>
-      </w:r>
-      <w:r>
-        <w:t xml:space="preserve">these</w:t>
-      </w:r>
-      <w:r>
-        <w:t xml:space="preserve"> </w:t>
-      </w:r>
-      <w:r>
-        <w:t xml:space="preserve">differences</w:t>
-      </w:r>
-      <w:r>
-        <w:t xml:space="preserve"> </w:t>
-      </w:r>
-      <w:r>
-        <w:t xml:space="preserve">is</w:t>
-      </w:r>
-      <w:r>
-        <w:t xml:space="preserve"> </w:t>
-      </w:r>
-      <w:r>
-        <w:t xml:space="preserve">gendered</w:t>
-      </w:r>
-      <w:r>
-        <w:t xml:space="preserve"> </w:t>
-      </w:r>
-      <w:r>
-        <w:t xml:space="preserve">spheres</w:t>
-      </w:r>
-      <w:r>
-        <w:t xml:space="preserve"> </w:t>
-      </w:r>
-      <w:r>
-        <w:t xml:space="preserve">of</w:t>
-      </w:r>
-      <w:r>
-        <w:t xml:space="preserve"> </w:t>
-      </w:r>
-      <w:r>
-        <w:t xml:space="preserve">interaction</w:t>
-      </w:r>
-      <w:r>
-        <w:t xml:space="preserve"> </w:t>
-      </w:r>
-      <w:r>
-        <w:t xml:space="preserve">with</w:t>
-      </w:r>
-      <w:r>
-        <w:t xml:space="preserve"> </w:t>
-      </w:r>
-      <w:r>
-        <w:t xml:space="preserve">men</w:t>
-      </w:r>
-      <w:r>
-        <w:t xml:space="preserve"> </w:t>
-      </w:r>
-      <w:r>
-        <w:t xml:space="preserve">exchanging</w:t>
-      </w:r>
-      <w:r>
-        <w:t xml:space="preserve"> </w:t>
-      </w:r>
-      <w:r>
-        <w:t xml:space="preserve">projectile</w:t>
-      </w:r>
-      <w:r>
-        <w:t xml:space="preserve"> </w:t>
-      </w:r>
-      <w:r>
-        <w:t xml:space="preserve">points</w:t>
+        <w:t xml:space="preserve">women</w:t>
+      </w:r>
+      <w:r>
+        <w:t xml:space="preserve"> </w:t>
+      </w:r>
+      <w:r>
+        <w:t xml:space="preserve">producing</w:t>
       </w:r>
       <w:r>
         <w:t xml:space="preserve"> </w:t>
       </w:r>
       <w:r>
         <w:t xml:space="preserve">and</w:t>
-      </w:r>
-      <w:r>
-        <w:t xml:space="preserve"> </w:t>
-      </w:r>
-      <w:r>
-        <w:t xml:space="preserve">women</w:t>
       </w:r>
       <w:r>
         <w:t xml:space="preserve"> </w:t>
@@ -1216,7 +1120,7 @@
         <w:pStyle w:val="FirstParagraph"/>
       </w:pPr>
       <w:r>
-        <w:t xml:space="preserve">Network science has many applications for archaeologists. It can be particularly useful for breaking out of traditional spatial categories and examining data through new lenses</w:t>
+        <w:t xml:space="preserve">Network science has many applications for archaeologists, and it can be particularly useful for breaking out of traditional spatial categories and examining data through new lenses</w:t>
       </w:r>
       <w:r>
         <w:t xml:space="preserve"> </w:t>
@@ -1270,7 +1174,7 @@
         <w:t xml:space="preserve">)</w:t>
       </w:r>
       <w:r>
-        <w:t xml:space="preserve">. Social systems are complex webs of interrelations. There is too much involved to model the material culture of even a technologically simple society. But certainly analyzing more than one type of material culture provides a more complete understanding of the social dynamics involved in the networks of interaction we wish to understand. Yet, there are few examples of multilayer networks in archaeology</w:t>
+        <w:t xml:space="preserve">. Social systems are complex webs of interrelations. There is too much involved to model the material culture of even a technologically simple society, but certainly analyzing more than one type of material culture provides a more complete understanding of the social dynamics involved in the networks of interaction we wish to understand. Yet, there are few examples of multilayer networks in archaeology</w:t>
       </w:r>
       <w:r>
         <w:t xml:space="preserve"> </w:t>
@@ -1338,7 +1242,7 @@
         <w:t xml:space="preserve"> </w:t>
       </w:r>
       <w:r>
-        <w:t xml:space="preserve">used ceramics and obsidian to understand the transformation of large scale social networks. Peeples</w:t>
+        <w:t xml:space="preserve">used ceramics and obsidian to understand the transformation of large-scale social networks. Peeples</w:t>
       </w:r>
       <w:r>
         <w:t xml:space="preserve"> </w:t>
@@ -1361,7 +1265,7 @@
         <w:t xml:space="preserve"> </w:t>
       </w:r>
       <w:r>
-        <w:t xml:space="preserve">used ceramics and architecture to understand identity and social change in the Cibola region. This paper is an application of multilayer network analysis that seeks to further network research by examining multiple types of material culture in one framework. Given the frequent focus on single types of artifacts in network research, a primary question I seek to address is whether networks based on different types of material culture are positively correlated. This is an important question because archaeologists often make inferences based solely on ceramics or other types of material culture. Evidence regarding the ways material culture co-vary will help archaeologists direct future research. Furthermore, I also seek causal explanations for the co-variance, or lack thereof, for material culture in the case study I present here.</w:t>
+        <w:t xml:space="preserve">used ceramics and architecture to understand identity and social change in the Cibola region. This paper is an application of multilayer network analysis that seeks to further network research by examining multiple types of material culture in one framework. Given the frequent focus on single types of artifacts in network research, a primary question I seek to address is whether networks based on different types of material culture are positively correlated. This is important because archaeologists often make inferences based solely on ceramics or other types of material culture. Evidence regarding the ways material culture co-vary will help give better context to these studies. Furthermore, I also seek causal explanations for the co-variance, or lack thereof, for material culture in the case study I present here.</w:t>
       </w:r>
     </w:p>
     <w:p>
@@ -1656,7 +1560,7 @@
         <w:t xml:space="preserve">)</w:t>
       </w:r>
       <w:r>
-        <w:t xml:space="preserve">, to examine basic architectural data, typed ceramics, and a recent projectile point analysis</w:t>
+        <w:t xml:space="preserve">, to examine basic architectural data, typed ceramics, and data from a recent projectile point analysis</w:t>
       </w:r>
       <w:r>
         <w:t xml:space="preserve"> </w:t>
@@ -1676,7 +1580,7 @@
         <w:t xml:space="preserve">)</w:t>
       </w:r>
       <w:r>
-        <w:t xml:space="preserve">. There are two null hypotheses tested in this analysis: (1) that the data is spatially correlated–meaning that sites nearest to each other will be most alike–and (2) that the architecture, ceramics, and projectile points will all be positively correlated–meaning that similar types of architecture, ceramics, and projectile points will be found at the same sites. In reality, I expected significant variation between these types of material culture. As will be demonstrated, the results indicate a positive correlation between projectile point similarity and spatial distance. Furthermore, ceramic and projectile point networks (hereafter point networks) exhibit significant differences. I posit that the differences in these networks are connected to the identities of the individuals creating the original social networks: particularly that of gender.</w:t>
+        <w:t xml:space="preserve">. There are two null hypotheses tested in this analysis: (1) that the data is spatially correlated–meaning that sites nearest to each other will be most alike–and (2) that the architecture, ceramics, and projectile points will all be positively correlated–meaning that similar types of architecture, ceramics, and projectile points will be found at the same sites. In reality, I expected significant variation between these types of material culture. As will be demonstrated, the results indicate a positive correlation between projectile point similarity and spatial distance. Additionally, ceramic and projectile point networks (hereafter point networks) exhibit significant differences. I posit that the differences in these networks are connected to the identities of the individuals creating the original social networks: particularly that of gender.</w:t>
       </w:r>
     </w:p>
     <w:bookmarkStart w:id="23" w:name="tonto-basin"/>
@@ -2078,7 +1982,44 @@
         <w:t xml:space="preserve">)</w:t>
       </w:r>
       <w:r>
-        <w:t xml:space="preserve">. This migration into the Tonto Basinwas part of a larger migration from north to south and is associated with the origin of the Salado phenomenon. Salado pottery production was widespread across southern Arizona, but often the largest sources of production was centered at the location of a former Kayenta enclave</w:t>
+        <w:t xml:space="preserve">, although some have attributed the architectural changes to warfare or population aggregation</w:t>
+      </w:r>
+      <w:r>
+        <w:t xml:space="preserve"> </w:t>
+      </w:r>
+      <w:r>
+        <w:t xml:space="preserve">(c.f.</w:t>
+      </w:r>
+      <w:r>
+        <w:t xml:space="preserve"> </w:t>
+      </w:r>
+      <w:hyperlink w:anchor="ref-Oliver2001-tu">
+        <w:r>
+          <w:rPr>
+            <w:rStyle w:val="Hyperlink"/>
+          </w:rPr>
+          <w:t xml:space="preserve">Oliver 2001</w:t>
+        </w:r>
+      </w:hyperlink>
+      <w:r>
+        <w:t xml:space="preserve">;</w:t>
+      </w:r>
+      <w:r>
+        <w:t xml:space="preserve"> </w:t>
+      </w:r>
+      <w:hyperlink w:anchor="ref-Wood2000-ze">
+        <w:r>
+          <w:rPr>
+            <w:rStyle w:val="Hyperlink"/>
+          </w:rPr>
+          <w:t xml:space="preserve">Wood 2000</w:t>
+        </w:r>
+      </w:hyperlink>
+      <w:r>
+        <w:t xml:space="preserve">)</w:t>
+      </w:r>
+      <w:r>
+        <w:t xml:space="preserve">. This migration into the Tonto Basin was part of a larger migration from north to south and is associated with the origin of the Salado phenomenon. Salado pottery production was widespread across southern Arizona, but often the largest sources of production was centered at the location of a former Kayenta enclave</w:t>
       </w:r>
       <w:r>
         <w:t xml:space="preserve"> </w:t>
@@ -2140,13 +2081,27 @@
         <w:t xml:space="preserve">)</w:t>
       </w:r>
       <w:r>
-        <w:t xml:space="preserve">. The connection between immigration and an important type of decorated pottery in the region suggests that sites with roomblocks may have higher centrality in ceramic networks. Having high centrality means they have more connections to other nodes (i.e., sites). The presence of migrant communities in Tonto Basin invites questions regarding the relationship between sites–particularly between migrant and local communities. A network approach is an ideal way to examine the relationships between sites. Evidence that projectile points move between sites</w:t>
+        <w:t xml:space="preserve">. The connection between immigration and an important type of decorated pottery in the region suggests that sites with roomblocks may have higher centrality in ceramic networks. Having high centrality means they have more connections to other nodes (i.e., sites). The presence of migrant communities in Tonto Basin invites questions regarding the relationship between sites–particularly between migrant and local communities. A network approach is an ideal way to examine the relationships between sites. Evidence that projectile points move between communities in the Tonto Basin</w:t>
       </w:r>
       <w:r>
         <w:t xml:space="preserve"> </w:t>
       </w:r>
       <w:r>
         <w:t xml:space="preserve">(e.g.,</w:t>
+      </w:r>
+      <w:r>
+        <w:t xml:space="preserve"> </w:t>
+      </w:r>
+      <w:hyperlink w:anchor="ref-Sliva2002-oz">
+        <w:r>
+          <w:rPr>
+            <w:rStyle w:val="Hyperlink"/>
+          </w:rPr>
+          <w:t xml:space="preserve">Sliva 2002</w:t>
+        </w:r>
+      </w:hyperlink>
+      <w:r>
+        <w:t xml:space="preserve">;</w:t>
       </w:r>
       <w:r>
         <w:t xml:space="preserve"> </w:t>
@@ -2268,7 +2223,7 @@
         <w:t xml:space="preserve"> </w:t>
       </w:r>
       <w:r>
-        <w:t xml:space="preserve">used projectile points from Tonto Basin in just such a study. His analysis of flake scar patterning identified individual knappers, or at least clusters of knappers with similar knapping styles, and the distribution of their projectile points around Tonto Basin. He found strong connections between many parts of the eastern Tonto Basin. Unfortunately, this study will only attempt a site-level analysis. Watt’s study does, however, illustrate how relations can be defined between nodes in a network analysis. He used similarity networks where the points that had similar flaking styles were connected together. Similarity networks are a commonly used type of network in archaeology</w:t>
+        <w:t xml:space="preserve">used projectile points from Tonto Basin in just such a study. His analysis of flake scar patterning identified individual knappers, or at least clusters of people with similar knapping styles, and the distribution of their projectile points around Tonto Basin. He found strong connections between many parts of the eastern Tonto Basin. Unfortunately, this study will only attempt a site-level analysis. Watt’s study does, however, illustrate how relations can be defined between nodes in a network analysis. He used similarity networks where the points that had similar flaking styles were connected together. Similarity networks are a commonly used type of network in archaeology</w:t>
       </w:r>
       <w:r>
         <w:t xml:space="preserve"> </w:t>
@@ -2505,7 +2460,7 @@
         <w:pStyle w:val="BodyText"/>
       </w:pPr>
       <w:r>
-        <w:t xml:space="preserve">In this analysis, I argue that ceramics and architecture are more likely to represent categorical identity. The architecture discussed is highly visible and representative of historical group membership. The ceramics are grouped into types based primarily on decoration, which is strongly indicative of group membership. What this means is that links between nodes in the cer The details of architecture and ceramics used in this study are discussed in a future section, but it is important to note that these designations as categorical or relational are contextually dependent on this study. Clark</w:t>
+        <w:t xml:space="preserve">In this analysis, I argue that ceramics and architecture are more likely to represent categorical identity. The architecture discussed is highly visible and representative of historical group membership. The ceramics are grouped into types based primarily on decoration, which is strongly indicative of group membership. What this means is that links between nodes in the ceramic network are more likely to indicate belonging to a similar social group. The details of architecture and ceramics used in this study are discussed in a future section, but it is important to note that these designations as categorical or relational are contextually dependent on this study. Clark</w:t>
       </w:r>
       <w:r>
         <w:t xml:space="preserve"> </w:t>
@@ -2866,7 +2821,7 @@
         <w:pStyle w:val="BodyText"/>
       </w:pPr>
       <w:r>
-        <w:t xml:space="preserve">There is one other aspect to these relations that I believe played an important role. A central way people identify themselves is by gender. Gender roles, like identity, can also vary in complex ways, but for the purposes of this analysis I will use a simplified model. Women made pottery and men made projectile points. This was not always true of course, but this fits the available data for the Hohokam</w:t>
+        <w:t xml:space="preserve">There is one other aspect to these relations that I believe played an important role. A central way people identify themselves is by gender. Gender roles, like identity, can also vary in complex ways, but for the purposes of this analysis I will use a simplified model. Women made pottery and men made projectile points. This was not always true of course, but this fits the available data and expectations for the Hohokam</w:t>
       </w:r>
       <w:r>
         <w:t xml:space="preserve"> </w:t>
@@ -2888,6 +2843,34 @@
       <w:r>
         <w:t xml:space="preserve"> </w:t>
       </w:r>
+      <w:hyperlink w:anchor="ref-Harry2010-hj">
+        <w:r>
+          <w:rPr>
+            <w:rStyle w:val="Hyperlink"/>
+          </w:rPr>
+          <w:t xml:space="preserve">Harry and Huntington 2010</w:t>
+        </w:r>
+      </w:hyperlink>
+      <w:r>
+        <w:t xml:space="preserve">;</w:t>
+      </w:r>
+      <w:r>
+        <w:t xml:space="preserve"> </w:t>
+      </w:r>
+      <w:hyperlink w:anchor="ref-Shackley2005-hn">
+        <w:r>
+          <w:rPr>
+            <w:rStyle w:val="Hyperlink"/>
+          </w:rPr>
+          <w:t xml:space="preserve">Shackley 2005</w:t>
+        </w:r>
+      </w:hyperlink>
+      <w:r>
+        <w:t xml:space="preserve">;</w:t>
+      </w:r>
+      <w:r>
+        <w:t xml:space="preserve"> </w:t>
+      </w:r>
       <w:hyperlink w:anchor="ref-VanPool2010-im">
         <w:r>
           <w:rPr>
@@ -2897,9 +2880,85 @@
         </w:r>
       </w:hyperlink>
       <w:r>
+        <w:t xml:space="preserve">;</w:t>
+      </w:r>
+      <w:r>
+        <w:t xml:space="preserve"> </w:t>
+      </w:r>
+      <w:hyperlink w:anchor="ref-Whittlesey2010-ox">
+        <w:r>
+          <w:rPr>
+            <w:rStyle w:val="Hyperlink"/>
+          </w:rPr>
+          <w:t xml:space="preserve">Whittlesey 2010</w:t>
+        </w:r>
+      </w:hyperlink>
+      <w:r>
         <w:t xml:space="preserve">)</w:t>
       </w:r>
       <w:r>
+        <w:t xml:space="preserve">. An examination of the ethnographic record for the O’odham people, recognized descendants of the Hohokam, provides additional references that women made pottery</w:t>
+      </w:r>
+      <w:r>
+        <w:t xml:space="preserve"> </w:t>
+      </w:r>
+      <w:r>
+        <w:t xml:space="preserve">(</w:t>
+      </w:r>
+      <w:hyperlink w:anchor="ref-Bahr2011-or">
+        <w:r>
+          <w:rPr>
+            <w:rStyle w:val="Hyperlink"/>
+          </w:rPr>
+          <w:t xml:space="preserve">Bahr 2011:4</w:t>
+        </w:r>
+      </w:hyperlink>
+      <w:r>
+        <w:t xml:space="preserve">;</w:t>
+      </w:r>
+      <w:r>
+        <w:t xml:space="preserve"> </w:t>
+      </w:r>
+      <w:hyperlink w:anchor="ref-Castetter1935-pq">
+        <w:r>
+          <w:rPr>
+            <w:rStyle w:val="Hyperlink"/>
+          </w:rPr>
+          <w:t xml:space="preserve">Castetter and Underhill 1935:5–6</w:t>
+        </w:r>
+      </w:hyperlink>
+      <w:r>
+        <w:t xml:space="preserve">;</w:t>
+      </w:r>
+      <w:r>
+        <w:t xml:space="preserve"> </w:t>
+      </w:r>
+      <w:hyperlink w:anchor="ref-Chona1936-mg">
+        <w:r>
+          <w:rPr>
+            <w:rStyle w:val="Hyperlink"/>
+          </w:rPr>
+          <w:t xml:space="preserve">Chona 1936:44</w:t>
+        </w:r>
+      </w:hyperlink>
+      <w:r>
+        <w:t xml:space="preserve">;</w:t>
+      </w:r>
+      <w:r>
+        <w:t xml:space="preserve"> </w:t>
+      </w:r>
+      <w:hyperlink w:anchor="ref-Joseph1949-ga">
+        <w:r>
+          <w:rPr>
+            <w:rStyle w:val="Hyperlink"/>
+          </w:rPr>
+          <w:t xml:space="preserve">Joseph et al. 1949:57</w:t>
+        </w:r>
+      </w:hyperlink>
+      <w:r>
+        <w:t xml:space="preserve">)</w:t>
+      </w:r>
+      <w:r>
         <w:t xml:space="preserve">. An examination of the burial record for the RPMS study shows no obvious indication that women made pottery, only that both men and women were buried with pottery</w:t>
       </w:r>
       <w:r>
@@ -2921,6 +2980,57 @@
       </w:r>
       <w:r>
         <w:t xml:space="preserve">. On the other hand, projectile points were almost exclusively buried with males. This does not mean that a man could not move pots from one site to another or that a woman could not do the same with a projectile point, but, in general, differences in point and ceramic networks are most likely to indicate differences in gender networks.</w:t>
+      </w:r>
+    </w:p>
+    <w:p>
+      <w:pPr>
+        <w:pStyle w:val="BodyText"/>
+      </w:pPr>
+      <w:r>
+        <w:t xml:space="preserve">Shackley</w:t>
+      </w:r>
+      <w:r>
+        <w:t xml:space="preserve"> </w:t>
+      </w:r>
+      <w:r>
+        <w:t xml:space="preserve">(</w:t>
+      </w:r>
+      <w:hyperlink w:anchor="ref-Shackley2005-hn">
+        <w:r>
+          <w:rPr>
+            <w:rStyle w:val="Hyperlink"/>
+          </w:rPr>
+          <w:t xml:space="preserve">2005</w:t>
+        </w:r>
+      </w:hyperlink>
+      <w:r>
+        <w:t xml:space="preserve">)</w:t>
+      </w:r>
+      <w:r>
+        <w:t xml:space="preserve">, using projectile point typology data from Hoffman</w:t>
+      </w:r>
+      <w:r>
+        <w:t xml:space="preserve"> </w:t>
+      </w:r>
+      <w:r>
+        <w:t xml:space="preserve">(</w:t>
+      </w:r>
+      <w:hyperlink w:anchor="ref-Hoffman1997-hb">
+        <w:r>
+          <w:rPr>
+            <w:rStyle w:val="Hyperlink"/>
+          </w:rPr>
+          <w:t xml:space="preserve">1997</w:t>
+        </w:r>
+      </w:hyperlink>
+      <w:r>
+        <w:t xml:space="preserve">)</w:t>
+      </w:r>
+      <w:r>
+        <w:t xml:space="preserve"> </w:t>
+      </w:r>
+      <w:r>
+        <w:t xml:space="preserve">as well as obsidian provenience and ceramic data for preclassic Hohokam sites in the Phoenix Basin, found evidence for three distinct projectile point traditions. Shackley and Hoffman believe these may correlate with warrior sodalities, and Shackley argues that the male projectile point exchange systems functioned in different ways than the female ceramic exchange systems. In this case, the projectile points likely correlate with a categorical identity, but this provides an example of how men and women’s networks have been argued to vary in Hohokam archaeology.</w:t>
       </w:r>
     </w:p>
     <w:p>
@@ -6256,7 +6366,10 @@
         <w:t xml:space="preserve">)</w:t>
       </w:r>
       <w:r>
-        <w:t xml:space="preserve">, but is necessary in this case. A solution is to assign weights to each link that defines the strength of the tie. These networks are often difficult to visualize, and some network algorithms do not allow for weights. A common approach is to keep only the strongest ties by either ranking the ties or using a cutoff value.</w:t>
+        <w:t xml:space="preserve"> </w:t>
+      </w:r>
+      <w:r>
+        <w:t xml:space="preserve">but is necessary in this case. A solution is to assign weights to each link that defines the strength of the tie. These networks are often difficult to visualize, and some network algorithms do not allow for weights. A common approach is to keep only the strongest ties by either ranking the ties or using a cutoff value.</w:t>
       </w:r>
     </w:p>
     <w:p>
@@ -6418,7 +6531,7 @@
         <w:t xml:space="preserve"> </w:t>
       </w:r>
       <w:r>
-        <w:t xml:space="preserve">have provided an R package to compute these statistics, which I have used in this study. They recommend the Pearson correlation in most circumstances. I will display the results of the Pearson correlation, but the Spearman correlation provided similar results. Eigenvector centrality was mentioned in the previous section, but it is also calculated as a multilayer eigenvector centrality. In this case the centrality measure is simply the mean of the eigenvector centraliy for each separate layer, as the layers are not interdependent</w:t>
+        <w:t xml:space="preserve">have provided an R package to compute these statistics, which I have used in this study. They recommend the Pearson correlation in most circumstances. I will display the results of the Pearson correlation, but the Spearman correlation provided similar results. Eigenvector centrality was mentioned in the previous section, but it is also calculated as a multilayer eigenvector centrality. In this case the centrality measure is simply the mean of the eigenvector centrality for each separate layer, as the layers are not interdependent</w:t>
       </w:r>
       <w:r>
         <w:t xml:space="preserve"> </w:t>
@@ -6446,7 +6559,7 @@
         <w:pStyle w:val="BodyText"/>
       </w:pPr>
       <w:r>
-        <w:t xml:space="preserve">The robustness of results were tested by randomly sampling the underlying network matrices 10,000 times and comparing the results to the random samples to obtain a p-value. This provides a baseline that determines how likely it is to obtain a given result by chance.</w:t>
+        <w:t xml:space="preserve">The robustness of results was tested by randomly sampling the underlying network matrices 10,000 times and comparing the results to the random samples to obtain a p-value. This provides a baseline that determines how likely it is to obtain a given result by chance.</w:t>
       </w:r>
     </w:p>
     <w:p>
@@ -6586,7 +6699,7 @@
         <w:t xml:space="preserve">)</w:t>
       </w:r>
       <w:r>
-        <w:t xml:space="preserve">. Regardless of statistical methods, unaccounted for biases will still produce invalid results</w:t>
+        <w:t xml:space="preserve">. Regardless of statistical methods, unaccounted for biases will still produce invalid network results</w:t>
       </w:r>
       <w:r>
         <w:t xml:space="preserve"> </w:t>
@@ -7121,7 +7234,7 @@
         <w:pStyle w:val="BodyText"/>
       </w:pPr>
       <w:r>
-        <w:t xml:space="preserve">Figure 4 shows the networks with the top five strongest ties between each node. This number of ties represents the fewest ties that connects all nodes in the spatial network. Fewer ties leaves the Cline Mesa sites disconnected from the rest of the network. Bass Point Mound forms a crucial bridge between the Cline Mesa sites and the rest of the network. Because the network is not complete, one cannot argue that there were not other sites between Cline Mesa and the Schoolhouse Mesa sites, but it still represents an intermediary location. Its geographic position overlooking the confluence of the Salt River and Tonto Creek would make an ideal meeting place for parties coming down from the Tonto Creek arm of what is now Roosevelt Lake or coming up from the Salt River arm. The Rock Island area consists of a single site, Bass Point Mound (a platform mound), although it was not heavily excavated. If spatial distance was an important factor in social interaction, then we would expect Bass Point Mound to consistently be a highly central node due to its central location. Table 2 shows the multilayer eigenvector centrality for points and ceramics only. Bass Point Mound has the highest multilayer network centrality with 0.95 (p = 0.87). Figure 5 provides the eigenvector data by type of network. Bass Point Mound has low centrality in the architectural network and the networks that do not connect the spatial components (three and four closest connections), which gives it a lower spatial centrality as well. The ceramic and point networks provide strong evidence that Bass Point Mound’s spatial location was advantageous for forming connections between the sites in this study.</w:t>
+        <w:t xml:space="preserve">Figure 4 shows the networks with the top five strongest ties between each node. This number of ties represents the fewest ties that connects all nodes in the spatial network. Fewer ties leaves the Cline Mesa sites disconnected from the rest of the network. Bass Point Mound forms a crucial bridge between the Cline Mesa sites and the rest of the network. Because the network is not complete, one cannot argue that there were no other sites between Cline Mesa and the Schoolhouse Mesa sites, but it still represents an intermediary location. Its geographic position overlooking the confluence of the Salt River and Tonto Creek would make an ideal meeting place for parties coming down from the Tonto Creek arm of what is now Roosevelt Lake or coming up from the Salt River arm. The Rock Island area consists of a single site, Bass Point Mound (a platform mound), although it was not heavily excavated. If spatial distance was an important factor in social interaction, then we would expect Bass Point Mound to consistently be a highly central node due to its central location. Table 2 shows the multilayer eigenvector centrality for points and ceramics only. Bass Point Mound has the highest multilayer network centrality with 0.95 (p = 0.87). Figure 5 provides the eigenvector data by type of network. Bass Point Mound has low centrality in the architectural network and the networks that do not connect the spatial components (three and four closest connections), which gives it a lower spatial centrality as well. The ceramic and point networks provide strong evidence that Bass Point Mound’s spatial location was advantageous for forming connections between the sites in this study.</w:t>
       </w:r>
     </w:p>
     <w:p>
@@ -7133,7 +7246,7 @@
           <wp:inline>
             <wp:extent cx="5384800" cy="6627446"/>
             <wp:effectExtent b="0" l="0" r="0" t="0"/>
-            <wp:docPr descr="Figure 4: Graphs showing the networks used in this analsyis. Each network is displayed with the five strongest ties between each node. Legend: 1: AZ U:3:128 (ASM); 2: AZ U:4:032 (ASM); 3: AZ V:5:119 (ASM); 4: Bass Point Mound; 5: Cline Terrace Mound, Monster Ruin; 6: Indian Point Complex; 7: Pinto Point Mound; 8: Saguaro Muerto; 9: Sand Dune Site; 10: Schoolhouse Point Mesa Complex; 11: Schoolhouse Point Mound" title="" id="38" name="Picture"/>
+            <wp:docPr descr="Figure 4: Graphs showing the networks used in this analysis. Each network is displayed with the five strongest ties between each node. Legend: 1: AZ U:3:128 (ASM); 2: AZ U:4:032 (ASM); 3: AZ V:5:119 (ASM); 4: Bass Point Mound; 5: Cline Terrace Mound, Monster Ruin; 6: Indian Point Complex; 7: Pinto Point Mound; 8: Saguaro Muerto; 9: Sand Dune Site; 10: Schoolhouse Point Mesa Complex; 11: Schoolhouse Point Mound" title="" id="38" name="Picture"/>
             <a:graphic>
               <a:graphicData uri="http://schemas.openxmlformats.org/drawingml/2006/picture">
                 <pic:pic>
@@ -7176,7 +7289,7 @@
         <w:pStyle w:val="ImageCaption"/>
       </w:pPr>
       <w:r>
-        <w:t xml:space="preserve">Figure 4: Graphs showing the networks used in this analsyis. Each network is displayed with the five strongest ties between each node. Legend: 1: AZ U:3:128 (ASM); 2: AZ U:4:032 (ASM); 3: AZ V:5:119 (ASM); 4: Bass Point Mound; 5: Cline Terrace Mound, Monster Ruin; 6: Indian Point Complex; 7: Pinto Point Mound; 8: Saguaro Muerto; 9: Sand Dune Site; 10: Schoolhouse Point Mesa Complex; 11: Schoolhouse Point Mound</w:t>
+        <w:t xml:space="preserve">Figure 4: Graphs showing the networks used in this analysis. Each network is displayed with the five strongest ties between each node. Legend: 1: AZ U:3:128 (ASM); 2: AZ U:4:032 (ASM); 3: AZ V:5:119 (ASM); 4: Bass Point Mound; 5: Cline Terrace Mound, Monster Ruin; 6: Indian Point Complex; 7: Pinto Point Mound; 8: Saguaro Muerto; 9: Sand Dune Site; 10: Schoolhouse Point Mesa Complex; 11: Schoolhouse Point Mound</w:t>
       </w:r>
     </w:p>
     <w:p>
@@ -8405,759 +8518,140 @@
     </w:p>
     <w:p>
       <w:pPr>
-        <w:pStyle w:val="TableCaption"/>
-      </w:pPr>
-      <w:r>
-        <w:t xml:space="preserve">Table 3:</w:t>
-      </w:r>
-      <w:r>
-        <w:t xml:space="preserve"> </w:t>
-      </w:r>
-      <w:r>
-        <w:t xml:space="preserve">Mean Eigenvalues for Ceramic and Point Networks by Type of Architecture</w:t>
-      </w:r>
-    </w:p>
-    <w:tbl xmlns:w="http://schemas.openxmlformats.org/wordprocessingml/2006/main" xmlns:r="http://schemas.openxmlformats.org/officeDocument/2006/relationships" xmlns:w14="http://schemas.microsoft.com/office/word/2010/wordml" xmlns:wp="http://schemas.openxmlformats.org/drawingml/2006/wordprocessingDrawing" xmlns:a="http://schemas.openxmlformats.org/drawingml/2006/main" xmlns:pic="http://schemas.openxmlformats.org/drawingml/2006/picture">
-      <w:tblPr>
-        <w:tblLayout w:type="fixed"/>
-        <w:jc w:val="center"/>
-        <w:tblLook w:firstRow="1" w:lastRow="0" w:firstColumn="0" w:lastColumn="0" w:noHBand="0" w:noVBand="1"/>
-      </w:tblPr>
-      <w:tblGrid>
-        <w:gridCol w:w="1833"/>
-        <w:gridCol w:w="1418"/>
-        <w:gridCol w:w="1124"/>
-        <w:gridCol w:w="879"/>
-      </w:tblGrid>
-      <w:tr>
-        <w:trPr>
-          <w:trHeight w:val="665" w:hRule="auto"/>
-        </w:trPr>
-        body1
-        <w:tc>
-          <w:tcPr>
-            <w:tcBorders>
-              <w:bottom w:val="single" w:sz="3" w:space="0" w:color="000000"/>
-              <w:top w:val="single" w:sz="3" w:space="0" w:color="000000"/>
-              <w:left w:val="none" w:sz="0" w:space="0" w:color="000000"/>
-              <w:right w:val="none" w:sz="0" w:space="0" w:color="000000"/>
-            </w:tcBorders>
-            <w:shd w:val="clear" w:color="auto" w:fill="FFFFFF"/>
-            <w:tcMar>
-              <w:top w:w="0" w:type="dxa"/>
-              <w:bottom w:w="0" w:type="dxa"/>
-              <w:left w:w="0" w:type="dxa"/>
-              <w:right w:w="0" w:type="dxa"/>
-            </w:tcMar>
-            <w:vAlign w:val="top"/>
-          </w:tcPr>
-          <w:p>
-            <w:pPr>
-              <w:pStyle w:val="Normal"/>
-              <w:jc w:val="left"/>
-              <w:pBdr>
-                <w:bottom w:val="none" w:sz="0" w:space="0" w:color="000000"/>
-                <w:top w:val="none" w:sz="0" w:space="0" w:color="000000"/>
-                <w:left w:val="none" w:sz="0" w:space="0" w:color="000000"/>
-                <w:right w:val="none" w:sz="0" w:space="0" w:color="000000"/>
-              </w:pBdr>
-              <w:spacing w:after="120" w:before="120" w:line="240"/>
-              <w:ind w:firstLine="0" w:left="0" w:right="120"/>
-            </w:pPr>
-            <w:r xmlns:w="http://schemas.openxmlformats.org/wordprocessingml/2006/main" xmlns:wp="http://schemas.openxmlformats.org/drawingml/2006/wordprocessingDrawing" xmlns:r="http://schemas.openxmlformats.org/officeDocument/2006/relationships" xmlns:w14="http://schemas.microsoft.com/office/word/2010/wordml">
-              <w:rPr>
-                <w:rFonts w:ascii="Arial" w:hAnsi="Arial" w:eastAsia="Arial" w:cs="Arial"/>
-                <w:i w:val="false"/>
-                <w:b w:val="true"/>
-                <w:u w:val="none"/>
-                <w:sz w:val="22"/>
-                <w:szCs w:val="22"/>
-                <w:color w:val="000000"/>
-              </w:rPr>
-              <w:t xml:space="preserve">Architecture</w:t>
-            </w:r>
-          </w:p>
-        </w:tc>
-        <w:tc>
-          <w:tcPr>
-            <w:tcBorders>
-              <w:bottom w:val="single" w:sz="3" w:space="0" w:color="000000"/>
-              <w:top w:val="single" w:sz="3" w:space="0" w:color="000000"/>
-              <w:left w:val="none" w:sz="0" w:space="0" w:color="000000"/>
-              <w:right w:val="none" w:sz="0" w:space="0" w:color="000000"/>
-            </w:tcBorders>
-            <w:shd w:val="clear" w:color="auto" w:fill="FFFFFF"/>
-            <w:tcMar>
-              <w:top w:w="0" w:type="dxa"/>
-              <w:bottom w:w="0" w:type="dxa"/>
-              <w:left w:w="0" w:type="dxa"/>
-              <w:right w:w="0" w:type="dxa"/>
-            </w:tcMar>
-            <w:vAlign w:val="top"/>
-          </w:tcPr>
-          <w:p>
-            <w:pPr>
-              <w:pStyle w:val="Normal"/>
-              <w:jc w:val="right"/>
-              <w:pBdr>
-                <w:bottom w:val="none" w:sz="0" w:space="0" w:color="000000"/>
-                <w:top w:val="none" w:sz="0" w:space="0" w:color="000000"/>
-                <w:left w:val="none" w:sz="0" w:space="0" w:color="000000"/>
-                <w:right w:val="none" w:sz="0" w:space="0" w:color="000000"/>
-              </w:pBdr>
-              <w:spacing w:after="120" w:before="120" w:line="240"/>
-              <w:ind w:firstLine="0" w:left="120" w:right="120"/>
-            </w:pPr>
-            <w:r xmlns:w="http://schemas.openxmlformats.org/wordprocessingml/2006/main" xmlns:wp="http://schemas.openxmlformats.org/drawingml/2006/wordprocessingDrawing" xmlns:r="http://schemas.openxmlformats.org/officeDocument/2006/relationships" xmlns:w14="http://schemas.microsoft.com/office/word/2010/wordml">
-              <w:rPr>
-                <w:rFonts w:ascii="Arial" w:hAnsi="Arial" w:eastAsia="Arial" w:cs="Arial"/>
-                <w:i w:val="false"/>
-                <w:b w:val="true"/>
-                <w:u w:val="none"/>
-                <w:sz w:val="22"/>
-                <w:szCs w:val="22"/>
-                <w:color w:val="000000"/>
-              </w:rPr>
-              <w:t xml:space="preserve">ceramics</w:t>
-            </w:r>
-          </w:p>
-        </w:tc>
-        <w:tc>
-          <w:tcPr>
-            <w:tcBorders>
-              <w:bottom w:val="single" w:sz="3" w:space="0" w:color="000000"/>
-              <w:top w:val="single" w:sz="3" w:space="0" w:color="000000"/>
-              <w:left w:val="none" w:sz="0" w:space="0" w:color="000000"/>
-              <w:right w:val="none" w:sz="0" w:space="0" w:color="000000"/>
-            </w:tcBorders>
-            <w:shd w:val="clear" w:color="auto" w:fill="FFFFFF"/>
-            <w:tcMar>
-              <w:top w:w="0" w:type="dxa"/>
-              <w:bottom w:w="0" w:type="dxa"/>
-              <w:left w:w="0" w:type="dxa"/>
-              <w:right w:w="0" w:type="dxa"/>
-            </w:tcMar>
-            <w:vAlign w:val="top"/>
-          </w:tcPr>
-          <w:p>
-            <w:pPr>
-              <w:pStyle w:val="Normal"/>
-              <w:jc w:val="right"/>
-              <w:pBdr>
-                <w:bottom w:val="none" w:sz="0" w:space="0" w:color="000000"/>
-                <w:top w:val="none" w:sz="0" w:space="0" w:color="000000"/>
-                <w:left w:val="none" w:sz="0" w:space="0" w:color="000000"/>
-                <w:right w:val="none" w:sz="0" w:space="0" w:color="000000"/>
-              </w:pBdr>
-              <w:spacing w:after="120" w:before="120" w:line="240"/>
-              <w:ind w:firstLine="0" w:left="120" w:right="120"/>
-            </w:pPr>
-            <w:r xmlns:w="http://schemas.openxmlformats.org/wordprocessingml/2006/main" xmlns:wp="http://schemas.openxmlformats.org/drawingml/2006/wordprocessingDrawing" xmlns:r="http://schemas.openxmlformats.org/officeDocument/2006/relationships" xmlns:w14="http://schemas.microsoft.com/office/word/2010/wordml">
-              <w:rPr>
-                <w:rFonts w:ascii="Arial" w:hAnsi="Arial" w:eastAsia="Arial" w:cs="Arial"/>
-                <w:i w:val="false"/>
-                <w:b w:val="true"/>
-                <w:u w:val="none"/>
-                <w:sz w:val="22"/>
-                <w:szCs w:val="22"/>
-                <w:color w:val="000000"/>
-              </w:rPr>
-              <w:t xml:space="preserve">points</w:t>
-            </w:r>
-          </w:p>
-        </w:tc>
-        <w:tc>
-          <w:tcPr>
-            <w:tcBorders>
-              <w:bottom w:val="single" w:sz="3" w:space="0" w:color="000000"/>
-              <w:top w:val="single" w:sz="3" w:space="0" w:color="000000"/>
-              <w:left w:val="none" w:sz="0" w:space="0" w:color="000000"/>
-              <w:right w:val="none" w:sz="0" w:space="0" w:color="000000"/>
-            </w:tcBorders>
-            <w:shd w:val="clear" w:color="auto" w:fill="FFFFFF"/>
-            <w:tcMar>
-              <w:top w:w="0" w:type="dxa"/>
-              <w:bottom w:w="0" w:type="dxa"/>
-              <w:left w:w="0" w:type="dxa"/>
-              <w:right w:w="0" w:type="dxa"/>
-            </w:tcMar>
-            <w:vAlign w:val="top"/>
-          </w:tcPr>
-          <w:p>
-            <w:pPr>
-              <w:pStyle w:val="Normal"/>
-              <w:jc w:val="right"/>
-              <w:pBdr>
-                <w:bottom w:val="none" w:sz="0" w:space="0" w:color="000000"/>
-                <w:top w:val="none" w:sz="0" w:space="0" w:color="000000"/>
-                <w:left w:val="none" w:sz="0" w:space="0" w:color="000000"/>
-                <w:right w:val="none" w:sz="0" w:space="0" w:color="000000"/>
-              </w:pBdr>
-              <w:spacing w:after="120" w:before="120" w:line="240"/>
-              <w:ind w:firstLine="0" w:left="120" w:right="0"/>
-            </w:pPr>
-            <w:r xmlns:w="http://schemas.openxmlformats.org/wordprocessingml/2006/main" xmlns:wp="http://schemas.openxmlformats.org/drawingml/2006/wordprocessingDrawing" xmlns:r="http://schemas.openxmlformats.org/officeDocument/2006/relationships" xmlns:w14="http://schemas.microsoft.com/office/word/2010/wordml">
-              <w:rPr>
-                <w:rFonts w:ascii="Arial" w:hAnsi="Arial" w:eastAsia="Arial" w:cs="Arial"/>
-                <w:i w:val="false"/>
-                <w:b w:val="true"/>
-                <w:u w:val="none"/>
-                <w:sz w:val="22"/>
-                <w:szCs w:val="22"/>
-                <w:color w:val="000000"/>
-              </w:rPr>
-              <w:t xml:space="preserve">mean</w:t>
-            </w:r>
-          </w:p>
-        </w:tc>
-      </w:tr>
-      <w:tr>
-        <w:trPr>
-          <w:trHeight w:val="668" w:hRule="auto"/>
-        </w:trPr>
-        body2
-        <w:tc>
-          <w:tcPr>
-            <w:tcBorders>
-              <w:bottom w:val="none" w:sz="0" w:space="0" w:color="000000"/>
-              <w:top w:val="single" w:sz="3" w:space="0" w:color="000000"/>
-              <w:left w:val="none" w:sz="0" w:space="0" w:color="000000"/>
-              <w:right w:val="none" w:sz="0" w:space="0" w:color="000000"/>
-            </w:tcBorders>
-            <w:shd w:val="clear" w:color="auto" w:fill="FFFFFF"/>
-            <w:tcMar>
-              <w:top w:w="0" w:type="dxa"/>
-              <w:bottom w:w="0" w:type="dxa"/>
-              <w:left w:w="0" w:type="dxa"/>
-              <w:right w:w="0" w:type="dxa"/>
-            </w:tcMar>
-            <w:vAlign w:val="top"/>
-          </w:tcPr>
-          <w:p>
-            <w:pPr>
-              <w:pStyle w:val="Normal"/>
-              <w:jc w:val="left"/>
-              <w:pBdr>
-                <w:bottom w:val="none" w:sz="0" w:space="0" w:color="000000"/>
-                <w:top w:val="none" w:sz="0" w:space="0" w:color="000000"/>
-                <w:left w:val="none" w:sz="0" w:space="0" w:color="000000"/>
-                <w:right w:val="none" w:sz="0" w:space="0" w:color="000000"/>
-              </w:pBdr>
-              <w:spacing w:after="120" w:before="120" w:line="240"/>
-              <w:ind w:firstLine="0" w:left="0" w:right="120"/>
-            </w:pPr>
-            <w:r xmlns:w="http://schemas.openxmlformats.org/wordprocessingml/2006/main" xmlns:wp="http://schemas.openxmlformats.org/drawingml/2006/wordprocessingDrawing" xmlns:r="http://schemas.openxmlformats.org/officeDocument/2006/relationships" xmlns:w14="http://schemas.microsoft.com/office/word/2010/wordml">
-              <w:rPr>
-                <w:rFonts w:ascii="Arial" w:hAnsi="Arial" w:eastAsia="Arial" w:cs="Arial"/>
-                <w:i w:val="false"/>
-                <w:b w:val="false"/>
-                <w:u w:val="none"/>
-                <w:sz w:val="22"/>
-                <w:szCs w:val="22"/>
-                <w:color w:val="000000"/>
-              </w:rPr>
-              <w:t xml:space="preserve">platform mound</w:t>
-            </w:r>
-          </w:p>
-        </w:tc>
-        <w:tc>
-          <w:tcPr>
-            <w:tcBorders>
-              <w:bottom w:val="none" w:sz="0" w:space="0" w:color="000000"/>
-              <w:top w:val="single" w:sz="3" w:space="0" w:color="000000"/>
-              <w:left w:val="none" w:sz="0" w:space="0" w:color="000000"/>
-              <w:right w:val="none" w:sz="0" w:space="0" w:color="000000"/>
-            </w:tcBorders>
-            <w:shd w:val="clear" w:color="auto" w:fill="FFFFFF"/>
-            <w:tcMar>
-              <w:top w:w="0" w:type="dxa"/>
-              <w:bottom w:w="0" w:type="dxa"/>
-              <w:left w:w="0" w:type="dxa"/>
-              <w:right w:w="0" w:type="dxa"/>
-            </w:tcMar>
-            <w:vAlign w:val="top"/>
-          </w:tcPr>
-          <w:p>
-            <w:pPr>
-              <w:pStyle w:val="Normal"/>
-              <w:jc w:val="right"/>
-              <w:pBdr>
-                <w:bottom w:val="none" w:sz="0" w:space="0" w:color="000000"/>
-                <w:top w:val="none" w:sz="0" w:space="0" w:color="000000"/>
-                <w:left w:val="none" w:sz="0" w:space="0" w:color="000000"/>
-                <w:right w:val="none" w:sz="0" w:space="0" w:color="000000"/>
-              </w:pBdr>
-              <w:spacing w:after="120" w:before="120" w:line="240"/>
-              <w:ind w:firstLine="0" w:left="120" w:right="120"/>
-            </w:pPr>
-            <w:r xmlns:w="http://schemas.openxmlformats.org/wordprocessingml/2006/main" xmlns:wp="http://schemas.openxmlformats.org/drawingml/2006/wordprocessingDrawing" xmlns:r="http://schemas.openxmlformats.org/officeDocument/2006/relationships" xmlns:w14="http://schemas.microsoft.com/office/word/2010/wordml">
-              <w:rPr>
-                <w:rFonts w:ascii="Arial" w:hAnsi="Arial" w:eastAsia="Arial" w:cs="Arial"/>
-                <w:i w:val="false"/>
-                <w:b w:val="false"/>
-                <w:u w:val="none"/>
-                <w:sz w:val="22"/>
-                <w:szCs w:val="22"/>
-                <w:color w:val="000000"/>
-              </w:rPr>
-              <w:t xml:space="preserve">0.59</w:t>
-            </w:r>
-          </w:p>
-        </w:tc>
-        <w:tc>
-          <w:tcPr>
-            <w:tcBorders>
-              <w:bottom w:val="none" w:sz="0" w:space="0" w:color="000000"/>
-              <w:top w:val="single" w:sz="3" w:space="0" w:color="000000"/>
-              <w:left w:val="none" w:sz="0" w:space="0" w:color="000000"/>
-              <w:right w:val="none" w:sz="0" w:space="0" w:color="000000"/>
-            </w:tcBorders>
-            <w:shd w:val="clear" w:color="auto" w:fill="FFFFFF"/>
-            <w:tcMar>
-              <w:top w:w="0" w:type="dxa"/>
-              <w:bottom w:w="0" w:type="dxa"/>
-              <w:left w:w="0" w:type="dxa"/>
-              <w:right w:w="0" w:type="dxa"/>
-            </w:tcMar>
-            <w:vAlign w:val="top"/>
-          </w:tcPr>
-          <w:p>
-            <w:pPr>
-              <w:pStyle w:val="Normal"/>
-              <w:jc w:val="right"/>
-              <w:pBdr>
-                <w:bottom w:val="none" w:sz="0" w:space="0" w:color="000000"/>
-                <w:top w:val="none" w:sz="0" w:space="0" w:color="000000"/>
-                <w:left w:val="none" w:sz="0" w:space="0" w:color="000000"/>
-                <w:right w:val="none" w:sz="0" w:space="0" w:color="000000"/>
-              </w:pBdr>
-              <w:spacing w:after="120" w:before="120" w:line="240"/>
-              <w:ind w:firstLine="0" w:left="120" w:right="120"/>
-            </w:pPr>
-            <w:r xmlns:w="http://schemas.openxmlformats.org/wordprocessingml/2006/main" xmlns:wp="http://schemas.openxmlformats.org/drawingml/2006/wordprocessingDrawing" xmlns:r="http://schemas.openxmlformats.org/officeDocument/2006/relationships" xmlns:w14="http://schemas.microsoft.com/office/word/2010/wordml">
-              <w:rPr>
-                <w:rFonts w:ascii="Arial" w:hAnsi="Arial" w:eastAsia="Arial" w:cs="Arial"/>
-                <w:i w:val="false"/>
-                <w:b w:val="false"/>
-                <w:u w:val="none"/>
-                <w:sz w:val="22"/>
-                <w:szCs w:val="22"/>
-                <w:color w:val="000000"/>
-              </w:rPr>
-              <w:t xml:space="preserve">0.79</w:t>
-            </w:r>
-          </w:p>
-        </w:tc>
-        <w:tc>
-          <w:tcPr>
-            <w:tcBorders>
-              <w:bottom w:val="none" w:sz="0" w:space="0" w:color="000000"/>
-              <w:top w:val="single" w:sz="3" w:space="0" w:color="000000"/>
-              <w:left w:val="none" w:sz="0" w:space="0" w:color="000000"/>
-              <w:right w:val="none" w:sz="0" w:space="0" w:color="000000"/>
-            </w:tcBorders>
-            <w:shd w:val="clear" w:color="auto" w:fill="FFFFFF"/>
-            <w:tcMar>
-              <w:top w:w="0" w:type="dxa"/>
-              <w:bottom w:w="0" w:type="dxa"/>
-              <w:left w:w="0" w:type="dxa"/>
-              <w:right w:w="0" w:type="dxa"/>
-            </w:tcMar>
-            <w:vAlign w:val="top"/>
-          </w:tcPr>
-          <w:p>
-            <w:pPr>
-              <w:pStyle w:val="Normal"/>
-              <w:jc w:val="right"/>
-              <w:pBdr>
-                <w:bottom w:val="none" w:sz="0" w:space="0" w:color="000000"/>
-                <w:top w:val="none" w:sz="0" w:space="0" w:color="000000"/>
-                <w:left w:val="none" w:sz="0" w:space="0" w:color="000000"/>
-                <w:right w:val="none" w:sz="0" w:space="0" w:color="000000"/>
-              </w:pBdr>
-              <w:spacing w:after="120" w:before="120" w:line="240"/>
-              <w:ind w:firstLine="0" w:left="120" w:right="0"/>
-            </w:pPr>
-            <w:r xmlns:w="http://schemas.openxmlformats.org/wordprocessingml/2006/main" xmlns:wp="http://schemas.openxmlformats.org/drawingml/2006/wordprocessingDrawing" xmlns:r="http://schemas.openxmlformats.org/officeDocument/2006/relationships" xmlns:w14="http://schemas.microsoft.com/office/word/2010/wordml">
-              <w:rPr>
-                <w:rFonts w:ascii="Arial" w:hAnsi="Arial" w:eastAsia="Arial" w:cs="Arial"/>
-                <w:i w:val="false"/>
-                <w:b w:val="false"/>
-                <w:u w:val="none"/>
-                <w:sz w:val="22"/>
-                <w:szCs w:val="22"/>
-                <w:color w:val="000000"/>
-              </w:rPr>
-              <w:t xml:space="preserve">0.69</w:t>
-            </w:r>
-          </w:p>
-        </w:tc>
-      </w:tr>
-      <w:tr>
-        <w:trPr>
-          <w:trHeight w:val="625" w:hRule="auto"/>
-        </w:trPr>
-        body3
-        <w:tc>
-          <w:tcPr>
-            <w:tcBorders>
-              <w:bottom w:val="none" w:sz="0" w:space="0" w:color="000000"/>
-              <w:top w:val="none" w:sz="0" w:space="0" w:color="000000"/>
-              <w:left w:val="none" w:sz="0" w:space="0" w:color="000000"/>
-              <w:right w:val="none" w:sz="0" w:space="0" w:color="000000"/>
-            </w:tcBorders>
-            <w:shd w:val="clear" w:color="auto" w:fill="FFFFFF"/>
-            <w:tcMar>
-              <w:top w:w="0" w:type="dxa"/>
-              <w:bottom w:w="0" w:type="dxa"/>
-              <w:left w:w="0" w:type="dxa"/>
-              <w:right w:w="0" w:type="dxa"/>
-            </w:tcMar>
-            <w:vAlign w:val="top"/>
-          </w:tcPr>
-          <w:p>
-            <w:pPr>
-              <w:pStyle w:val="Normal"/>
-              <w:jc w:val="left"/>
-              <w:pBdr>
-                <w:bottom w:val="none" w:sz="0" w:space="0" w:color="000000"/>
-                <w:top w:val="none" w:sz="0" w:space="0" w:color="000000"/>
-                <w:left w:val="none" w:sz="0" w:space="0" w:color="000000"/>
-                <w:right w:val="none" w:sz="0" w:space="0" w:color="000000"/>
-              </w:pBdr>
-              <w:spacing w:after="120" w:before="120" w:line="240"/>
-              <w:ind w:firstLine="0" w:left="0" w:right="120"/>
-            </w:pPr>
-            <w:r xmlns:w="http://schemas.openxmlformats.org/wordprocessingml/2006/main" xmlns:wp="http://schemas.openxmlformats.org/drawingml/2006/wordprocessingDrawing" xmlns:r="http://schemas.openxmlformats.org/officeDocument/2006/relationships" xmlns:w14="http://schemas.microsoft.com/office/word/2010/wordml">
-              <w:rPr>
-                <w:rFonts w:ascii="Arial" w:hAnsi="Arial" w:eastAsia="Arial" w:cs="Arial"/>
-                <w:i w:val="false"/>
-                <w:b w:val="false"/>
-                <w:u w:val="none"/>
-                <w:sz w:val="22"/>
-                <w:szCs w:val="22"/>
-                <w:color w:val="000000"/>
-              </w:rPr>
-              <w:t xml:space="preserve">roomblock</w:t>
-            </w:r>
-          </w:p>
-        </w:tc>
-        <w:tc>
-          <w:tcPr>
-            <w:tcBorders>
-              <w:bottom w:val="none" w:sz="0" w:space="0" w:color="000000"/>
-              <w:top w:val="none" w:sz="0" w:space="0" w:color="000000"/>
-              <w:left w:val="none" w:sz="0" w:space="0" w:color="000000"/>
-              <w:right w:val="none" w:sz="0" w:space="0" w:color="000000"/>
-            </w:tcBorders>
-            <w:shd w:val="clear" w:color="auto" w:fill="FFFFFF"/>
-            <w:tcMar>
-              <w:top w:w="0" w:type="dxa"/>
-              <w:bottom w:w="0" w:type="dxa"/>
-              <w:left w:w="0" w:type="dxa"/>
-              <w:right w:w="0" w:type="dxa"/>
-            </w:tcMar>
-            <w:vAlign w:val="top"/>
-          </w:tcPr>
-          <w:p>
-            <w:pPr>
-              <w:pStyle w:val="Normal"/>
-              <w:jc w:val="right"/>
-              <w:pBdr>
-                <w:bottom w:val="none" w:sz="0" w:space="0" w:color="000000"/>
-                <w:top w:val="none" w:sz="0" w:space="0" w:color="000000"/>
-                <w:left w:val="none" w:sz="0" w:space="0" w:color="000000"/>
-                <w:right w:val="none" w:sz="0" w:space="0" w:color="000000"/>
-              </w:pBdr>
-              <w:spacing w:after="120" w:before="120" w:line="240"/>
-              <w:ind w:firstLine="0" w:left="120" w:right="120"/>
-            </w:pPr>
-            <w:r xmlns:w="http://schemas.openxmlformats.org/wordprocessingml/2006/main" xmlns:wp="http://schemas.openxmlformats.org/drawingml/2006/wordprocessingDrawing" xmlns:r="http://schemas.openxmlformats.org/officeDocument/2006/relationships" xmlns:w14="http://schemas.microsoft.com/office/word/2010/wordml">
-              <w:rPr>
-                <w:rFonts w:ascii="Arial" w:hAnsi="Arial" w:eastAsia="Arial" w:cs="Arial"/>
-                <w:i w:val="false"/>
-                <w:b w:val="false"/>
-                <w:u w:val="none"/>
-                <w:sz w:val="22"/>
-                <w:szCs w:val="22"/>
-                <w:color w:val="000000"/>
-              </w:rPr>
-              <w:t xml:space="preserve">0.76</w:t>
-            </w:r>
-          </w:p>
-        </w:tc>
-        <w:tc>
-          <w:tcPr>
-            <w:tcBorders>
-              <w:bottom w:val="none" w:sz="0" w:space="0" w:color="000000"/>
-              <w:top w:val="none" w:sz="0" w:space="0" w:color="000000"/>
-              <w:left w:val="none" w:sz="0" w:space="0" w:color="000000"/>
-              <w:right w:val="none" w:sz="0" w:space="0" w:color="000000"/>
-            </w:tcBorders>
-            <w:shd w:val="clear" w:color="auto" w:fill="FFFFFF"/>
-            <w:tcMar>
-              <w:top w:w="0" w:type="dxa"/>
-              <w:bottom w:w="0" w:type="dxa"/>
-              <w:left w:w="0" w:type="dxa"/>
-              <w:right w:w="0" w:type="dxa"/>
-            </w:tcMar>
-            <w:vAlign w:val="top"/>
-          </w:tcPr>
-          <w:p>
-            <w:pPr>
-              <w:pStyle w:val="Normal"/>
-              <w:jc w:val="right"/>
-              <w:pBdr>
-                <w:bottom w:val="none" w:sz="0" w:space="0" w:color="000000"/>
-                <w:top w:val="none" w:sz="0" w:space="0" w:color="000000"/>
-                <w:left w:val="none" w:sz="0" w:space="0" w:color="000000"/>
-                <w:right w:val="none" w:sz="0" w:space="0" w:color="000000"/>
-              </w:pBdr>
-              <w:spacing w:after="120" w:before="120" w:line="240"/>
-              <w:ind w:firstLine="0" w:left="120" w:right="120"/>
-            </w:pPr>
-            <w:r xmlns:w="http://schemas.openxmlformats.org/wordprocessingml/2006/main" xmlns:wp="http://schemas.openxmlformats.org/drawingml/2006/wordprocessingDrawing" xmlns:r="http://schemas.openxmlformats.org/officeDocument/2006/relationships" xmlns:w14="http://schemas.microsoft.com/office/word/2010/wordml">
-              <w:rPr>
-                <w:rFonts w:ascii="Arial" w:hAnsi="Arial" w:eastAsia="Arial" w:cs="Arial"/>
-                <w:i w:val="false"/>
-                <w:b w:val="false"/>
-                <w:u w:val="none"/>
-                <w:sz w:val="22"/>
-                <w:szCs w:val="22"/>
-                <w:color w:val="000000"/>
-              </w:rPr>
-              <w:t xml:space="preserve">0.38</w:t>
-            </w:r>
-          </w:p>
-        </w:tc>
-        <w:tc>
-          <w:tcPr>
-            <w:tcBorders>
-              <w:bottom w:val="none" w:sz="0" w:space="0" w:color="000000"/>
-              <w:top w:val="none" w:sz="0" w:space="0" w:color="000000"/>
-              <w:left w:val="none" w:sz="0" w:space="0" w:color="000000"/>
-              <w:right w:val="none" w:sz="0" w:space="0" w:color="000000"/>
-            </w:tcBorders>
-            <w:shd w:val="clear" w:color="auto" w:fill="FFFFFF"/>
-            <w:tcMar>
-              <w:top w:w="0" w:type="dxa"/>
-              <w:bottom w:w="0" w:type="dxa"/>
-              <w:left w:w="0" w:type="dxa"/>
-              <w:right w:w="0" w:type="dxa"/>
-            </w:tcMar>
-            <w:vAlign w:val="top"/>
-          </w:tcPr>
-          <w:p>
-            <w:pPr>
-              <w:pStyle w:val="Normal"/>
-              <w:jc w:val="right"/>
-              <w:pBdr>
-                <w:bottom w:val="none" w:sz="0" w:space="0" w:color="000000"/>
-                <w:top w:val="none" w:sz="0" w:space="0" w:color="000000"/>
-                <w:left w:val="none" w:sz="0" w:space="0" w:color="000000"/>
-                <w:right w:val="none" w:sz="0" w:space="0" w:color="000000"/>
-              </w:pBdr>
-              <w:spacing w:after="120" w:before="120" w:line="240"/>
-              <w:ind w:firstLine="0" w:left="120" w:right="0"/>
-            </w:pPr>
-            <w:r xmlns:w="http://schemas.openxmlformats.org/wordprocessingml/2006/main" xmlns:wp="http://schemas.openxmlformats.org/drawingml/2006/wordprocessingDrawing" xmlns:r="http://schemas.openxmlformats.org/officeDocument/2006/relationships" xmlns:w14="http://schemas.microsoft.com/office/word/2010/wordml">
-              <w:rPr>
-                <w:rFonts w:ascii="Arial" w:hAnsi="Arial" w:eastAsia="Arial" w:cs="Arial"/>
-                <w:i w:val="false"/>
-                <w:b w:val="false"/>
-                <w:u w:val="none"/>
-                <w:sz w:val="22"/>
-                <w:szCs w:val="22"/>
-                <w:color w:val="000000"/>
-              </w:rPr>
-              <w:t xml:space="preserve">0.57</w:t>
-            </w:r>
-          </w:p>
-        </w:tc>
-      </w:tr>
-      <w:tr>
-        <w:trPr>
-          <w:trHeight w:val="665" w:hRule="auto"/>
-        </w:trPr>
-        body4
-        <w:tc>
-          <w:tcPr>
-            <w:tcBorders>
-              <w:bottom w:val="single" w:sz="3" w:space="0" w:color="000000"/>
-              <w:top w:val="none" w:sz="0" w:space="0" w:color="000000"/>
-              <w:left w:val="none" w:sz="0" w:space="0" w:color="000000"/>
-              <w:right w:val="none" w:sz="0" w:space="0" w:color="000000"/>
-            </w:tcBorders>
-            <w:shd w:val="clear" w:color="auto" w:fill="FFFFFF"/>
-            <w:tcMar>
-              <w:top w:w="0" w:type="dxa"/>
-              <w:bottom w:w="0" w:type="dxa"/>
-              <w:left w:w="0" w:type="dxa"/>
-              <w:right w:w="0" w:type="dxa"/>
-            </w:tcMar>
-            <w:vAlign w:val="top"/>
-          </w:tcPr>
-          <w:p>
-            <w:pPr>
-              <w:pStyle w:val="Normal"/>
-              <w:jc w:val="left"/>
-              <w:pBdr>
-                <w:bottom w:val="none" w:sz="0" w:space="0" w:color="000000"/>
-                <w:top w:val="none" w:sz="0" w:space="0" w:color="000000"/>
-                <w:left w:val="none" w:sz="0" w:space="0" w:color="000000"/>
-                <w:right w:val="none" w:sz="0" w:space="0" w:color="000000"/>
-              </w:pBdr>
-              <w:spacing w:after="120" w:before="120" w:line="240"/>
-              <w:ind w:firstLine="0" w:left="0" w:right="120"/>
-            </w:pPr>
-            <w:r xmlns:w="http://schemas.openxmlformats.org/wordprocessingml/2006/main" xmlns:wp="http://schemas.openxmlformats.org/drawingml/2006/wordprocessingDrawing" xmlns:r="http://schemas.openxmlformats.org/officeDocument/2006/relationships" xmlns:w14="http://schemas.microsoft.com/office/word/2010/wordml">
-              <w:rPr>
-                <w:rFonts w:ascii="Arial" w:hAnsi="Arial" w:eastAsia="Arial" w:cs="Arial"/>
-                <w:i w:val="false"/>
-                <w:b w:val="false"/>
-                <w:u w:val="none"/>
-                <w:sz w:val="22"/>
-                <w:szCs w:val="22"/>
-                <w:color w:val="000000"/>
-              </w:rPr>
-              <w:t xml:space="preserve">compound</w:t>
-            </w:r>
-          </w:p>
-        </w:tc>
-        <w:tc>
-          <w:tcPr>
-            <w:tcBorders>
-              <w:bottom w:val="single" w:sz="3" w:space="0" w:color="000000"/>
-              <w:top w:val="none" w:sz="0" w:space="0" w:color="000000"/>
-              <w:left w:val="none" w:sz="0" w:space="0" w:color="000000"/>
-              <w:right w:val="none" w:sz="0" w:space="0" w:color="000000"/>
-            </w:tcBorders>
-            <w:shd w:val="clear" w:color="auto" w:fill="FFFFFF"/>
-            <w:tcMar>
-              <w:top w:w="0" w:type="dxa"/>
-              <w:bottom w:w="0" w:type="dxa"/>
-              <w:left w:w="0" w:type="dxa"/>
-              <w:right w:w="0" w:type="dxa"/>
-            </w:tcMar>
-            <w:vAlign w:val="top"/>
-          </w:tcPr>
-          <w:p>
-            <w:pPr>
-              <w:pStyle w:val="Normal"/>
-              <w:jc w:val="right"/>
-              <w:pBdr>
-                <w:bottom w:val="none" w:sz="0" w:space="0" w:color="000000"/>
-                <w:top w:val="none" w:sz="0" w:space="0" w:color="000000"/>
-                <w:left w:val="none" w:sz="0" w:space="0" w:color="000000"/>
-                <w:right w:val="none" w:sz="0" w:space="0" w:color="000000"/>
-              </w:pBdr>
-              <w:spacing w:after="120" w:before="120" w:line="240"/>
-              <w:ind w:firstLine="0" w:left="120" w:right="120"/>
-            </w:pPr>
-            <w:r xmlns:w="http://schemas.openxmlformats.org/wordprocessingml/2006/main" xmlns:wp="http://schemas.openxmlformats.org/drawingml/2006/wordprocessingDrawing" xmlns:r="http://schemas.openxmlformats.org/officeDocument/2006/relationships" xmlns:w14="http://schemas.microsoft.com/office/word/2010/wordml">
-              <w:rPr>
-                <w:rFonts w:ascii="Arial" w:hAnsi="Arial" w:eastAsia="Arial" w:cs="Arial"/>
-                <w:i w:val="false"/>
-                <w:b w:val="false"/>
-                <w:u w:val="none"/>
-                <w:sz w:val="22"/>
-                <w:szCs w:val="22"/>
-                <w:color w:val="000000"/>
-              </w:rPr>
-              <w:t xml:space="preserve">0.65</w:t>
-            </w:r>
-          </w:p>
-        </w:tc>
-        <w:tc>
-          <w:tcPr>
-            <w:tcBorders>
-              <w:bottom w:val="single" w:sz="3" w:space="0" w:color="000000"/>
-              <w:top w:val="none" w:sz="0" w:space="0" w:color="000000"/>
-              <w:left w:val="none" w:sz="0" w:space="0" w:color="000000"/>
-              <w:right w:val="none" w:sz="0" w:space="0" w:color="000000"/>
-            </w:tcBorders>
-            <w:shd w:val="clear" w:color="auto" w:fill="FFFFFF"/>
-            <w:tcMar>
-              <w:top w:w="0" w:type="dxa"/>
-              <w:bottom w:w="0" w:type="dxa"/>
-              <w:left w:w="0" w:type="dxa"/>
-              <w:right w:w="0" w:type="dxa"/>
-            </w:tcMar>
-            <w:vAlign w:val="top"/>
-          </w:tcPr>
-          <w:p>
-            <w:pPr>
-              <w:pStyle w:val="Normal"/>
-              <w:jc w:val="right"/>
-              <w:pBdr>
-                <w:bottom w:val="none" w:sz="0" w:space="0" w:color="000000"/>
-                <w:top w:val="none" w:sz="0" w:space="0" w:color="000000"/>
-                <w:left w:val="none" w:sz="0" w:space="0" w:color="000000"/>
-                <w:right w:val="none" w:sz="0" w:space="0" w:color="000000"/>
-              </w:pBdr>
-              <w:spacing w:after="120" w:before="120" w:line="240"/>
-              <w:ind w:firstLine="0" w:left="120" w:right="120"/>
-            </w:pPr>
-            <w:r xmlns:w="http://schemas.openxmlformats.org/wordprocessingml/2006/main" xmlns:wp="http://schemas.openxmlformats.org/drawingml/2006/wordprocessingDrawing" xmlns:r="http://schemas.openxmlformats.org/officeDocument/2006/relationships" xmlns:w14="http://schemas.microsoft.com/office/word/2010/wordml">
-              <w:rPr>
-                <w:rFonts w:ascii="Arial" w:hAnsi="Arial" w:eastAsia="Arial" w:cs="Arial"/>
-                <w:i w:val="false"/>
-                <w:b w:val="false"/>
-                <w:u w:val="none"/>
-                <w:sz w:val="22"/>
-                <w:szCs w:val="22"/>
-                <w:color w:val="000000"/>
-              </w:rPr>
-              <w:t xml:space="preserve">0.48</w:t>
-            </w:r>
-          </w:p>
-        </w:tc>
-        <w:tc>
-          <w:tcPr>
-            <w:tcBorders>
-              <w:bottom w:val="single" w:sz="3" w:space="0" w:color="000000"/>
-              <w:top w:val="none" w:sz="0" w:space="0" w:color="000000"/>
-              <w:left w:val="none" w:sz="0" w:space="0" w:color="000000"/>
-              <w:right w:val="none" w:sz="0" w:space="0" w:color="000000"/>
-            </w:tcBorders>
-            <w:shd w:val="clear" w:color="auto" w:fill="FFFFFF"/>
-            <w:tcMar>
-              <w:top w:w="0" w:type="dxa"/>
-              <w:bottom w:w="0" w:type="dxa"/>
-              <w:left w:w="0" w:type="dxa"/>
-              <w:right w:w="0" w:type="dxa"/>
-            </w:tcMar>
-            <w:vAlign w:val="top"/>
-          </w:tcPr>
-          <w:p>
-            <w:pPr>
-              <w:pStyle w:val="Normal"/>
-              <w:jc w:val="right"/>
-              <w:pBdr>
-                <w:bottom w:val="none" w:sz="0" w:space="0" w:color="000000"/>
-                <w:top w:val="none" w:sz="0" w:space="0" w:color="000000"/>
-                <w:left w:val="none" w:sz="0" w:space="0" w:color="000000"/>
-                <w:right w:val="none" w:sz="0" w:space="0" w:color="000000"/>
-              </w:pBdr>
-              <w:spacing w:after="120" w:before="120" w:line="240"/>
-              <w:ind w:firstLine="0" w:left="120" w:right="0"/>
-            </w:pPr>
-            <w:r xmlns:w="http://schemas.openxmlformats.org/wordprocessingml/2006/main" xmlns:wp="http://schemas.openxmlformats.org/drawingml/2006/wordprocessingDrawing" xmlns:r="http://schemas.openxmlformats.org/officeDocument/2006/relationships" xmlns:w14="http://schemas.microsoft.com/office/word/2010/wordml">
-              <w:rPr>
-                <w:rFonts w:ascii="Arial" w:hAnsi="Arial" w:eastAsia="Arial" w:cs="Arial"/>
-                <w:i w:val="false"/>
-                <w:b w:val="false"/>
-                <w:u w:val="none"/>
-                <w:sz w:val="22"/>
-                <w:szCs w:val="22"/>
-                <w:color w:val="000000"/>
-              </w:rPr>
-              <w:t xml:space="preserve">0.56</w:t>
-            </w:r>
-          </w:p>
-        </w:tc>
-      </w:tr>
-    </w:tbl>
+        <w:pStyle w:val="BodyText"/>
+      </w:pPr>
+      <w:r>
+        <w:t xml:space="preserve">Table 3: Mean Eigenvalues for Ceramic and Point Networks by Type of Architecture</w:t>
+      </w:r>
+    </w:p>
+    <w:p>
+      <w:pPr>
+        <w:pStyle w:val="BodyText"/>
+      </w:pPr>
+      <w:r>
+        <w:t xml:space="preserve">Architecture</w:t>
+      </w:r>
+    </w:p>
+    <w:p>
+      <w:pPr>
+        <w:pStyle w:val="BodyText"/>
+      </w:pPr>
+      <w:r>
+        <w:t xml:space="preserve">ceramics</w:t>
+      </w:r>
+    </w:p>
+    <w:p>
+      <w:pPr>
+        <w:pStyle w:val="BodyText"/>
+      </w:pPr>
+      <w:r>
+        <w:t xml:space="preserve">points</w:t>
+      </w:r>
+    </w:p>
+    <w:p>
+      <w:pPr>
+        <w:pStyle w:val="BodyText"/>
+      </w:pPr>
+      <w:r>
+        <w:t xml:space="preserve">mean</w:t>
+      </w:r>
+    </w:p>
+    <w:p>
+      <w:pPr>
+        <w:pStyle w:val="BodyText"/>
+      </w:pPr>
+      <w:r>
+        <w:t xml:space="preserve">platform mound</w:t>
+      </w:r>
+    </w:p>
+    <w:p>
+      <w:pPr>
+        <w:pStyle w:val="BodyText"/>
+      </w:pPr>
+      <w:r>
+        <w:t xml:space="preserve">0.59</w:t>
+      </w:r>
+    </w:p>
+    <w:p>
+      <w:pPr>
+        <w:pStyle w:val="BodyText"/>
+      </w:pPr>
+      <w:r>
+        <w:t xml:space="preserve">0.79</w:t>
+      </w:r>
+    </w:p>
+    <w:p>
+      <w:pPr>
+        <w:pStyle w:val="BodyText"/>
+      </w:pPr>
+      <w:r>
+        <w:t xml:space="preserve">0.69</w:t>
+      </w:r>
+    </w:p>
+    <w:p>
+      <w:pPr>
+        <w:pStyle w:val="BodyText"/>
+      </w:pPr>
+      <w:r>
+        <w:t xml:space="preserve">roomblock</w:t>
+      </w:r>
+    </w:p>
+    <w:p>
+      <w:pPr>
+        <w:pStyle w:val="BodyText"/>
+      </w:pPr>
+      <w:r>
+        <w:t xml:space="preserve">0.76</w:t>
+      </w:r>
+    </w:p>
+    <w:p>
+      <w:pPr>
+        <w:pStyle w:val="BodyText"/>
+      </w:pPr>
+      <w:r>
+        <w:t xml:space="preserve">0.38</w:t>
+      </w:r>
+    </w:p>
+    <w:p>
+      <w:pPr>
+        <w:pStyle w:val="BodyText"/>
+      </w:pPr>
+      <w:r>
+        <w:t xml:space="preserve">0.57</w:t>
+      </w:r>
+    </w:p>
+    <w:p>
+      <w:pPr>
+        <w:pStyle w:val="BodyText"/>
+      </w:pPr>
+      <w:r>
+        <w:t xml:space="preserve">compound</w:t>
+      </w:r>
+    </w:p>
+    <w:p>
+      <w:pPr>
+        <w:pStyle w:val="BodyText"/>
+      </w:pPr>
+      <w:r>
+        <w:t xml:space="preserve">0.65</w:t>
+      </w:r>
+    </w:p>
+    <w:p>
+      <w:pPr>
+        <w:pStyle w:val="BodyText"/>
+      </w:pPr>
+      <w:r>
+        <w:t xml:space="preserve">0.48</w:t>
+      </w:r>
+    </w:p>
+    <w:p>
+      <w:pPr>
+        <w:pStyle w:val="BodyText"/>
+      </w:pPr>
+      <w:r>
+        <w:t xml:space="preserve">0.56</w:t>
+      </w:r>
+    </w:p>
     <w:p>
       <w:pPr>
         <w:pStyle w:val="BodyText"/>
@@ -9176,7 +8670,7 @@
         <w:t xml:space="preserve"> </w:t>
       </w:r>
       <w:r>
-        <w:t xml:space="preserve">= 0.63; p = 0.98). The visual inspection and centrality analysis provided some indication of this, but the multilayer network comparison provides strong verification. All other layer comparisons had an approximately equivalent, positive correlation, but with only a weak strength. The one exception was architecture and points where the correlation was approximately zero. The visual inspection and eigenvector analysis demonstrated some interesting interactions with architecture in the network, but the overall correlation demonstrates that architecture cannot be used to predict the presence or absence of network ties in the projectile point network.</w:t>
+        <w:t xml:space="preserve">= 0.68; p = 0.98). The visual inspection and centrality analysis provided some indication of this, but the multilayer network comparison provides strong verification. All other layer comparisons had an approximately equivalent, positive correlation, but with only a weak strength. The one exception was architecture and points where the correlation was approximately zero. The visual inspection and eigenvector analysis demonstrated some interesting interactions with architecture in the network, but the overall correlation demonstrates that architecture cannot be used to predict the presence or absence of network ties in the projectile point network.</w:t>
       </w:r>
     </w:p>
     <w:p>
@@ -9569,7 +9063,7 @@
         <w:t xml:space="preserve">)</w:t>
       </w:r>
       <w:r>
-        <w:t xml:space="preserve">, which may have spurred the increased craft specialization. Shell and stone jewelry, among other artifacts were also produced and exchanged within the basin. A potential loci for exchange are the platform mound sites. The purpose of these sites is still debated, but many argue that they served an integrative function</w:t>
+        <w:t xml:space="preserve">, which may have spurred the increased craft specialization. Shell and stone jewelry, among other artifacts were also produced and exchanged within the basin. Potential loci for exchange are the platform mound sites. The purpose of these sites is still debated, but many argue that they served an integrative function</w:t>
       </w:r>
       <w:r>
         <w:t xml:space="preserve"> </w:t>
@@ -9774,7 +9268,7 @@
         <w:pStyle w:val="FirstParagraph"/>
       </w:pPr>
       <w:r>
-        <w:t xml:space="preserve">This is one of the first archaeological applications of multilayer network analysis to consider multiple types of material culture. This is advantageous for studying how types of material culture do or do not co-vary, which aids interpretations of the social interactions that created these patterns. This analysis used architectural, ceramic, projectile point, and spatial data from 11 sites in Tonto Basin. The data come primarily from occupations between AD 1275 and 1325. A network was created for each type of data and combined into a multilayer network. Visual network analysis, eigenvector centrality, and multilayer network Pearson correlation were used to study and compare the networks. The findings indicate that the projectile point network was strongly correlated with the spatial network–indicating that sites near each other were more likely to have similar projectile points. Furthermore, sites with roomblocks indicative of immigrants from the north and east of Tonto Basin were, on average, the most highly central sites in the ceramic network; however, they were the least central in the point network. Immigrants may have relied on pottery production to integrate with the local networks, but this relationship did not hold for projectile points. Finally, the results demonstrate major differences between the ceramic and point networks. This findings has major implications for network studies, because many rely on only a single artifact type. If different types of material culture do not co-vary regularly, then that indicates archaeologists must do more to include other types of material culture to better understand the complex social networks that existed in the past. Furthermore, projectile points and ceramics have strong associations with gender. Differences in the ceramic and point networks suggest differences existed between the social networks of each gender.</w:t>
+        <w:t xml:space="preserve">This is one of the first archaeological applications of multilayer network analysis to consider multiple types of material culture. This is advantageous for studying how types of material culture do or do not co-vary, which aids interpretations of the social interactions that created these patterns. This analysis used architectural, ceramic, projectile point, and spatial data from 11 sites in Tonto Basin dating primarily from occupations between AD 1275 and 1325. A network was created for each type of data and combined into a multilayer network. Visual network analysis, eigenvector centrality, and multilayer network Pearson correlation were used to study and compare the networks. The findings indicate that the projectile point network was strongly correlated with the spatial network–indicating that sites near each other were more likely to have similar projectile points. Furthermore, sites with roomblocks indicative of immigrants from the north and east of Tonto Basin were, on average, the most highly central sites in the ceramic network; however, they were the least central in the point network. Immigrants may have relied on pottery production to integrate with the local networks, but this relationship did not hold for projectile points. Finally, the results demonstrate major differences between the ceramic and point networks. This finding has major implications for network studies, because many rely on only a single artifact type. If different types of material culture do not co-vary regularly, then that indicates archaeologists must do more to include other types of material culture to better understand the complex social networks that existed in the past. Furthermore, projectile points and ceramics have strong associations with gender. Differences in the ceramic and point networks suggest differences existed between the men’s and women’s social networks.</w:t>
       </w:r>
     </w:p>
     <w:p>
@@ -9800,7 +9294,7 @@
         <w:pStyle w:val="FirstParagraph"/>
       </w:pPr>
       <w:r>
-        <w:t xml:space="preserve">Josh Watts, Matt Peeples, Melissa Powell, Chris Caseldine, and several volunteers assisted with this research. Chris Caseldine’s comments greatly improved this paper. All mistakes are my own. The many individuals who contributed to the Roosevelt Platform Mound Study also deserve recognition.</w:t>
+        <w:t xml:space="preserve">Josh Watts, Matt Peeples, Melissa Powell, Chris Caseldine, and several volunteers assisted with this research. Chris Caseldine’s comments greatly improved this paper. All mistakes are my own. The many individuals who conducted the Roosevelt Platform Mound Study deserve recognition for contributing the data.</w:t>
       </w:r>
     </w:p>
     <w:bookmarkEnd w:id="49"/>
@@ -9822,7 +9316,7 @@
       </w:r>
     </w:p>
     <w:bookmarkEnd w:id="50"/>
-    <w:bookmarkStart w:id="203" w:name="references"/>
+    <w:bookmarkStart w:id="215" w:name="references"/>
     <w:p>
       <w:pPr>
         <w:pStyle w:val="Heading1"/>
@@ -9831,7 +9325,7 @@
         <w:t xml:space="preserve">References</w:t>
       </w:r>
     </w:p>
-    <w:bookmarkStart w:id="202" w:name="refs"/>
+    <w:bookmarkStart w:id="214" w:name="refs"/>
     <w:bookmarkStart w:id="52" w:name="ref-Abbott2006-fg"/>
     <w:p>
       <w:pPr>
@@ -10107,7 +9601,31 @@
       </w:r>
     </w:p>
     <w:bookmarkEnd w:id="54"/>
-    <w:bookmarkStart w:id="55" w:name="ref-Beaglehole1936-ul"/>
+    <w:bookmarkStart w:id="56" w:name="ref-Bahr2011-or"/>
+    <w:p>
+      <w:pPr>
+        <w:pStyle w:val="Bibliography"/>
+      </w:pPr>
+      <w:r>
+        <w:t xml:space="preserve">Bahr, Donald M. 2011</w:t>
+      </w:r>
+      <w:r>
+        <w:t xml:space="preserve"> </w:t>
+      </w:r>
+      <w:hyperlink r:id="rId55">
+        <w:r>
+          <w:rPr>
+            <w:rStyle w:val="Hyperlink"/>
+          </w:rPr>
+          <w:t xml:space="preserve">Culture summary: O’odham</w:t>
+        </w:r>
+      </w:hyperlink>
+      <w:r>
+        <w:t xml:space="preserve">. Human Relations Area Files, New Haven, Conn.</w:t>
+      </w:r>
+    </w:p>
+    <w:bookmarkEnd w:id="56"/>
+    <w:bookmarkStart w:id="57" w:name="ref-Beaglehole1936-ul"/>
     <w:p>
       <w:pPr>
         <w:pStyle w:val="Bibliography"/>
@@ -10129,8 +9647,8 @@
         <w:t xml:space="preserve">. Yale university publication in anthropology no. 4. Yale University Press, New Haven, CT.</w:t>
       </w:r>
     </w:p>
-    <w:bookmarkEnd w:id="55"/>
-    <w:bookmarkStart w:id="57" w:name="ref-Birch2018-xx"/>
+    <w:bookmarkEnd w:id="57"/>
+    <w:bookmarkStart w:id="59" w:name="ref-Birch2018-xx"/>
     <w:p>
       <w:pPr>
         <w:pStyle w:val="Bibliography"/>
@@ -10141,7 +9659,7 @@
       <w:r>
         <w:t xml:space="preserve"> </w:t>
       </w:r>
-      <w:hyperlink r:id="rId56">
+      <w:hyperlink r:id="rId58">
         <w:r>
           <w:rPr>
             <w:rStyle w:val="Hyperlink"/>
@@ -10169,8 +9687,8 @@
         <w:t xml:space="preserve">83(1): 13–33.</w:t>
       </w:r>
     </w:p>
-    <w:bookmarkEnd w:id="57"/>
-    <w:bookmarkStart w:id="58" w:name="ref-Bischoff2017-gx"/>
+    <w:bookmarkEnd w:id="59"/>
+    <w:bookmarkStart w:id="60" w:name="ref-Bischoff2017-gx"/>
     <w:p>
       <w:pPr>
         <w:pStyle w:val="Bibliography"/>
@@ -10188,8 +9706,8 @@
         <w:t xml:space="preserve">. Poster presented at the 82nd Annual Meeting of the Society for American Archaeology, Vancouver, BC. March 31, 2017.</w:t>
       </w:r>
     </w:p>
-    <w:bookmarkEnd w:id="58"/>
-    <w:bookmarkStart w:id="60" w:name="ref-Bischoff2022-rg"/>
+    <w:bookmarkEnd w:id="60"/>
+    <w:bookmarkStart w:id="62" w:name="ref-Bischoff2022-rg"/>
     <w:p>
       <w:pPr>
         <w:pStyle w:val="Bibliography"/>
@@ -10200,7 +9718,7 @@
       <w:r>
         <w:t xml:space="preserve"> </w:t>
       </w:r>
-      <w:hyperlink r:id="rId59">
+      <w:hyperlink r:id="rId61">
         <w:r>
           <w:rPr>
             <w:rStyle w:val="Hyperlink"/>
@@ -10225,8 +9743,8 @@
         <w:t xml:space="preserve">. September.</w:t>
       </w:r>
     </w:p>
-    <w:bookmarkEnd w:id="60"/>
-    <w:bookmarkStart w:id="62" w:name="ref-Bischoff2021-sf"/>
+    <w:bookmarkEnd w:id="62"/>
+    <w:bookmarkStart w:id="64" w:name="ref-Bischoff2021-sf"/>
     <w:p>
       <w:pPr>
         <w:pStyle w:val="Bibliography"/>
@@ -10237,7 +9755,7 @@
       <w:r>
         <w:t xml:space="preserve"> </w:t>
       </w:r>
-      <w:hyperlink r:id="rId61">
+      <w:hyperlink r:id="rId63">
         <w:r>
           <w:rPr>
             <w:rStyle w:val="Hyperlink"/>
@@ -10262,8 +9780,8 @@
         <w:t xml:space="preserve">.</w:t>
       </w:r>
     </w:p>
-    <w:bookmarkEnd w:id="62"/>
-    <w:bookmarkStart w:id="64" w:name="ref-Bolland1988-zm"/>
+    <w:bookmarkEnd w:id="64"/>
+    <w:bookmarkStart w:id="66" w:name="ref-Bolland1988-zm"/>
     <w:p>
       <w:pPr>
         <w:pStyle w:val="Bibliography"/>
@@ -10274,7 +9792,7 @@
       <w:r>
         <w:t xml:space="preserve"> </w:t>
       </w:r>
-      <w:hyperlink r:id="rId63">
+      <w:hyperlink r:id="rId65">
         <w:r>
           <w:rPr>
             <w:rStyle w:val="Hyperlink"/>
@@ -10302,8 +9820,8 @@
         <w:t xml:space="preserve">10(3): 233–253.</w:t>
       </w:r>
     </w:p>
-    <w:bookmarkEnd w:id="64"/>
-    <w:bookmarkStart w:id="66" w:name="ref-Borck2015-jy"/>
+    <w:bookmarkEnd w:id="66"/>
+    <w:bookmarkStart w:id="68" w:name="ref-Borck2015-jy"/>
     <w:p>
       <w:pPr>
         <w:pStyle w:val="Bibliography"/>
@@ -10314,7 +9832,7 @@
       <w:r>
         <w:t xml:space="preserve"> </w:t>
       </w:r>
-      <w:hyperlink r:id="rId65">
+      <w:hyperlink r:id="rId67">
         <w:r>
           <w:rPr>
             <w:rStyle w:val="Hyperlink"/>
@@ -10492,8 +10010,8 @@
         <w:t xml:space="preserve">22(1): 33–57.</w:t>
       </w:r>
     </w:p>
-    <w:bookmarkEnd w:id="66"/>
-    <w:bookmarkStart w:id="68" w:name="ref-Borgatti2005-iz"/>
+    <w:bookmarkEnd w:id="68"/>
+    <w:bookmarkStart w:id="70" w:name="ref-Borgatti2005-iz"/>
     <w:p>
       <w:pPr>
         <w:pStyle w:val="Bibliography"/>
@@ -10504,7 +10022,7 @@
       <w:r>
         <w:t xml:space="preserve"> </w:t>
       </w:r>
-      <w:hyperlink r:id="rId67">
+      <w:hyperlink r:id="rId69">
         <w:r>
           <w:rPr>
             <w:rStyle w:val="Hyperlink"/>
@@ -10532,8 +10050,8 @@
         <w:t xml:space="preserve">27(1): 55–71.</w:t>
       </w:r>
     </w:p>
-    <w:bookmarkEnd w:id="68"/>
-    <w:bookmarkStart w:id="70" w:name="ref-Borgatti2006-jl"/>
+    <w:bookmarkEnd w:id="70"/>
+    <w:bookmarkStart w:id="72" w:name="ref-Borgatti2006-jl"/>
     <w:p>
       <w:pPr>
         <w:pStyle w:val="Bibliography"/>
@@ -10544,7 +10062,7 @@
       <w:r>
         <w:t xml:space="preserve"> </w:t>
       </w:r>
-      <w:hyperlink r:id="rId69">
+      <w:hyperlink r:id="rId71">
         <w:r>
           <w:rPr>
             <w:rStyle w:val="Hyperlink"/>
@@ -10572,8 +10090,8 @@
         <w:t xml:space="preserve">28(2): 124–136.</w:t>
       </w:r>
     </w:p>
-    <w:bookmarkEnd w:id="70"/>
-    <w:bookmarkStart w:id="72" w:name="ref-Brodka2018-vz"/>
+    <w:bookmarkEnd w:id="72"/>
+    <w:bookmarkStart w:id="74" w:name="ref-Brodka2018-vz"/>
     <w:p>
       <w:pPr>
         <w:pStyle w:val="Bibliography"/>
@@ -10584,7 +10102,7 @@
       <w:r>
         <w:t xml:space="preserve"> </w:t>
       </w:r>
-      <w:hyperlink r:id="rId71">
+      <w:hyperlink r:id="rId73">
         <w:r>
           <w:rPr>
             <w:rStyle w:val="Hyperlink"/>
@@ -10612,8 +10130,8 @@
         <w:t xml:space="preserve">5(8): 171747.</w:t>
       </w:r>
     </w:p>
-    <w:bookmarkEnd w:id="72"/>
-    <w:bookmarkStart w:id="74" w:name="ref-Broodbank2000-pg"/>
+    <w:bookmarkEnd w:id="74"/>
+    <w:bookmarkStart w:id="76" w:name="ref-Broodbank2000-pg"/>
     <w:p>
       <w:pPr>
         <w:pStyle w:val="Bibliography"/>
@@ -10624,7 +10142,7 @@
       <w:r>
         <w:t xml:space="preserve"> </w:t>
       </w:r>
-      <w:hyperlink r:id="rId73">
+      <w:hyperlink r:id="rId75">
         <w:r>
           <w:rPr>
             <w:rStyle w:val="Hyperlink"/>
@@ -10638,8 +10156,8 @@
         <w:t xml:space="preserve">. Cambridge University Press.</w:t>
       </w:r>
     </w:p>
-    <w:bookmarkEnd w:id="74"/>
-    <w:bookmarkStart w:id="76" w:name="ref-Brubaker2000-na"/>
+    <w:bookmarkEnd w:id="76"/>
+    <w:bookmarkStart w:id="78" w:name="ref-Brubaker2000-na"/>
     <w:p>
       <w:pPr>
         <w:pStyle w:val="Bibliography"/>
@@ -10650,7 +10168,7 @@
       <w:r>
         <w:t xml:space="preserve"> </w:t>
       </w:r>
-      <w:hyperlink r:id="rId75">
+      <w:hyperlink r:id="rId77">
         <w:r>
           <w:rPr>
             <w:rStyle w:val="Hyperlink"/>
@@ -10678,8 +10196,8 @@
         <w:t xml:space="preserve">29(1): 1–47.</w:t>
       </w:r>
     </w:p>
-    <w:bookmarkEnd w:id="76"/>
-    <w:bookmarkStart w:id="77" w:name="ref-Brughmans2023-uj"/>
+    <w:bookmarkEnd w:id="78"/>
+    <w:bookmarkStart w:id="79" w:name="ref-Brughmans2023-uj"/>
     <w:p>
       <w:pPr>
         <w:pStyle w:val="Bibliography"/>
@@ -10701,8 +10219,8 @@
         <w:t xml:space="preserve">. Cambridge manuals in archaeology. Cambridge University Press.</w:t>
       </w:r>
     </w:p>
-    <w:bookmarkEnd w:id="77"/>
-    <w:bookmarkStart w:id="79" w:name="ref-Carr1995-mq"/>
+    <w:bookmarkEnd w:id="79"/>
+    <w:bookmarkStart w:id="81" w:name="ref-Carr1995-mq"/>
     <w:p>
       <w:pPr>
         <w:pStyle w:val="Bibliography"/>
@@ -10713,7 +10231,7 @@
       <w:r>
         <w:t xml:space="preserve"> </w:t>
       </w:r>
-      <w:hyperlink r:id="rId78">
+      <w:hyperlink r:id="rId80">
         <w:r>
           <w:rPr>
             <w:rStyle w:val="Hyperlink"/>
@@ -10738,8 +10256,8 @@
         <w:t xml:space="preserve">, edited by Carr C. and J E Neitzel, pp. 151–170. Interdisciplinary contributions to archaeology. Springer, Boston.</w:t>
       </w:r>
     </w:p>
-    <w:bookmarkEnd w:id="79"/>
-    <w:bookmarkStart w:id="80" w:name="ref-Carr1995-sh"/>
+    <w:bookmarkEnd w:id="81"/>
+    <w:bookmarkStart w:id="82" w:name="ref-Carr1995-sh"/>
     <w:p>
       <w:pPr>
         <w:pStyle w:val="Bibliography"/>
@@ -10750,7 +10268,7 @@
       <w:r>
         <w:t xml:space="preserve"> </w:t>
       </w:r>
-      <w:hyperlink r:id="rId78">
+      <w:hyperlink r:id="rId80">
         <w:r>
           <w:rPr>
             <w:rStyle w:val="Hyperlink"/>
@@ -10775,8 +10293,8 @@
         <w:t xml:space="preserve">, edited by Carr C. and J E Neitzel, pp. 171–258. Interdisciplinary contributions to archaeology. Springer, Boston.</w:t>
       </w:r>
     </w:p>
-    <w:bookmarkEnd w:id="80"/>
-    <w:bookmarkStart w:id="82" w:name="ref-Caseldine2022-uu"/>
+    <w:bookmarkEnd w:id="82"/>
+    <w:bookmarkStart w:id="84" w:name="ref-Caseldine2022-uu"/>
     <w:p>
       <w:pPr>
         <w:pStyle w:val="Bibliography"/>
@@ -10787,7 +10305,7 @@
       <w:r>
         <w:t xml:space="preserve"> </w:t>
       </w:r>
-      <w:hyperlink r:id="rId81">
+      <w:hyperlink r:id="rId83">
         <w:r>
           <w:rPr>
             <w:rStyle w:val="Hyperlink"/>
@@ -10815,21 +10333,26 @@
         <w:t xml:space="preserve">88(1): 112–141.</w:t>
       </w:r>
     </w:p>
-    <w:bookmarkEnd w:id="82"/>
-    <w:bookmarkStart w:id="83" w:name="ref-Ciolek-Torrello1994-ds"/>
+    <w:bookmarkEnd w:id="84"/>
+    <w:bookmarkStart w:id="86" w:name="ref-Castetter1935-pq"/>
     <w:p>
       <w:pPr>
         <w:pStyle w:val="Bibliography"/>
       </w:pPr>
       <w:r>
-        <w:t xml:space="preserve">Ciolek-Torrello, Richard, Steven D Shelley, and Su Benaron. 1994</w:t>
-      </w:r>
-      <w:r>
-        <w:t xml:space="preserve"> </w:t>
-      </w:r>
-      <w:r>
-        <w:t xml:space="preserve">The Roosevelt Rural Sites Study: Prehistoric Rural Settlements in the Tonto Basin</w:t>
-      </w:r>
+        <w:t xml:space="preserve">Castetter, Edward Franklin, and Ruth Murray Underhill. 1935</w:t>
+      </w:r>
+      <w:r>
+        <w:t xml:space="preserve"> </w:t>
+      </w:r>
+      <w:hyperlink r:id="rId85">
+        <w:r>
+          <w:rPr>
+            <w:rStyle w:val="Hyperlink"/>
+          </w:rPr>
+          <w:t xml:space="preserve">The ethnobiology of the Papago Indians</w:t>
+        </w:r>
+      </w:hyperlink>
       <w:r>
         <w:t xml:space="preserve">.</w:t>
       </w:r>
@@ -10841,14 +10364,86 @@
           <w:iCs/>
           <w:i/>
         </w:rPr>
+        <w:t xml:space="preserve">Ethnobiological studies in the American Southwest</w:t>
+      </w:r>
+      <w:r>
+        <w:t xml:space="preserve"> </w:t>
+      </w:r>
+      <w:r>
+        <w:t xml:space="preserve">4(3). Ethnobiological studies in the american southwes.</w:t>
+      </w:r>
+    </w:p>
+    <w:bookmarkEnd w:id="86"/>
+    <w:bookmarkStart w:id="88" w:name="ref-Chona1936-mg"/>
+    <w:p>
+      <w:pPr>
+        <w:pStyle w:val="Bibliography"/>
+      </w:pPr>
+      <w:r>
+        <w:t xml:space="preserve">Chona, Maria. 1936</w:t>
+      </w:r>
+      <w:r>
+        <w:t xml:space="preserve"> </w:t>
+      </w:r>
+      <w:hyperlink r:id="rId87">
+        <w:r>
+          <w:rPr>
+            <w:rStyle w:val="Hyperlink"/>
+          </w:rPr>
+          <w:t xml:space="preserve">Autobiography of a Papago woman</w:t>
+        </w:r>
+      </w:hyperlink>
+      <w:r>
+        <w:t xml:space="preserve">. In</w:t>
+      </w:r>
+      <w:r>
+        <w:t xml:space="preserve"> </w:t>
+      </w:r>
+      <w:r>
+        <w:rPr>
+          <w:iCs/>
+          <w:i/>
+        </w:rPr>
+        <w:t xml:space="preserve">Memoirs of the American Anthropological Association</w:t>
+      </w:r>
+      <w:r>
+        <w:t xml:space="preserve">, pp. ii, 64. American Anthropological Association, Menasha.</w:t>
+      </w:r>
+    </w:p>
+    <w:bookmarkEnd w:id="88"/>
+    <w:bookmarkStart w:id="89" w:name="ref-Ciolek-Torrello1994-ds"/>
+    <w:p>
+      <w:pPr>
+        <w:pStyle w:val="Bibliography"/>
+      </w:pPr>
+      <w:r>
+        <w:t xml:space="preserve">Ciolek-Torrello, Richard, Steven D Shelley, and Su Benaron. 1994</w:t>
+      </w:r>
+      <w:r>
+        <w:t xml:space="preserve"> </w:t>
+      </w:r>
+      <w:r>
+        <w:t xml:space="preserve">The Roosevelt Rural Sites Study: Prehistoric Rural Settlements in the Tonto Basin</w:t>
+      </w:r>
+      <w:r>
+        <w:t xml:space="preserve">.</w:t>
+      </w:r>
+      <w:r>
+        <w:t xml:space="preserve"> </w:t>
+      </w:r>
+      <w:r>
+        <w:rPr>
+          <w:iCs/>
+          <w:i/>
+        </w:rPr>
         <w:t xml:space="preserve">Statistical Researh Technical Series</w:t>
       </w:r>
       <w:r>
         <w:t xml:space="preserve">(28).</w:t>
       </w:r>
     </w:p>
-    <w:bookmarkEnd w:id="83"/>
-    <w:bookmarkStart w:id="85" w:name="ref-Clark2001-ck"/>
+    <w:bookmarkEnd w:id="89"/>
+    <w:bookmarkStart w:id="91" w:name="ref-Clark2001-ck"/>
     <w:p>
       <w:pPr>
         <w:pStyle w:val="Bibliography"/>
@@ -10859,7 +10454,7 @@
       <w:r>
         <w:t xml:space="preserve"> </w:t>
       </w:r>
-      <w:hyperlink r:id="rId84">
+      <w:hyperlink r:id="rId90">
         <w:r>
           <w:rPr>
             <w:rStyle w:val="Hyperlink"/>
@@ -11025,8 +10620,8 @@
         <w:t xml:space="preserve">. Vol. 65. Anthropological papers of the university of arizona. University of Arizona Press, Tucson.</w:t>
       </w:r>
     </w:p>
-    <w:bookmarkEnd w:id="85"/>
-    <w:bookmarkStart w:id="86" w:name="ref-Clark2021-lu"/>
+    <w:bookmarkEnd w:id="91"/>
+    <w:bookmarkStart w:id="92" w:name="ref-Clark2021-lu"/>
     <w:p>
       <w:pPr>
         <w:pStyle w:val="Bibliography"/>
@@ -11048,8 +10643,8 @@
         <w:t xml:space="preserve">. Vol. Technical Report No. 2021–101. Archaeology Southwest, Tucson.</w:t>
       </w:r>
     </w:p>
-    <w:bookmarkEnd w:id="86"/>
-    <w:bookmarkStart w:id="87" w:name="ref-Clark2004-uw"/>
+    <w:bookmarkEnd w:id="92"/>
+    <w:bookmarkStart w:id="93" w:name="ref-Clark2004-uw"/>
     <w:p>
       <w:pPr>
         <w:pStyle w:val="Bibliography"/>
@@ -11071,8 +10666,8 @@
         <w:t xml:space="preserve">. Center for Desert Archaeology.</w:t>
       </w:r>
     </w:p>
-    <w:bookmarkEnd w:id="87"/>
-    <w:bookmarkStart w:id="89" w:name="ref-Cochrane2010-oa"/>
+    <w:bookmarkEnd w:id="93"/>
+    <w:bookmarkStart w:id="95" w:name="ref-Cochrane2010-oa"/>
     <w:p>
       <w:pPr>
         <w:pStyle w:val="Bibliography"/>
@@ -11083,7 +10678,7 @@
       <w:r>
         <w:t xml:space="preserve"> </w:t>
       </w:r>
-      <w:hyperlink r:id="rId88">
+      <w:hyperlink r:id="rId94">
         <w:r>
           <w:rPr>
             <w:rStyle w:val="Hyperlink"/>
@@ -11111,8 +10706,8 @@
         <w:t xml:space="preserve">365(1559): 3889–3902.</w:t>
       </w:r>
     </w:p>
-    <w:bookmarkEnd w:id="89"/>
-    <w:bookmarkStart w:id="91" w:name="ref-Collar2013-fb"/>
+    <w:bookmarkEnd w:id="95"/>
+    <w:bookmarkStart w:id="97" w:name="ref-Collar2013-fb"/>
     <w:p>
       <w:pPr>
         <w:pStyle w:val="Bibliography"/>
@@ -11123,7 +10718,7 @@
       <w:r>
         <w:t xml:space="preserve"> </w:t>
       </w:r>
-      <w:hyperlink r:id="rId90">
+      <w:hyperlink r:id="rId96">
         <w:r>
           <w:rPr>
             <w:rStyle w:val="Hyperlink"/>
@@ -11137,8 +10732,8 @@
         <w:t xml:space="preserve">. Cambridge University Press, December.</w:t>
       </w:r>
     </w:p>
-    <w:bookmarkEnd w:id="91"/>
-    <w:bookmarkStart w:id="93" w:name="ref-Costenbader2003-st"/>
+    <w:bookmarkEnd w:id="97"/>
+    <w:bookmarkStart w:id="99" w:name="ref-Costenbader2003-st"/>
     <w:p>
       <w:pPr>
         <w:pStyle w:val="Bibliography"/>
@@ -11149,7 +10744,7 @@
       <w:r>
         <w:t xml:space="preserve"> </w:t>
       </w:r>
-      <w:hyperlink r:id="rId92">
+      <w:hyperlink r:id="rId98">
         <w:r>
           <w:rPr>
             <w:rStyle w:val="Hyperlink"/>
@@ -11177,8 +10772,8 @@
         <w:t xml:space="preserve">25(4): 283–307.</w:t>
       </w:r>
     </w:p>
-    <w:bookmarkEnd w:id="93"/>
-    <w:bookmarkStart w:id="94" w:name="ref-Craig1995-qo"/>
+    <w:bookmarkEnd w:id="99"/>
+    <w:bookmarkStart w:id="100" w:name="ref-Craig1995-qo"/>
     <w:p>
       <w:pPr>
         <w:pStyle w:val="Bibliography"/>
@@ -11209,8 +10804,8 @@
         <w:t xml:space="preserve">, edited by M D Elson, M T Stark, and D A Gregory, Anthropological Papers No. 15:pp. 227–249. Center for Desert Archaeology, Tucson.</w:t>
       </w:r>
     </w:p>
-    <w:bookmarkEnd w:id="94"/>
-    <w:bookmarkStart w:id="95" w:name="ref-Craig1994-bg"/>
+    <w:bookmarkEnd w:id="100"/>
+    <w:bookmarkStart w:id="101" w:name="ref-Craig1994-bg"/>
     <w:p>
       <w:pPr>
         <w:pStyle w:val="Bibliography"/>
@@ -11241,8 +10836,8 @@
         <w:t xml:space="preserve">, edited by M D Elson, D L Swartz, D B Craig, and J J Clark, Anthropological Papers No. 13:pp. 1–198. Center for Desert Archaeology, Tucson.</w:t>
       </w:r>
     </w:p>
-    <w:bookmarkEnd w:id="95"/>
-    <w:bookmarkStart w:id="96" w:name="ref-Craig2017-rg"/>
+    <w:bookmarkEnd w:id="101"/>
+    <w:bookmarkStart w:id="102" w:name="ref-Craig2017-rg"/>
     <w:p>
       <w:pPr>
         <w:pStyle w:val="Bibliography"/>
@@ -11273,8 +10868,8 @@
         <w:t xml:space="preserve">, edited by Barbara J Mills and Severin Fowles, pp. 323–351. Oxford University Press.</w:t>
       </w:r>
     </w:p>
-    <w:bookmarkEnd w:id="96"/>
-    <w:bookmarkStart w:id="97" w:name="ref-Crown1996-xb"/>
+    <w:bookmarkEnd w:id="102"/>
+    <w:bookmarkStart w:id="103" w:name="ref-Crown1996-xb"/>
     <w:p>
       <w:pPr>
         <w:pStyle w:val="Bibliography"/>
@@ -11308,8 +10903,8 @@
         <w:t xml:space="preserve">98(4): 803–817.</w:t>
       </w:r>
     </w:p>
-    <w:bookmarkEnd w:id="97"/>
-    <w:bookmarkStart w:id="98" w:name="ref-Dean2000-uc"/>
+    <w:bookmarkEnd w:id="103"/>
+    <w:bookmarkStart w:id="104" w:name="ref-Dean2000-uc"/>
     <w:p>
       <w:pPr>
         <w:pStyle w:val="Bibliography"/>
@@ -11331,8 +10926,8 @@
         <w:t xml:space="preserve">. Amerind Foundation, Dragoon, Arizona; University of New Mexico Press, Albuquerque.</w:t>
       </w:r>
     </w:p>
-    <w:bookmarkEnd w:id="98"/>
-    <w:bookmarkStart w:id="99" w:name="ref-Dietler1998-zo"/>
+    <w:bookmarkEnd w:id="104"/>
+    <w:bookmarkStart w:id="105" w:name="ref-Dietler1998-zo"/>
     <w:p>
       <w:pPr>
         <w:pStyle w:val="Bibliography"/>
@@ -11363,8 +10958,8 @@
         <w:t xml:space="preserve">, edited by Miriam T Stark, pp. 232–263. Smithsonian Institution, Washington, DC.</w:t>
       </w:r>
     </w:p>
-    <w:bookmarkEnd w:id="99"/>
-    <w:bookmarkStart w:id="100" w:name="ref-Dittert1959-rz"/>
+    <w:bookmarkEnd w:id="105"/>
+    <w:bookmarkStart w:id="106" w:name="ref-Dittert1959-rz"/>
     <w:p>
       <w:pPr>
         <w:pStyle w:val="Bibliography"/>
@@ -11382,8 +10977,8 @@
         <w:t xml:space="preserve">. Unpublished PhD thesis, Ph.D. dissertation, Department of Anthropology, University of Arizona, Tucson, Arizona.</w:t>
       </w:r>
     </w:p>
-    <w:bookmarkEnd w:id="100"/>
-    <w:bookmarkStart w:id="101" w:name="ref-Doelle1995-qd"/>
+    <w:bookmarkEnd w:id="106"/>
+    <w:bookmarkStart w:id="107" w:name="ref-Doelle1995-qd"/>
     <w:p>
       <w:pPr>
         <w:pStyle w:val="Bibliography"/>
@@ -11414,8 +11009,8 @@
         <w:t xml:space="preserve">, edited by M D Elson, M T Stark, and D A Gregory, Anthropological Papers No. 15:pp. 385–440. Center for Desert Archaeology, Tucson.</w:t>
       </w:r>
     </w:p>
-    <w:bookmarkEnd w:id="101"/>
-    <w:bookmarkStart w:id="102" w:name="ref-Doelle1992-lu"/>
+    <w:bookmarkEnd w:id="107"/>
+    <w:bookmarkStart w:id="108" w:name="ref-Doelle1992-lu"/>
     <w:p>
       <w:pPr>
         <w:pStyle w:val="Bibliography"/>
@@ -11437,8 +11032,8 @@
         <w:t xml:space="preserve">. Vol. Anthropological Papers ,12. Center for Desert Archaeology, Tucson, Arizona.</w:t>
       </w:r>
     </w:p>
-    <w:bookmarkEnd w:id="102"/>
-    <w:bookmarkStart w:id="104" w:name="ref-Elson1996-ym"/>
+    <w:bookmarkEnd w:id="108"/>
+    <w:bookmarkStart w:id="110" w:name="ref-Elson1996-ym"/>
     <w:p>
       <w:pPr>
         <w:pStyle w:val="Bibliography"/>
@@ -11449,7 +11044,7 @@
       <w:r>
         <w:t xml:space="preserve"> </w:t>
       </w:r>
-      <w:hyperlink r:id="rId103">
+      <w:hyperlink r:id="rId109">
         <w:r>
           <w:rPr>
             <w:rStyle w:val="Hyperlink"/>
@@ -11477,8 +11072,8 @@
         <w:t xml:space="preserve">62(2): 117–147.</w:t>
       </w:r>
     </w:p>
-    <w:bookmarkEnd w:id="104"/>
-    <w:bookmarkStart w:id="105" w:name="ref-Elson1995-tb"/>
+    <w:bookmarkEnd w:id="110"/>
+    <w:bookmarkStart w:id="111" w:name="ref-Elson1995-tb"/>
     <w:p>
       <w:pPr>
         <w:pStyle w:val="Bibliography"/>
@@ -11500,8 +11095,8 @@
         <w:t xml:space="preserve">. Center for Desert Archaeology, Tucson.</w:t>
       </w:r>
     </w:p>
-    <w:bookmarkEnd w:id="105"/>
-    <w:bookmarkStart w:id="106" w:name="ref-Elson1994-hk"/>
+    <w:bookmarkEnd w:id="111"/>
+    <w:bookmarkStart w:id="112" w:name="ref-Elson1994-hk"/>
     <w:p>
       <w:pPr>
         <w:pStyle w:val="Bibliography"/>
@@ -11532,8 +11127,8 @@
         <w:t xml:space="preserve">, edited by M D Elson and D L Swartz, Anthropological Papers No. 13:pp. 23–116. Center for Desert Archaeology, Tucson.</w:t>
       </w:r>
     </w:p>
-    <w:bookmarkEnd w:id="106"/>
-    <w:bookmarkStart w:id="107" w:name="ref-Elson2000-zq"/>
+    <w:bookmarkEnd w:id="112"/>
+    <w:bookmarkStart w:id="113" w:name="ref-Elson2000-zq"/>
     <w:p>
       <w:pPr>
         <w:pStyle w:val="Bibliography"/>
@@ -11564,8 +11159,8 @@
         <w:t xml:space="preserve">, edited by J S Dean, pp. 167–192 4. Amerind Foundation Publication, Dragoon, Arizona. University of New Mexico Press, Dragoon, Albuquerque.</w:t>
       </w:r>
     </w:p>
-    <w:bookmarkEnd w:id="107"/>
-    <w:bookmarkStart w:id="109" w:name="ref-Feinman2020-nf"/>
+    <w:bookmarkEnd w:id="113"/>
+    <w:bookmarkStart w:id="115" w:name="ref-Feinman2020-nf"/>
     <w:p>
       <w:pPr>
         <w:pStyle w:val="Bibliography"/>
@@ -11576,7 +11171,7 @@
       <w:r>
         <w:t xml:space="preserve"> </w:t>
       </w:r>
-      <w:hyperlink r:id="rId108">
+      <w:hyperlink r:id="rId114">
         <w:r>
           <w:rPr>
             <w:rStyle w:val="Hyperlink"/>
@@ -11604,8 +11199,8 @@
         <w:t xml:space="preserve">60: 101230.</w:t>
       </w:r>
     </w:p>
-    <w:bookmarkEnd w:id="109"/>
-    <w:bookmarkStart w:id="110" w:name="ref-Fewkes1898-oj"/>
+    <w:bookmarkEnd w:id="115"/>
+    <w:bookmarkStart w:id="116" w:name="ref-Fewkes1898-oj"/>
     <w:p>
       <w:pPr>
         <w:pStyle w:val="Bibliography"/>
@@ -11758,8 +11353,8 @@
         <w:t xml:space="preserve">, edited by J W Powell. Smithsonian Institution, Washington, D.C.</w:t>
       </w:r>
     </w:p>
-    <w:bookmarkEnd w:id="110"/>
-    <w:bookmarkStart w:id="112" w:name="ref-Frost2022-lr"/>
+    <w:bookmarkEnd w:id="116"/>
+    <w:bookmarkStart w:id="118" w:name="ref-Frost2022-lr"/>
     <w:p>
       <w:pPr>
         <w:pStyle w:val="Bibliography"/>
@@ -11770,7 +11365,7 @@
       <w:r>
         <w:t xml:space="preserve"> </w:t>
       </w:r>
-      <w:hyperlink r:id="rId111">
+      <w:hyperlink r:id="rId117">
         <w:r>
           <w:rPr>
             <w:rStyle w:val="Hyperlink"/>
@@ -11782,8 +11377,8 @@
         <w:t xml:space="preserve">.</w:t>
       </w:r>
     </w:p>
-    <w:bookmarkEnd w:id="112"/>
-    <w:bookmarkStart w:id="114" w:name="ref-Galaskiewicz1991-qb"/>
+    <w:bookmarkEnd w:id="118"/>
+    <w:bookmarkStart w:id="120" w:name="ref-Galaskiewicz1991-qb"/>
     <w:p>
       <w:pPr>
         <w:pStyle w:val="Bibliography"/>
@@ -11794,7 +11389,7 @@
       <w:r>
         <w:t xml:space="preserve"> </w:t>
       </w:r>
-      <w:hyperlink r:id="rId113">
+      <w:hyperlink r:id="rId119">
         <w:r>
           <w:rPr>
             <w:rStyle w:val="Hyperlink"/>
@@ -11822,8 +11417,8 @@
         <w:t xml:space="preserve">13(4): 347–386.</w:t>
       </w:r>
     </w:p>
-    <w:bookmarkEnd w:id="114"/>
-    <w:bookmarkStart w:id="116" w:name="ref-Giomi2022-dn"/>
+    <w:bookmarkEnd w:id="120"/>
+    <w:bookmarkStart w:id="122" w:name="ref-Giomi2022-dn"/>
     <w:p>
       <w:pPr>
         <w:pStyle w:val="Bibliography"/>
@@ -11834,7 +11429,7 @@
       <w:r>
         <w:t xml:space="preserve"> </w:t>
       </w:r>
-      <w:hyperlink r:id="rId115">
+      <w:hyperlink r:id="rId121">
         <w:r>
           <w:rPr>
             <w:rStyle w:val="Hyperlink"/>
@@ -11846,8 +11441,8 @@
         <w:t xml:space="preserve">. PhD dissertation, Department of Anthropology, University of Arizona, Tucson.</w:t>
       </w:r>
     </w:p>
-    <w:bookmarkEnd w:id="116"/>
-    <w:bookmarkStart w:id="118" w:name="ref-Gjesfjeld2015-hw"/>
+    <w:bookmarkEnd w:id="122"/>
+    <w:bookmarkStart w:id="124" w:name="ref-Gjesfjeld2015-hw"/>
     <w:p>
       <w:pPr>
         <w:pStyle w:val="Bibliography"/>
@@ -11858,7 +11453,7 @@
       <w:r>
         <w:t xml:space="preserve"> </w:t>
       </w:r>
-      <w:hyperlink r:id="rId117">
+      <w:hyperlink r:id="rId123">
         <w:r>
           <w:rPr>
             <w:rStyle w:val="Hyperlink"/>
@@ -11886,8 +11481,8 @@
         <w:t xml:space="preserve">22(1): 182–205.</w:t>
       </w:r>
     </w:p>
-    <w:bookmarkEnd w:id="118"/>
-    <w:bookmarkStart w:id="119" w:name="ref-Golitko2015-we"/>
+    <w:bookmarkEnd w:id="124"/>
+    <w:bookmarkStart w:id="125" w:name="ref-Golitko2015-we"/>
     <w:p>
       <w:pPr>
         <w:pStyle w:val="Bibliography"/>
@@ -11921,8 +11516,8 @@
         <w:t xml:space="preserve">22: 206–247.</w:t>
       </w:r>
     </w:p>
-    <w:bookmarkEnd w:id="119"/>
-    <w:bookmarkStart w:id="121" w:name="ref-Gosselain2016-as"/>
+    <w:bookmarkEnd w:id="125"/>
+    <w:bookmarkStart w:id="127" w:name="ref-Gosselain2016-as"/>
     <w:p>
       <w:pPr>
         <w:pStyle w:val="Bibliography"/>
@@ -11933,7 +11528,7 @@
       <w:r>
         <w:t xml:space="preserve"> </w:t>
       </w:r>
-      <w:hyperlink r:id="rId120">
+      <w:hyperlink r:id="rId126">
         <w:r>
           <w:rPr>
             <w:rStyle w:val="Hyperlink"/>
@@ -11958,8 +11553,8 @@
         <w:t xml:space="preserve">, edited by Andrew P Roddick and Ann B Stahl, pp. 36–66. University of Arizona Press, Tucson.</w:t>
       </w:r>
     </w:p>
-    <w:bookmarkEnd w:id="121"/>
-    <w:bookmarkStart w:id="122" w:name="ref-Gosselain1998-qd"/>
+    <w:bookmarkEnd w:id="127"/>
+    <w:bookmarkStart w:id="128" w:name="ref-Gosselain1998-qd"/>
     <w:p>
       <w:pPr>
         <w:pStyle w:val="Bibliography"/>
@@ -11990,8 +11585,8 @@
         <w:t xml:space="preserve">, edited by Miriam Stark, pp. 78–106. Smithsonian Institution Press, Washington, D.C.</w:t>
       </w:r>
     </w:p>
-    <w:bookmarkEnd w:id="122"/>
-    <w:bookmarkStart w:id="124" w:name="ref-Gosselain2000-wf"/>
+    <w:bookmarkEnd w:id="128"/>
+    <w:bookmarkStart w:id="130" w:name="ref-Gosselain2000-wf"/>
     <w:p>
       <w:pPr>
         <w:pStyle w:val="Bibliography"/>
@@ -12002,7 +11597,7 @@
       <w:r>
         <w:t xml:space="preserve"> </w:t>
       </w:r>
-      <w:hyperlink r:id="rId123">
+      <w:hyperlink r:id="rId129">
         <w:r>
           <w:rPr>
             <w:rStyle w:val="Hyperlink"/>
@@ -12030,8 +11625,8 @@
         <w:t xml:space="preserve">7(3): 187–217.</w:t>
       </w:r>
     </w:p>
-    <w:bookmarkEnd w:id="124"/>
-    <w:bookmarkStart w:id="125" w:name="ref-griffen1969a"/>
+    <w:bookmarkEnd w:id="130"/>
+    <w:bookmarkStart w:id="131" w:name="ref-griffen1969a"/>
     <w:p>
       <w:pPr>
         <w:pStyle w:val="Bibliography"/>
@@ -12053,20 +11648,20 @@
         <w:t xml:space="preserve">. University of Arizona, Press, Tucson, AZ.</w:t>
       </w:r>
     </w:p>
-    <w:bookmarkEnd w:id="125"/>
-    <w:bookmarkStart w:id="126" w:name="ref-Heidke2000-nr"/>
+    <w:bookmarkEnd w:id="131"/>
+    <w:bookmarkStart w:id="132" w:name="ref-Harry2010-hj"/>
     <w:p>
       <w:pPr>
         <w:pStyle w:val="Bibliography"/>
       </w:pPr>
       <w:r>
-        <w:t xml:space="preserve">Heidke, James M, and Elizabeth J Miksa. 2000</w:t>
-      </w:r>
-      <w:r>
-        <w:t xml:space="preserve"> </w:t>
-      </w:r>
-      <w:r>
-        <w:t xml:space="preserve">Ceramic Temper Provenance Studies</w:t>
+        <w:t xml:space="preserve">Harry, Karen G, and Fred Huntington. 2010</w:t>
+      </w:r>
+      <w:r>
+        <w:t xml:space="preserve"> </w:t>
+      </w:r>
+      <w:r>
+        <w:t xml:space="preserve">Households, Gender, and Specialized Pottery Production: Exploring the Nature, Causes, and Consequences of a Prehistoric Cottage Industry for Women at the West Branch Settlement</w:t>
       </w:r>
       <w:r>
         <w:t xml:space="preserve">. In</w:t>
@@ -12079,34 +11674,29 @@
           <w:iCs/>
           <w:i/>
         </w:rPr>
-        <w:t xml:space="preserve">Tonto Creek Archaeological Project: Artifact and Environmental Analyses</w:t>
-      </w:r>
-      <w:r>
-        <w:t xml:space="preserve">, edited by J M Vint and J M Heidke, pp. 95–146. Center for Desert Archaeology, Tucson.</w:t>
-      </w:r>
-    </w:p>
-    <w:bookmarkEnd w:id="126"/>
-    <w:bookmarkStart w:id="128" w:name="ref-Hill2015-at"/>
+        <w:t xml:space="preserve">Engendering households in the prehistoric southwest</w:t>
+      </w:r>
+      <w:r>
+        <w:t xml:space="preserve">, edited by B J Roth, pp. 76–97. University of Arizona Press.</w:t>
+      </w:r>
+    </w:p>
+    <w:bookmarkEnd w:id="132"/>
+    <w:bookmarkStart w:id="133" w:name="ref-Heidke2000-nr"/>
     <w:p>
       <w:pPr>
         <w:pStyle w:val="Bibliography"/>
       </w:pPr>
       <w:r>
-        <w:t xml:space="preserve">Hill, J Brett, Patrick D Lyons, Jeffery J Clark, and William H Doelle. 2015</w:t>
-      </w:r>
-      <w:r>
-        <w:t xml:space="preserve"> </w:t>
-      </w:r>
-      <w:hyperlink r:id="rId127">
-        <w:r>
-          <w:rPr>
-            <w:rStyle w:val="Hyperlink"/>
-          </w:rPr>
-          <w:t xml:space="preserve">The ’collapse’ of cooperative Hohokam irrigation in the Lower Salt River Valley</w:t>
-        </w:r>
-      </w:hyperlink>
-      <w:r>
-        <w:t xml:space="preserve">.</w:t>
+        <w:t xml:space="preserve">Heidke, James M, and Elizabeth J Miksa. 2000</w:t>
+      </w:r>
+      <w:r>
+        <w:t xml:space="preserve"> </w:t>
+      </w:r>
+      <w:r>
+        <w:t xml:space="preserve">Ceramic Temper Provenance Studies</w:t>
+      </w:r>
+      <w:r>
+        <w:t xml:space="preserve">. In</w:t>
       </w:r>
       <w:r>
         <w:t xml:space="preserve"> </w:t>
@@ -12116,6 +11706,43 @@
           <w:iCs/>
           <w:i/>
         </w:rPr>
+        <w:t xml:space="preserve">Tonto Creek Archaeological Project: Artifact and Environmental Analyses</w:t>
+      </w:r>
+      <w:r>
+        <w:t xml:space="preserve">, edited by J M Vint and J M Heidke, pp. 95–146. Center for Desert Archaeology, Tucson.</w:t>
+      </w:r>
+    </w:p>
+    <w:bookmarkEnd w:id="133"/>
+    <w:bookmarkStart w:id="135" w:name="ref-Hill2015-at"/>
+    <w:p>
+      <w:pPr>
+        <w:pStyle w:val="Bibliography"/>
+      </w:pPr>
+      <w:r>
+        <w:t xml:space="preserve">Hill, J Brett, Patrick D Lyons, Jeffery J Clark, and William H Doelle. 2015</w:t>
+      </w:r>
+      <w:r>
+        <w:t xml:space="preserve"> </w:t>
+      </w:r>
+      <w:hyperlink r:id="rId134">
+        <w:r>
+          <w:rPr>
+            <w:rStyle w:val="Hyperlink"/>
+          </w:rPr>
+          <w:t xml:space="preserve">The ’collapse’ of cooperative Hohokam irrigation in the Lower Salt River Valley</w:t>
+        </w:r>
+      </w:hyperlink>
+      <w:r>
+        <w:t xml:space="preserve">.</w:t>
+      </w:r>
+      <w:r>
+        <w:t xml:space="preserve"> </w:t>
+      </w:r>
+      <w:r>
+        <w:rPr>
+          <w:iCs/>
+          <w:i/>
+        </w:rPr>
         <w:t xml:space="preserve">Journal of the Southwest</w:t>
       </w:r>
       <w:r>
@@ -12125,8 +11752,8 @@
         <w:t xml:space="preserve">57(4): 689–716.</w:t>
       </w:r>
     </w:p>
-    <w:bookmarkEnd w:id="128"/>
-    <w:bookmarkStart w:id="130" w:name="ref-Hodder1982-no"/>
+    <w:bookmarkEnd w:id="135"/>
+    <w:bookmarkStart w:id="137" w:name="ref-Hodder1982-no"/>
     <w:p>
       <w:pPr>
         <w:pStyle w:val="Bibliography"/>
@@ -12137,7 +11764,7 @@
       <w:r>
         <w:t xml:space="preserve"> </w:t>
       </w:r>
-      <w:hyperlink r:id="rId129">
+      <w:hyperlink r:id="rId136">
         <w:r>
           <w:rPr>
             <w:rStyle w:val="Hyperlink"/>
@@ -12151,8 +11778,27 @@
         <w:t xml:space="preserve">. Cambridge University Press, Cambridge, January.</w:t>
       </w:r>
     </w:p>
-    <w:bookmarkEnd w:id="130"/>
-    <w:bookmarkStart w:id="131" w:name="ref-Hoffman1896-xl"/>
+    <w:bookmarkEnd w:id="137"/>
+    <w:bookmarkStart w:id="138" w:name="ref-Hoffman1997-hb"/>
+    <w:p>
+      <w:pPr>
+        <w:pStyle w:val="Bibliography"/>
+      </w:pPr>
+      <w:r>
+        <w:t xml:space="preserve">Hoffman, Charles Marshall. 1997</w:t>
+      </w:r>
+      <w:r>
+        <w:t xml:space="preserve"> </w:t>
+      </w:r>
+      <w:r>
+        <w:t xml:space="preserve">Alliance Formation and Social Interaction During the Sedentary Period: a Stylistic Analysis of Hohokam Arrowpoints</w:t>
+      </w:r>
+      <w:r>
+        <w:t xml:space="preserve">. Unpublished PhD thesis, PhD dissertation, Department of Anthropology, Arizona State University, Tempe.</w:t>
+      </w:r>
+    </w:p>
+    <w:bookmarkEnd w:id="138"/>
+    <w:bookmarkStart w:id="139" w:name="ref-Hoffman1896-xl"/>
     <w:p>
       <w:pPr>
         <w:pStyle w:val="Bibliography"/>
@@ -12183,8 +11829,8 @@
         <w:t xml:space="preserve">, edited by J W Powell, pp. 11–338. Government Printing Office, Washington, D.C.</w:t>
       </w:r>
     </w:p>
-    <w:bookmarkEnd w:id="131"/>
-    <w:bookmarkStart w:id="133" w:name="ref-Holland-Lulewicz2021-eb"/>
+    <w:bookmarkEnd w:id="139"/>
+    <w:bookmarkStart w:id="141" w:name="ref-Holland-Lulewicz2021-eb"/>
     <w:p>
       <w:pPr>
         <w:pStyle w:val="Bibliography"/>
@@ -12195,7 +11841,7 @@
       <w:r>
         <w:t xml:space="preserve"> </w:t>
       </w:r>
-      <w:hyperlink r:id="rId132">
+      <w:hyperlink r:id="rId140">
         <w:r>
           <w:rPr>
             <w:rStyle w:val="Hyperlink"/>
@@ -12220,8 +11866,8 @@
         <w:t xml:space="preserve">.</w:t>
       </w:r>
     </w:p>
-    <w:bookmarkEnd w:id="133"/>
-    <w:bookmarkStart w:id="134" w:name="ref-Huntley2008-qu"/>
+    <w:bookmarkEnd w:id="141"/>
+    <w:bookmarkStart w:id="142" w:name="ref-Huntley2008-qu"/>
     <w:p>
       <w:pPr>
         <w:pStyle w:val="Bibliography"/>
@@ -12271,8 +11917,8 @@
         <w:t xml:space="preserve">. Vol. No. 72. Anthropological papers. University of Arizona Press, Tucson.</w:t>
       </w:r>
     </w:p>
-    <w:bookmarkEnd w:id="134"/>
-    <w:bookmarkStart w:id="135" w:name="ref-Huntley2016-em"/>
+    <w:bookmarkEnd w:id="142"/>
+    <w:bookmarkStart w:id="143" w:name="ref-Huntley2016-em"/>
     <w:p>
       <w:pPr>
         <w:pStyle w:val="Bibliography"/>
@@ -12303,8 +11949,8 @@
         <w:t xml:space="preserve">, pp. 275–295. University Press of Colorado, Boulder.</w:t>
       </w:r>
     </w:p>
-    <w:bookmarkEnd w:id="135"/>
-    <w:bookmarkStart w:id="137" w:name="ref-Jaccard1912-na"/>
+    <w:bookmarkEnd w:id="143"/>
+    <w:bookmarkStart w:id="145" w:name="ref-Jaccard1912-na"/>
     <w:p>
       <w:pPr>
         <w:pStyle w:val="Bibliography"/>
@@ -12315,7 +11961,7 @@
       <w:r>
         <w:t xml:space="preserve"> </w:t>
       </w:r>
-      <w:hyperlink r:id="rId136">
+      <w:hyperlink r:id="rId144">
         <w:r>
           <w:rPr>
             <w:rStyle w:val="Hyperlink"/>
@@ -12343,8 +11989,8 @@
         <w:t xml:space="preserve">11(2): 37–50.</w:t>
       </w:r>
     </w:p>
-    <w:bookmarkEnd w:id="137"/>
-    <w:bookmarkStart w:id="138" w:name="ref-Jacobs1997-ob"/>
+    <w:bookmarkEnd w:id="145"/>
+    <w:bookmarkStart w:id="146" w:name="ref-Jacobs1997-ob"/>
     <w:p>
       <w:pPr>
         <w:pStyle w:val="Bibliography"/>
@@ -12366,28 +12012,28 @@
         <w:t xml:space="preserve">. Vol. Rooseelt Monograph Series 7. Department of Anthropology, Arizona State University, Tempe.</w:t>
       </w:r>
     </w:p>
-    <w:bookmarkEnd w:id="138"/>
-    <w:bookmarkStart w:id="140" w:name="ref-Kivela2014-mh"/>
+    <w:bookmarkEnd w:id="146"/>
+    <w:bookmarkStart w:id="148" w:name="ref-Joseph1949-ga"/>
     <w:p>
       <w:pPr>
         <w:pStyle w:val="Bibliography"/>
       </w:pPr>
       <w:r>
-        <w:t xml:space="preserve">Kivelä, Mikko, Alex Arenas, Marc Barthelemy, James P Gleeson, Yamir Moreno, and Mason A Porter. 2014</w:t>
-      </w:r>
-      <w:r>
-        <w:t xml:space="preserve"> </w:t>
-      </w:r>
-      <w:hyperlink r:id="rId139">
-        <w:r>
-          <w:rPr>
-            <w:rStyle w:val="Hyperlink"/>
-          </w:rPr>
-          <w:t xml:space="preserve">Multilayer Networks</w:t>
-        </w:r>
-      </w:hyperlink>
-      <w:r>
-        <w:t xml:space="preserve">.</w:t>
+        <w:t xml:space="preserve">Joseph, Alice, Rosamond B Spicer, and Jane Chesky. 1949</w:t>
+      </w:r>
+      <w:r>
+        <w:t xml:space="preserve"> </w:t>
+      </w:r>
+      <w:hyperlink r:id="rId147">
+        <w:r>
+          <w:rPr>
+            <w:rStyle w:val="Hyperlink"/>
+          </w:rPr>
+          <w:t xml:space="preserve">Desert people: a study of the Papago Indians</w:t>
+        </w:r>
+      </w:hyperlink>
+      <w:r>
+        <w:t xml:space="preserve">. In</w:t>
       </w:r>
       <w:r>
         <w:t xml:space="preserve"> </w:t>
@@ -12397,23 +12043,34 @@
           <w:iCs/>
           <w:i/>
         </w:rPr>
-        <w:t xml:space="preserve">Journal of Complex Networks</w:t>
-      </w:r>
-      <w:r>
-        <w:t xml:space="preserve"> </w:t>
-      </w:r>
-      <w:r>
-        <w:t xml:space="preserve">2(3): 203–271.</w:t>
-      </w:r>
-    </w:p>
-    <w:bookmarkEnd w:id="140"/>
-    <w:bookmarkStart w:id="141" w:name="ref-Lange1992-gp"/>
+        <w:t xml:space="preserve">Indian education research series</w:t>
+      </w:r>
+      <w:r>
+        <w:t xml:space="preserve">, pp. xviii, 288, 21 plates. The University of Chicago Press, Chicago.</w:t>
+      </w:r>
+    </w:p>
+    <w:bookmarkEnd w:id="148"/>
+    <w:bookmarkStart w:id="150" w:name="ref-Kivela2014-mh"/>
     <w:p>
       <w:pPr>
         <w:pStyle w:val="Bibliography"/>
       </w:pPr>
       <w:r>
-        <w:t xml:space="preserve">Lange, Richard C, and Stephen Germick (editors). 1992</w:t>
+        <w:t xml:space="preserve">Kivelä, Mikko, Alex Arenas, Marc Barthelemy, James P Gleeson, Yamir Moreno, and Mason A Porter. 2014</w:t>
+      </w:r>
+      <w:r>
+        <w:t xml:space="preserve"> </w:t>
+      </w:r>
+      <w:hyperlink r:id="rId149">
+        <w:r>
+          <w:rPr>
+            <w:rStyle w:val="Hyperlink"/>
+          </w:rPr>
+          <w:t xml:space="preserve">Multilayer Networks</w:t>
+        </w:r>
+      </w:hyperlink>
+      <w:r>
+        <w:t xml:space="preserve">.</w:t>
       </w:r>
       <w:r>
         <w:t xml:space="preserve"> </w:t>
@@ -12423,14 +12080,40 @@
           <w:iCs/>
           <w:i/>
         </w:rPr>
+        <w:t xml:space="preserve">Journal of Complex Networks</w:t>
+      </w:r>
+      <w:r>
+        <w:t xml:space="preserve"> </w:t>
+      </w:r>
+      <w:r>
+        <w:t xml:space="preserve">2(3): 203–271.</w:t>
+      </w:r>
+    </w:p>
+    <w:bookmarkEnd w:id="150"/>
+    <w:bookmarkStart w:id="151" w:name="ref-Lange1992-gp"/>
+    <w:p>
+      <w:pPr>
+        <w:pStyle w:val="Bibliography"/>
+      </w:pPr>
+      <w:r>
+        <w:t xml:space="preserve">Lange, Richard C, and Stephen Germick (editors). 1992</w:t>
+      </w:r>
+      <w:r>
+        <w:t xml:space="preserve"> </w:t>
+      </w:r>
+      <w:r>
+        <w:rPr>
+          <w:iCs/>
+          <w:i/>
+        </w:rPr>
         <w:t xml:space="preserve">Proceedings of the Second Salado Conference, Globe, Arizona, 1992</w:t>
       </w:r>
       <w:r>
         <w:t xml:space="preserve">. Arizona Archaeological Society, Phoenix.</w:t>
       </w:r>
     </w:p>
-    <w:bookmarkEnd w:id="141"/>
-    <w:bookmarkStart w:id="143" w:name="ref-Lave1991-ik"/>
+    <w:bookmarkEnd w:id="151"/>
+    <w:bookmarkStart w:id="153" w:name="ref-Lave1991-ik"/>
     <w:p>
       <w:pPr>
         <w:pStyle w:val="Bibliography"/>
@@ -12441,7 +12124,7 @@
       <w:r>
         <w:t xml:space="preserve"> </w:t>
       </w:r>
-      <w:hyperlink r:id="rId142">
+      <w:hyperlink r:id="rId152">
         <w:r>
           <w:rPr>
             <w:rStyle w:val="Hyperlink"/>
@@ -12455,8 +12138,8 @@
         <w:t xml:space="preserve">. Cambridge University Press, Cambridge.</w:t>
       </w:r>
     </w:p>
-    <w:bookmarkEnd w:id="143"/>
-    <w:bookmarkStart w:id="145" w:name="ref-Lee2009-wr"/>
+    <w:bookmarkEnd w:id="153"/>
+    <w:bookmarkStart w:id="155" w:name="ref-Lee2009-wr"/>
     <w:p>
       <w:pPr>
         <w:pStyle w:val="Bibliography"/>
@@ -12467,7 +12150,7 @@
       <w:r>
         <w:t xml:space="preserve"> </w:t>
       </w:r>
-      <w:hyperlink r:id="rId144">
+      <w:hyperlink r:id="rId154">
         <w:r>
           <w:rPr>
             <w:rStyle w:val="Hyperlink"/>
@@ -12495,8 +12178,8 @@
         <w:t xml:space="preserve">68(2): 277–281.</w:t>
       </w:r>
     </w:p>
-    <w:bookmarkEnd w:id="145"/>
-    <w:bookmarkStart w:id="147" w:name="ref-Lemonnier1986-le"/>
+    <w:bookmarkEnd w:id="155"/>
+    <w:bookmarkStart w:id="157" w:name="ref-Lemonnier1986-le"/>
     <w:p>
       <w:pPr>
         <w:pStyle w:val="Bibliography"/>
@@ -12507,7 +12190,7 @@
       <w:r>
         <w:t xml:space="preserve"> </w:t>
       </w:r>
-      <w:hyperlink r:id="rId146">
+      <w:hyperlink r:id="rId156">
         <w:r>
           <w:rPr>
             <w:rStyle w:val="Hyperlink"/>
@@ -12535,8 +12218,8 @@
         <w:t xml:space="preserve">5(2): 147–186.</w:t>
       </w:r>
     </w:p>
-    <w:bookmarkEnd w:id="147"/>
-    <w:bookmarkStart w:id="148" w:name="ref-Lindauer1995-wq"/>
+    <w:bookmarkEnd w:id="157"/>
+    <w:bookmarkStart w:id="158" w:name="ref-Lindauer1995-wq"/>
     <w:p>
       <w:pPr>
         <w:pStyle w:val="Bibliography"/>
@@ -12558,8 +12241,8 @@
         <w:t xml:space="preserve">. Vol. Rooseelt Monograph Series 4. Department of Anthropology, Arizona State University, Tempe.</w:t>
       </w:r>
     </w:p>
-    <w:bookmarkEnd w:id="148"/>
-    <w:bookmarkStart w:id="150" w:name="ref-Loendorf2015-ww"/>
+    <w:bookmarkEnd w:id="158"/>
+    <w:bookmarkStart w:id="160" w:name="ref-Loendorf2015-ww"/>
     <w:p>
       <w:pPr>
         <w:pStyle w:val="Bibliography"/>
@@ -12570,7 +12253,7 @@
       <w:r>
         <w:t xml:space="preserve"> </w:t>
       </w:r>
-      <w:hyperlink r:id="rId149">
+      <w:hyperlink r:id="rId159">
         <w:r>
           <w:rPr>
             <w:rStyle w:val="Hyperlink"/>
@@ -12598,8 +12281,8 @@
         <w:t xml:space="preserve">89: 940–953.</w:t>
       </w:r>
     </w:p>
-    <w:bookmarkEnd w:id="150"/>
-    <w:bookmarkStart w:id="151" w:name="ref-Loendorf1998-ln"/>
+    <w:bookmarkEnd w:id="160"/>
+    <w:bookmarkStart w:id="161" w:name="ref-Loendorf1998-ln"/>
     <w:p>
       <w:pPr>
         <w:pStyle w:val="Bibliography"/>
@@ -12630,8 +12313,8 @@
         <w:t xml:space="preserve">, edited by Glen Rice, pp. 193–230. Roosevelt monograph series 10 anthropological field studies 40. Arizona State University, Office of Cultural Resource Management, Dept. of Anthropology, Tempe.</w:t>
       </w:r>
     </w:p>
-    <w:bookmarkEnd w:id="151"/>
-    <w:bookmarkStart w:id="153" w:name="ref-Lulewicz2019-lu"/>
+    <w:bookmarkEnd w:id="161"/>
+    <w:bookmarkStart w:id="163" w:name="ref-Lulewicz2019-lu"/>
     <w:p>
       <w:pPr>
         <w:pStyle w:val="Bibliography"/>
@@ -12642,7 +12325,7 @@
       <w:r>
         <w:t xml:space="preserve"> </w:t>
       </w:r>
-      <w:hyperlink r:id="rId152">
+      <w:hyperlink r:id="rId162">
         <w:r>
           <w:rPr>
             <w:rStyle w:val="Hyperlink"/>
@@ -12670,8 +12353,8 @@
         <w:t xml:space="preserve">116(14): 6707–6712.</w:t>
       </w:r>
     </w:p>
-    <w:bookmarkEnd w:id="153"/>
-    <w:bookmarkStart w:id="154" w:name="ref-Lyons2013-ya"/>
+    <w:bookmarkEnd w:id="163"/>
+    <w:bookmarkStart w:id="164" w:name="ref-Lyons2013-ya"/>
     <w:p>
       <w:pPr>
         <w:pStyle w:val="Bibliography"/>
@@ -12693,8 +12376,8 @@
         <w:t xml:space="preserve">. Western National Parks Association, Tucson.</w:t>
       </w:r>
     </w:p>
-    <w:bookmarkEnd w:id="154"/>
-    <w:bookmarkStart w:id="155" w:name="ref-Lyons2003-yy"/>
+    <w:bookmarkEnd w:id="164"/>
+    <w:bookmarkStart w:id="165" w:name="ref-Lyons2003-yy"/>
     <w:p>
       <w:pPr>
         <w:pStyle w:val="Bibliography"/>
@@ -12744,8 +12427,8 @@
         <w:t xml:space="preserve">. First Edition edition. Anthropological paper number 68. University of Arizona Press, Tucson.</w:t>
       </w:r>
     </w:p>
-    <w:bookmarkEnd w:id="155"/>
-    <w:bookmarkStart w:id="156" w:name="ref-Lyons2012-pr"/>
+    <w:bookmarkEnd w:id="165"/>
+    <w:bookmarkStart w:id="166" w:name="ref-Lyons2012-pr"/>
     <w:p>
       <w:pPr>
         <w:pStyle w:val="Bibliography"/>
@@ -12776,8 +12459,8 @@
         <w:t xml:space="preserve">, edited by Jeffery J Clark and Patrick D Lyons, pp. 211–308. Archaeology Southwest, Tucson.</w:t>
       </w:r>
     </w:p>
-    <w:bookmarkEnd w:id="156"/>
-    <w:bookmarkStart w:id="157" w:name="ref-Lyons2006-to"/>
+    <w:bookmarkEnd w:id="166"/>
+    <w:bookmarkStart w:id="167" w:name="ref-Lyons2006-to"/>
     <w:p>
       <w:pPr>
         <w:pStyle w:val="Bibliography"/>
@@ -12811,8 +12494,8 @@
         <w:t xml:space="preserve">72(1): 5–54.</w:t>
       </w:r>
     </w:p>
-    <w:bookmarkEnd w:id="157"/>
-    <w:bookmarkStart w:id="158" w:name="ref-Mauss1966-nm"/>
+    <w:bookmarkEnd w:id="167"/>
+    <w:bookmarkStart w:id="168" w:name="ref-Mauss1966-nm"/>
     <w:p>
       <w:pPr>
         <w:pStyle w:val="Bibliography"/>
@@ -12834,8 +12517,8 @@
         <w:t xml:space="preserve">. Cohen &amp; West, London.</w:t>
       </w:r>
     </w:p>
-    <w:bookmarkEnd w:id="158"/>
-    <w:bookmarkStart w:id="159" w:name="ref-Miksa1995-qw"/>
+    <w:bookmarkEnd w:id="168"/>
+    <w:bookmarkStart w:id="169" w:name="ref-Miksa1995-qw"/>
     <w:p>
       <w:pPr>
         <w:pStyle w:val="Bibliography"/>
@@ -12866,8 +12549,8 @@
         <w:t xml:space="preserve">, edited by J M Heidke and M T Stark, Anthropological Papers No. 14:pp. 133–204. Center for Desert Archaeology, Tucson.</w:t>
       </w:r>
     </w:p>
-    <w:bookmarkEnd w:id="159"/>
-    <w:bookmarkStart w:id="161" w:name="ref-Mills2013-gc"/>
+    <w:bookmarkEnd w:id="169"/>
+    <w:bookmarkStart w:id="171" w:name="ref-Mills2013-gc"/>
     <w:p>
       <w:pPr>
         <w:pStyle w:val="Bibliography"/>
@@ -12878,7 +12561,7 @@
       <w:r>
         <w:t xml:space="preserve"> </w:t>
       </w:r>
-      <w:hyperlink r:id="rId160">
+      <w:hyperlink r:id="rId170">
         <w:r>
           <w:rPr>
             <w:rStyle w:val="Hyperlink"/>
@@ -12936,8 +12619,8 @@
         <w:t xml:space="preserve">110(15): 5785–5790.</w:t>
       </w:r>
     </w:p>
-    <w:bookmarkEnd w:id="161"/>
-    <w:bookmarkStart w:id="162" w:name="ref-Mills2013-wq"/>
+    <w:bookmarkEnd w:id="171"/>
+    <w:bookmarkStart w:id="172" w:name="ref-Mills2013-wq"/>
     <w:p>
       <w:pPr>
         <w:pStyle w:val="Bibliography"/>
@@ -12968,8 +12651,8 @@
         <w:t xml:space="preserve">, edited by Carl Knappett, pp. 181–202. Oxford University Press, Oxford.</w:t>
       </w:r>
     </w:p>
-    <w:bookmarkEnd w:id="162"/>
-    <w:bookmarkStart w:id="164" w:name="ref-Mills2020-tb"/>
+    <w:bookmarkEnd w:id="172"/>
+    <w:bookmarkStart w:id="174" w:name="ref-Mills2020-tb"/>
     <w:p>
       <w:pPr>
         <w:pStyle w:val="Bibliography"/>
@@ -12980,7 +12663,7 @@
       <w:r>
         <w:t xml:space="preserve"> </w:t>
       </w:r>
-      <w:hyperlink r:id="rId163">
+      <w:hyperlink r:id="rId173">
         <w:r>
           <w:rPr>
             <w:rStyle w:val="Hyperlink"/>
@@ -12992,8 +12675,8 @@
         <w:t xml:space="preserve">. Archaeology Southwest, Tucson.</w:t>
       </w:r>
     </w:p>
-    <w:bookmarkEnd w:id="164"/>
-    <w:bookmarkStart w:id="165" w:name="ref-Neuzil2008-zd"/>
+    <w:bookmarkEnd w:id="174"/>
+    <w:bookmarkStart w:id="175" w:name="ref-Neuzil2008-zd"/>
     <w:p>
       <w:pPr>
         <w:pStyle w:val="Bibliography"/>
@@ -13148,8 +12831,8 @@
         <w:t xml:space="preserve">. Anthropological papers of the university of arizona no. 73. University of Arizona Press, Tucson.</w:t>
       </w:r>
     </w:p>
-    <w:bookmarkEnd w:id="165"/>
-    <w:bookmarkStart w:id="167" w:name="ref-Nishiaki2013-lc"/>
+    <w:bookmarkEnd w:id="175"/>
+    <w:bookmarkStart w:id="177" w:name="ref-Nishiaki2013-lc"/>
     <w:p>
       <w:pPr>
         <w:pStyle w:val="Bibliography"/>
@@ -13160,7 +12843,7 @@
       <w:r>
         <w:t xml:space="preserve"> </w:t>
       </w:r>
-      <w:hyperlink r:id="rId166">
+      <w:hyperlink r:id="rId176">
         <w:r>
           <w:rPr>
             <w:rStyle w:val="Hyperlink"/>
@@ -13197,8 +12880,8 @@
         <w:t xml:space="preserve">, edited by Takeru Akazawa, Yoshihiro Nishiaki, and Kenichi Aoki, pp. 173–185. Springer Japan, Tokyo.</w:t>
       </w:r>
     </w:p>
-    <w:bookmarkEnd w:id="167"/>
-    <w:bookmarkStart w:id="168" w:name="ref-Oliver2001-tu"/>
+    <w:bookmarkEnd w:id="177"/>
+    <w:bookmarkStart w:id="178" w:name="ref-Oliver2001-tu"/>
     <w:p>
       <w:pPr>
         <w:pStyle w:val="Bibliography"/>
@@ -13229,8 +12912,8 @@
         <w:t xml:space="preserve">, edited by G E Rice and S LeBlanc, pp. 195–217. University of Utah Press, Salt Lake City.</w:t>
       </w:r>
     </w:p>
-    <w:bookmarkEnd w:id="168"/>
-    <w:bookmarkStart w:id="169" w:name="ref-Parsons1939-xg"/>
+    <w:bookmarkEnd w:id="178"/>
+    <w:bookmarkStart w:id="179" w:name="ref-Parsons1939-xg"/>
     <w:p>
       <w:pPr>
         <w:pStyle w:val="Bibliography"/>
@@ -13252,8 +12935,8 @@
         <w:t xml:space="preserve">. University of Chicago Press, Chicago.</w:t>
       </w:r>
     </w:p>
-    <w:bookmarkEnd w:id="169"/>
-    <w:bookmarkStart w:id="170" w:name="ref-Peeples2017-kl"/>
+    <w:bookmarkEnd w:id="179"/>
+    <w:bookmarkStart w:id="180" w:name="ref-Peeples2017-kl"/>
     <w:p>
       <w:pPr>
         <w:pStyle w:val="Bibliography"/>
@@ -13271,8 +12954,8 @@
         <w:t xml:space="preserve">. Electronic document, http://www.mattpeeples.net/netstats.html, accessed April, 21, 2018.</w:t>
       </w:r>
     </w:p>
-    <w:bookmarkEnd w:id="170"/>
-    <w:bookmarkStart w:id="172" w:name="ref-Peeples2018-ib"/>
+    <w:bookmarkEnd w:id="180"/>
+    <w:bookmarkStart w:id="182" w:name="ref-Peeples2018-ib"/>
     <w:p>
       <w:pPr>
         <w:pStyle w:val="Bibliography"/>
@@ -13283,7 +12966,7 @@
       <w:r>
         <w:t xml:space="preserve"> </w:t>
       </w:r>
-      <w:hyperlink r:id="rId171">
+      <w:hyperlink r:id="rId181">
         <w:r>
           <w:rPr>
             <w:rStyle w:val="Hyperlink"/>
@@ -13465,8 +13148,8 @@
         <w:t xml:space="preserve">. University of Arizona Press, Tucson.</w:t>
       </w:r>
     </w:p>
-    <w:bookmarkEnd w:id="172"/>
-    <w:bookmarkStart w:id="174" w:name="ref-Peeples2013-tj"/>
+    <w:bookmarkEnd w:id="182"/>
+    <w:bookmarkStart w:id="184" w:name="ref-Peeples2013-tj"/>
     <w:p>
       <w:pPr>
         <w:pStyle w:val="Bibliography"/>
@@ -13477,7 +13160,7 @@
       <w:r>
         <w:t xml:space="preserve"> </w:t>
       </w:r>
-      <w:hyperlink r:id="rId173">
+      <w:hyperlink r:id="rId183">
         <w:r>
           <w:rPr>
             <w:rStyle w:val="Hyperlink"/>
@@ -13505,8 +13188,8 @@
         <w:t xml:space="preserve">40(7): 3001–3010.</w:t>
       </w:r>
     </w:p>
-    <w:bookmarkEnd w:id="174"/>
-    <w:bookmarkStart w:id="175" w:name="ref-Radin1923-gf"/>
+    <w:bookmarkEnd w:id="184"/>
+    <w:bookmarkStart w:id="185" w:name="ref-Radin1923-gf"/>
     <w:p>
       <w:pPr>
         <w:pStyle w:val="Bibliography"/>
@@ -13537,8 +13220,8 @@
         <w:t xml:space="preserve">, edited by F W Hodge, pp. 33–560. United States Government Printing Office, Washington, D.C.</w:t>
       </w:r>
     </w:p>
-    <w:bookmarkEnd w:id="175"/>
-    <w:bookmarkStart w:id="177" w:name="ref-Rice1994-rk"/>
+    <w:bookmarkEnd w:id="185"/>
+    <w:bookmarkStart w:id="187" w:name="ref-Rice1994-rk"/>
     <w:p>
       <w:pPr>
         <w:pStyle w:val="Bibliography"/>
@@ -13549,7 +13232,7 @@
       <w:r>
         <w:t xml:space="preserve"> </w:t>
       </w:r>
-      <w:hyperlink r:id="rId176">
+      <w:hyperlink r:id="rId186">
         <w:r>
           <w:rPr>
             <w:rStyle w:val="Hyperlink"/>
@@ -13693,8 +13376,8 @@
         <w:t xml:space="preserve">, edited by Glen E Rice, pp. 727–738. Roosevelt monograph series 3. Department of Anthropology, Arizona State University, Tempe.</w:t>
       </w:r>
     </w:p>
-    <w:bookmarkEnd w:id="177"/>
-    <w:bookmarkStart w:id="178" w:name="ref-Rice1998-ku"/>
+    <w:bookmarkEnd w:id="187"/>
+    <w:bookmarkStart w:id="188" w:name="ref-Rice1998-ku"/>
     <w:p>
       <w:pPr>
         <w:pStyle w:val="Bibliography"/>
@@ -13856,8 +13539,8 @@
         <w:t xml:space="preserve">. Roosevelt monograph series 10 anthropological field studies 40. Arizona State University, Office of Cultural Resource Management, Dept. of Anthropology, Tempe.</w:t>
       </w:r>
     </w:p>
-    <w:bookmarkEnd w:id="178"/>
-    <w:bookmarkStart w:id="179" w:name="ref-Rice1998-rz"/>
+    <w:bookmarkEnd w:id="188"/>
+    <w:bookmarkStart w:id="189" w:name="ref-Rice1998-rz"/>
     <w:p>
       <w:pPr>
         <w:pStyle w:val="Bibliography"/>
@@ -13888,8 +13571,8 @@
         <w:t xml:space="preserve">, edited by Glen E Rice, pp. 85–104. Arizona State University, Office of Cultural Resource Management, Dept. of Anthropology, Tempe.</w:t>
       </w:r>
     </w:p>
-    <w:bookmarkEnd w:id="179"/>
-    <w:bookmarkStart w:id="180" w:name="ref-Rice1998-cu"/>
+    <w:bookmarkEnd w:id="189"/>
+    <w:bookmarkStart w:id="190" w:name="ref-Rice1998-cu"/>
     <w:p>
       <w:pPr>
         <w:pStyle w:val="Bibliography"/>
@@ -13920,8 +13603,8 @@
         <w:t xml:space="preserve">, edited by Glen Rice, pp. 105–130. Roosevelt monograph series 10 anthropological field studies 40. Arizona State University, Office of Cultural Resource Management, Dept. of Anthropology, Tempe.</w:t>
       </w:r>
     </w:p>
-    <w:bookmarkEnd w:id="180"/>
-    <w:bookmarkStart w:id="182" w:name="ref-Rivera-Hutinel2012-ik"/>
+    <w:bookmarkEnd w:id="190"/>
+    <w:bookmarkStart w:id="192" w:name="ref-Rivera-Hutinel2012-ik"/>
     <w:p>
       <w:pPr>
         <w:pStyle w:val="Bibliography"/>
@@ -13932,7 +13615,7 @@
       <w:r>
         <w:t xml:space="preserve"> </w:t>
       </w:r>
-      <w:hyperlink r:id="rId181">
+      <w:hyperlink r:id="rId191">
         <w:r>
           <w:rPr>
             <w:rStyle w:val="Hyperlink"/>
@@ -13960,8 +13643,8 @@
         <w:t xml:space="preserve">93(7): 1593–1603.</w:t>
       </w:r>
     </w:p>
-    <w:bookmarkEnd w:id="182"/>
-    <w:bookmarkStart w:id="183" w:name="ref-Sassman2001-sw"/>
+    <w:bookmarkEnd w:id="192"/>
+    <w:bookmarkStart w:id="193" w:name="ref-Sassman2001-sw"/>
     <w:p>
       <w:pPr>
         <w:pStyle w:val="Bibliography"/>
@@ -13995,23 +13678,14 @@
         <w:t xml:space="preserve">57: 407–425.</w:t>
       </w:r>
     </w:p>
-    <w:bookmarkEnd w:id="183"/>
-    <w:bookmarkStart w:id="184" w:name="ref-Simon2001-am"/>
+    <w:bookmarkEnd w:id="193"/>
+    <w:bookmarkStart w:id="194" w:name="ref-Shackley2005-hn"/>
     <w:p>
       <w:pPr>
         <w:pStyle w:val="Bibliography"/>
       </w:pPr>
       <w:r>
-        <w:t xml:space="preserve">Simon, Arelyn W, and Dennis C Gosser. 2001</w:t>
-      </w:r>
-      <w:r>
-        <w:t xml:space="preserve"> </w:t>
-      </w:r>
-      <w:r>
-        <w:t xml:space="preserve">Conflict and Exchange among the Salado of Tonto Basin: Warfare Motivation or Alleviation?</w:t>
-      </w:r>
-      <w:r>
-        <w:t xml:space="preserve"> In</w:t>
+        <w:t xml:space="preserve">Shackley, Michael S. 2005</w:t>
       </w:r>
       <w:r>
         <w:t xml:space="preserve"> </w:t>
@@ -14021,29 +13695,29 @@
           <w:iCs/>
           <w:i/>
         </w:rPr>
-        <w:t xml:space="preserve">Deadly Landscapes: Case Studies of Preshistoric Southwestern Warfare</w:t>
-      </w:r>
-      <w:r>
-        <w:t xml:space="preserve">, edited by G E Rice and S LeBlanc, pp. 219–238. University of Utah Press, Salt Lake City.</w:t>
-      </w:r>
-    </w:p>
-    <w:bookmarkEnd w:id="184"/>
-    <w:bookmarkStart w:id="185" w:name="ref-Simpson1953-ob"/>
+        <w:t xml:space="preserve">Obsidian: Geology and Archaeology in the North American Southwest</w:t>
+      </w:r>
+      <w:r>
+        <w:t xml:space="preserve">. University of Arizona Press, Tucson.</w:t>
+      </w:r>
+    </w:p>
+    <w:bookmarkEnd w:id="194"/>
+    <w:bookmarkStart w:id="195" w:name="ref-Simon2001-am"/>
     <w:p>
       <w:pPr>
         <w:pStyle w:val="Bibliography"/>
       </w:pPr>
       <w:r>
-        <w:t xml:space="preserve">Simpson, Ruth Deette. 1953</w:t>
-      </w:r>
-      <w:r>
-        <w:t xml:space="preserve"> </w:t>
-      </w:r>
-      <w:r>
-        <w:t xml:space="preserve">The Hopi Indians</w:t>
-      </w:r>
-      <w:r>
-        <w:t xml:space="preserve">.</w:t>
+        <w:t xml:space="preserve">Simon, Arelyn W, and Dennis C Gosser. 2001</w:t>
+      </w:r>
+      <w:r>
+        <w:t xml:space="preserve"> </w:t>
+      </w:r>
+      <w:r>
+        <w:t xml:space="preserve">Conflict and Exchange among the Salado of Tonto Basin: Warfare Motivation or Alleviation?</w:t>
+      </w:r>
+      <w:r>
+        <w:t xml:space="preserve"> In</w:t>
       </w:r>
       <w:r>
         <w:t xml:space="preserve"> </w:t>
@@ -14053,32 +13727,29 @@
           <w:iCs/>
           <w:i/>
         </w:rPr>
-        <w:t xml:space="preserve">Southwest Museum Leaflets</w:t>
-      </w:r>
-      <w:r>
-        <w:t xml:space="preserve"> </w:t>
-      </w:r>
-      <w:r>
-        <w:t xml:space="preserve">1(25).</w:t>
-      </w:r>
-    </w:p>
-    <w:bookmarkEnd w:id="185"/>
-    <w:bookmarkStart w:id="186" w:name="ref-Sliva2002-oz"/>
+        <w:t xml:space="preserve">Deadly Landscapes: Case Studies of Preshistoric Southwestern Warfare</w:t>
+      </w:r>
+      <w:r>
+        <w:t xml:space="preserve">, edited by G E Rice and S LeBlanc, pp. 219–238. University of Utah Press, Salt Lake City.</w:t>
+      </w:r>
+    </w:p>
+    <w:bookmarkEnd w:id="195"/>
+    <w:bookmarkStart w:id="196" w:name="ref-Simpson1953-ob"/>
     <w:p>
       <w:pPr>
         <w:pStyle w:val="Bibliography"/>
       </w:pPr>
       <w:r>
-        <w:t xml:space="preserve">Sliva, R Jane. 2002</w:t>
-      </w:r>
-      <w:r>
-        <w:t xml:space="preserve"> </w:t>
-      </w:r>
-      <w:r>
-        <w:t xml:space="preserve">Temporal, Spatial, and Functional Variability in the Flaked Stone Assemblage</w:t>
-      </w:r>
-      <w:r>
-        <w:t xml:space="preserve">. In</w:t>
+        <w:t xml:space="preserve">Simpson, Ruth Deette. 1953</w:t>
+      </w:r>
+      <w:r>
+        <w:t xml:space="preserve"> </w:t>
+      </w:r>
+      <w:r>
+        <w:t xml:space="preserve">The Hopi Indians</w:t>
+      </w:r>
+      <w:r>
+        <w:t xml:space="preserve">.</w:t>
       </w:r>
       <w:r>
         <w:t xml:space="preserve"> </w:t>
@@ -14088,26 +13759,29 @@
           <w:iCs/>
           <w:i/>
         </w:rPr>
-        <w:t xml:space="preserve">Tonto Creek Archaeological Project: Artifact and Environmental Analyses. Vol. 2: Stone Tool and Subsistence Studies</w:t>
-      </w:r>
-      <w:r>
-        <w:t xml:space="preserve">, edited by J J Clark, Anthropological Papers No. 23:pp. 487–558. Center for Desert Archaeology, Tucson.</w:t>
-      </w:r>
-    </w:p>
-    <w:bookmarkEnd w:id="186"/>
-    <w:bookmarkStart w:id="187" w:name="ref-Stark1998-mu"/>
+        <w:t xml:space="preserve">Southwest Museum Leaflets</w:t>
+      </w:r>
+      <w:r>
+        <w:t xml:space="preserve"> </w:t>
+      </w:r>
+      <w:r>
+        <w:t xml:space="preserve">1(25).</w:t>
+      </w:r>
+    </w:p>
+    <w:bookmarkEnd w:id="196"/>
+    <w:bookmarkStart w:id="197" w:name="ref-Sliva2002-oz"/>
     <w:p>
       <w:pPr>
         <w:pStyle w:val="Bibliography"/>
       </w:pPr>
       <w:r>
-        <w:t xml:space="preserve">Stark, Miriam T, Mark D Elson, and Jeffrey J Clark. 1998</w:t>
-      </w:r>
-      <w:r>
-        <w:t xml:space="preserve"> </w:t>
-      </w:r>
-      <w:r>
-        <w:t xml:space="preserve">Social Boundaries and Technical Choices in Tonto Basin Prehistory</w:t>
+        <w:t xml:space="preserve">Sliva, R Jane. 2002</w:t>
+      </w:r>
+      <w:r>
+        <w:t xml:space="preserve"> </w:t>
+      </w:r>
+      <w:r>
+        <w:t xml:space="preserve">Temporal, Spatial, and Functional Variability in the Flaked Stone Assemblage</w:t>
       </w:r>
       <w:r>
         <w:t xml:space="preserve">. In</w:t>
@@ -14120,26 +13794,26 @@
           <w:iCs/>
           <w:i/>
         </w:rPr>
-        <w:t xml:space="preserve">The Archaeology of Social Boundaries</w:t>
-      </w:r>
-      <w:r>
-        <w:t xml:space="preserve">, edited by Miriam T Stark, pp. 208–231. Smithsonian Institution Press, Washington, D.C.</w:t>
-      </w:r>
-    </w:p>
-    <w:bookmarkEnd w:id="187"/>
-    <w:bookmarkStart w:id="188" w:name="ref-Stark1992-vu"/>
+        <w:t xml:space="preserve">Tonto Creek Archaeological Project: Artifact and Environmental Analyses. Vol. 2: Stone Tool and Subsistence Studies</w:t>
+      </w:r>
+      <w:r>
+        <w:t xml:space="preserve">, edited by J J Clark, Anthropological Papers No. 23:pp. 487–558. Center for Desert Archaeology, Tucson.</w:t>
+      </w:r>
+    </w:p>
+    <w:bookmarkEnd w:id="197"/>
+    <w:bookmarkStart w:id="198" w:name="ref-Stark1998-mu"/>
     <w:p>
       <w:pPr>
         <w:pStyle w:val="Bibliography"/>
       </w:pPr>
       <w:r>
-        <w:t xml:space="preserve">Stark, Miriam T, and James M Heidke. 1992</w:t>
-      </w:r>
-      <w:r>
-        <w:t xml:space="preserve"> </w:t>
-      </w:r>
-      <w:r>
-        <w:t xml:space="preserve">The Plainware and Redware Ceramic Assemblages</w:t>
+        <w:t xml:space="preserve">Stark, Miriam T, Mark D Elson, and Jeffrey J Clark. 1998</w:t>
+      </w:r>
+      <w:r>
+        <w:t xml:space="preserve"> </w:t>
+      </w:r>
+      <w:r>
+        <w:t xml:space="preserve">Social Boundaries and Technical Choices in Tonto Basin Prehistory</w:t>
       </w:r>
       <w:r>
         <w:t xml:space="preserve">. In</w:t>
@@ -14152,29 +13826,29 @@
           <w:iCs/>
           <w:i/>
         </w:rPr>
-        <w:t xml:space="preserve">The Rye Creek Project: Archaeology in the Upper Tonto Basin: Vol. 2. Artifact and Specific Analyses</w:t>
-      </w:r>
-      <w:r>
-        <w:t xml:space="preserve">, edited by M D Elson and D B Craig, Anthropological Papers No. 11:pp. 89–214. Center for Desert Archaeology, Tucson.</w:t>
-      </w:r>
-    </w:p>
-    <w:bookmarkEnd w:id="188"/>
-    <w:bookmarkStart w:id="189" w:name="ref-Terrell2010-hd"/>
+        <w:t xml:space="preserve">The Archaeology of Social Boundaries</w:t>
+      </w:r>
+      <w:r>
+        <w:t xml:space="preserve">, edited by Miriam T Stark, pp. 208–231. Smithsonian Institution Press, Washington, D.C.</w:t>
+      </w:r>
+    </w:p>
+    <w:bookmarkEnd w:id="198"/>
+    <w:bookmarkStart w:id="199" w:name="ref-Stark1992-vu"/>
     <w:p>
       <w:pPr>
         <w:pStyle w:val="Bibliography"/>
       </w:pPr>
       <w:r>
-        <w:t xml:space="preserve">Terrell, J E. 2010</w:t>
-      </w:r>
-      <w:r>
-        <w:t xml:space="preserve"> </w:t>
-      </w:r>
-      <w:r>
-        <w:t xml:space="preserve">Language and Material Culture on the Sepik Coast of Papua New Guinea: Using Social Network Analysis to Simulate, Graph, Identify, and Analyze Social and Cultural Boundaries Between Communities</w:t>
-      </w:r>
-      <w:r>
-        <w:t xml:space="preserve">.</w:t>
+        <w:t xml:space="preserve">Stark, Miriam T, and James M Heidke. 1992</w:t>
+      </w:r>
+      <w:r>
+        <w:t xml:space="preserve"> </w:t>
+      </w:r>
+      <w:r>
+        <w:t xml:space="preserve">The Plainware and Redware Ceramic Assemblages</w:t>
+      </w:r>
+      <w:r>
+        <w:t xml:space="preserve">. In</w:t>
       </w:r>
       <w:r>
         <w:t xml:space="preserve"> </w:t>
@@ -14184,29 +13858,26 @@
           <w:iCs/>
           <w:i/>
         </w:rPr>
-        <w:t xml:space="preserve">The Journal of Island and Coastal Archaeology</w:t>
-      </w:r>
-      <w:r>
-        <w:t xml:space="preserve"> </w:t>
-      </w:r>
-      <w:r>
-        <w:t xml:space="preserve">5(1): 3–32.</w:t>
-      </w:r>
-    </w:p>
-    <w:bookmarkEnd w:id="189"/>
-    <w:bookmarkStart w:id="190" w:name="ref-Terrell1977-co"/>
+        <w:t xml:space="preserve">The Rye Creek Project: Archaeology in the Upper Tonto Basin: Vol. 2. Artifact and Specific Analyses</w:t>
+      </w:r>
+      <w:r>
+        <w:t xml:space="preserve">, edited by M D Elson and D B Craig, Anthropological Papers No. 11:pp. 89–214. Center for Desert Archaeology, Tucson.</w:t>
+      </w:r>
+    </w:p>
+    <w:bookmarkEnd w:id="199"/>
+    <w:bookmarkStart w:id="200" w:name="ref-Terrell2010-hd"/>
     <w:p>
       <w:pPr>
         <w:pStyle w:val="Bibliography"/>
       </w:pPr>
       <w:r>
-        <w:t xml:space="preserve">Terrell, John E. 1977</w:t>
-      </w:r>
-      <w:r>
-        <w:t xml:space="preserve"> </w:t>
-      </w:r>
-      <w:r>
-        <w:t xml:space="preserve">Human biogeography in the Solomon Islands</w:t>
+        <w:t xml:space="preserve">Terrell, J E. 2010</w:t>
+      </w:r>
+      <w:r>
+        <w:t xml:space="preserve"> </w:t>
+      </w:r>
+      <w:r>
+        <w:t xml:space="preserve">Language and Material Culture on the Sepik Coast of Papua New Guinea: Using Social Network Analysis to Simulate, Graph, Identify, and Analyze Social and Cultural Boundaries Between Communities</w:t>
       </w:r>
       <w:r>
         <w:t xml:space="preserve">.</w:t>
@@ -14219,54 +13890,30 @@
           <w:iCs/>
           <w:i/>
         </w:rPr>
-        <w:t xml:space="preserve">Fieldiana. Anthropology</w:t>
-      </w:r>
-      <w:r>
-        <w:t xml:space="preserve"> </w:t>
-      </w:r>
-      <w:r>
-        <w:t xml:space="preserve">68(1): 1–47.</w:t>
-      </w:r>
-    </w:p>
-    <w:bookmarkEnd w:id="190"/>
-    <w:bookmarkStart w:id="191" w:name="ref-Upton2019-yg"/>
+        <w:t xml:space="preserve">The Journal of Island and Coastal Archaeology</w:t>
+      </w:r>
+      <w:r>
+        <w:t xml:space="preserve"> </w:t>
+      </w:r>
+      <w:r>
+        <w:t xml:space="preserve">5(1): 3–32.</w:t>
+      </w:r>
+    </w:p>
+    <w:bookmarkEnd w:id="200"/>
+    <w:bookmarkStart w:id="201" w:name="ref-Terrell1977-co"/>
     <w:p>
       <w:pPr>
         <w:pStyle w:val="Bibliography"/>
       </w:pPr>
       <w:r>
-        <w:t xml:space="preserve">Upton, Andrew James. 2019</w:t>
-      </w:r>
-      <w:r>
-        <w:t xml:space="preserve"> </w:t>
-      </w:r>
-      <w:r>
-        <w:t xml:space="preserve">Multilayer Network Relationships and Culture Contact in Mississippian West-central Illinois, A.D. 1200 - 1450</w:t>
-      </w:r>
-      <w:r>
-        <w:t xml:space="preserve">. Unpublished PhD thesis, PhD dissertation, Department of Anthropology, Michigan State University, East Lansing.</w:t>
-      </w:r>
-    </w:p>
-    <w:bookmarkEnd w:id="191"/>
-    <w:bookmarkStart w:id="193" w:name="ref-VanPool2010-im"/>
-    <w:p>
-      <w:pPr>
-        <w:pStyle w:val="Bibliography"/>
-      </w:pPr>
-      <w:r>
-        <w:t xml:space="preserve">VanPool, Todd L, and Chet Savage. 2010</w:t>
-      </w:r>
-      <w:r>
-        <w:t xml:space="preserve"> </w:t>
-      </w:r>
-      <w:hyperlink r:id="rId192">
-        <w:r>
-          <w:rPr>
-            <w:rStyle w:val="Hyperlink"/>
-          </w:rPr>
-          <w:t xml:space="preserve">War, women, and religion: The spread of Salado Polychrome in the American Southwest</w:t>
-        </w:r>
-      </w:hyperlink>
+        <w:t xml:space="preserve">Terrell, John E. 1977</w:t>
+      </w:r>
+      <w:r>
+        <w:t xml:space="preserve"> </w:t>
+      </w:r>
+      <w:r>
+        <w:t xml:space="preserve">Human biogeography in the Solomon Islands</w:t>
+      </w:r>
       <w:r>
         <w:t xml:space="preserve">.</w:t>
       </w:r>
@@ -14278,30 +13925,52 @@
           <w:iCs/>
           <w:i/>
         </w:rPr>
-        <w:t xml:space="preserve">Innovation in Cultural Systems: Contributions from Evolutionary Anthropology</w:t>
-      </w:r>
-      <w:r>
-        <w:t xml:space="preserve">: 251–265.</w:t>
-      </w:r>
-    </w:p>
-    <w:bookmarkEnd w:id="193"/>
-    <w:bookmarkStart w:id="195" w:name="ref-Watts2013-ub"/>
+        <w:t xml:space="preserve">Fieldiana. Anthropology</w:t>
+      </w:r>
+      <w:r>
+        <w:t xml:space="preserve"> </w:t>
+      </w:r>
+      <w:r>
+        <w:t xml:space="preserve">68(1): 1–47.</w:t>
+      </w:r>
+    </w:p>
+    <w:bookmarkEnd w:id="201"/>
+    <w:bookmarkStart w:id="202" w:name="ref-Upton2019-yg"/>
     <w:p>
       <w:pPr>
         <w:pStyle w:val="Bibliography"/>
       </w:pPr>
       <w:r>
-        <w:t xml:space="preserve">Watts, Joshua. 2013</w:t>
-      </w:r>
-      <w:r>
-        <w:t xml:space="preserve"> </w:t>
-      </w:r>
-      <w:hyperlink r:id="rId194">
-        <w:r>
-          <w:rPr>
-            <w:rStyle w:val="Hyperlink"/>
-          </w:rPr>
-          <w:t xml:space="preserve">Traces of the Individual in Prehistory: Flintknappers and the Distribution of Projectile Points in the Eastern Tonto Basin, Arizona</w:t>
+        <w:t xml:space="preserve">Upton, Andrew James. 2019</w:t>
+      </w:r>
+      <w:r>
+        <w:t xml:space="preserve"> </w:t>
+      </w:r>
+      <w:r>
+        <w:t xml:space="preserve">Multilayer Network Relationships and Culture Contact in Mississippian West-central Illinois, A.D. 1200 - 1450</w:t>
+      </w:r>
+      <w:r>
+        <w:t xml:space="preserve">. Unpublished PhD thesis, PhD dissertation, Department of Anthropology, Michigan State University, East Lansing.</w:t>
+      </w:r>
+    </w:p>
+    <w:bookmarkEnd w:id="202"/>
+    <w:bookmarkStart w:id="204" w:name="ref-VanPool2010-im"/>
+    <w:p>
+      <w:pPr>
+        <w:pStyle w:val="Bibliography"/>
+      </w:pPr>
+      <w:r>
+        <w:t xml:space="preserve">VanPool, Todd L, and Chet Savage. 2010</w:t>
+      </w:r>
+      <w:r>
+        <w:t xml:space="preserve"> </w:t>
+      </w:r>
+      <w:hyperlink r:id="rId203">
+        <w:r>
+          <w:rPr>
+            <w:rStyle w:val="Hyperlink"/>
+          </w:rPr>
+          <w:t xml:space="preserve">War, women, and religion: The spread of Salado Polychrome in the American Southwest</w:t>
         </w:r>
       </w:hyperlink>
       <w:r>
@@ -14315,6 +13984,43 @@
           <w:iCs/>
           <w:i/>
         </w:rPr>
+        <w:t xml:space="preserve">Innovation in Cultural Systems: Contributions from Evolutionary Anthropology</w:t>
+      </w:r>
+      <w:r>
+        <w:t xml:space="preserve">: 251–265.</w:t>
+      </w:r>
+    </w:p>
+    <w:bookmarkEnd w:id="204"/>
+    <w:bookmarkStart w:id="206" w:name="ref-Watts2013-ub"/>
+    <w:p>
+      <w:pPr>
+        <w:pStyle w:val="Bibliography"/>
+      </w:pPr>
+      <w:r>
+        <w:t xml:space="preserve">Watts, Joshua. 2013</w:t>
+      </w:r>
+      <w:r>
+        <w:t xml:space="preserve"> </w:t>
+      </w:r>
+      <w:hyperlink r:id="rId205">
+        <w:r>
+          <w:rPr>
+            <w:rStyle w:val="Hyperlink"/>
+          </w:rPr>
+          <w:t xml:space="preserve">Traces of the Individual in Prehistory: Flintknappers and the Distribution of Projectile Points in the Eastern Tonto Basin, Arizona</w:t>
+        </w:r>
+      </w:hyperlink>
+      <w:r>
+        <w:t xml:space="preserve">.</w:t>
+      </w:r>
+      <w:r>
+        <w:t xml:space="preserve"> </w:t>
+      </w:r>
+      <w:r>
+        <w:rPr>
+          <w:iCs/>
+          <w:i/>
+        </w:rPr>
         <w:t xml:space="preserve">Advances in Archaeological Practice</w:t>
       </w:r>
       <w:r>
@@ -14324,8 +14030,8 @@
         <w:t xml:space="preserve">1(1): 25–36.</w:t>
       </w:r>
     </w:p>
-    <w:bookmarkEnd w:id="195"/>
-    <w:bookmarkStart w:id="197" w:name="ref-Wenger1998-rx"/>
+    <w:bookmarkEnd w:id="206"/>
+    <w:bookmarkStart w:id="208" w:name="ref-Wenger1998-rx"/>
     <w:p>
       <w:pPr>
         <w:pStyle w:val="Bibliography"/>
@@ -14336,7 +14042,7 @@
       <w:r>
         <w:t xml:space="preserve"> </w:t>
       </w:r>
-      <w:hyperlink r:id="rId196">
+      <w:hyperlink r:id="rId207">
         <w:r>
           <w:rPr>
             <w:rStyle w:val="Hyperlink"/>
@@ -14350,28 +14056,23 @@
         <w:t xml:space="preserve">. Vol. 9. Cambridge University Press, Cambridge.</w:t>
       </w:r>
     </w:p>
-    <w:bookmarkEnd w:id="197"/>
-    <w:bookmarkStart w:id="199" w:name="ref-Wiessner1983-ei"/>
+    <w:bookmarkEnd w:id="208"/>
+    <w:bookmarkStart w:id="209" w:name="ref-Whittlesey2010-ox"/>
     <w:p>
       <w:pPr>
         <w:pStyle w:val="Bibliography"/>
       </w:pPr>
       <w:r>
-        <w:t xml:space="preserve">Wiessner, Polly. 1983</w:t>
-      </w:r>
-      <w:r>
-        <w:t xml:space="preserve"> </w:t>
-      </w:r>
-      <w:hyperlink r:id="rId198">
-        <w:r>
-          <w:rPr>
-            <w:rStyle w:val="Hyperlink"/>
-          </w:rPr>
-          <w:t xml:space="preserve">Style and Social Information in Kalahari San Projectile Points</w:t>
-        </w:r>
-      </w:hyperlink>
-      <w:r>
-        <w:t xml:space="preserve">.</w:t>
+        <w:t xml:space="preserve">Whittlesey, Stephanie M. 2010</w:t>
+      </w:r>
+      <w:r>
+        <w:t xml:space="preserve"> </w:t>
+      </w:r>
+      <w:r>
+        <w:t xml:space="preserve">House, Home, and Hearth: Gender in the Pre-Classic Hohokam Household</w:t>
+      </w:r>
+      <w:r>
+        <w:t xml:space="preserve">. In</w:t>
       </w:r>
       <w:r>
         <w:t xml:space="preserve"> </w:t>
@@ -14381,32 +14082,34 @@
           <w:iCs/>
           <w:i/>
         </w:rPr>
-        <w:t xml:space="preserve">American Antiquity</w:t>
-      </w:r>
-      <w:r>
-        <w:t xml:space="preserve"> </w:t>
-      </w:r>
-      <w:r>
-        <w:t xml:space="preserve">48(2): 253–276.</w:t>
-      </w:r>
-    </w:p>
-    <w:bookmarkEnd w:id="199"/>
-    <w:bookmarkStart w:id="200" w:name="ref-Wiessner1997-su"/>
+        <w:t xml:space="preserve">Engendering households in the prehistoric southwest</w:t>
+      </w:r>
+      <w:r>
+        <w:t xml:space="preserve">, edited by B J Roth, pp. 50–75. University of Arizona Press.</w:t>
+      </w:r>
+    </w:p>
+    <w:bookmarkEnd w:id="209"/>
+    <w:bookmarkStart w:id="211" w:name="ref-Wiessner1983-ei"/>
     <w:p>
       <w:pPr>
         <w:pStyle w:val="Bibliography"/>
       </w:pPr>
       <w:r>
-        <w:t xml:space="preserve">1997</w:t>
-      </w:r>
-      <w:r>
-        <w:t xml:space="preserve"> </w:t>
-      </w:r>
-      <w:r>
-        <w:t xml:space="preserve">Seeking Guidelines through an Evolutionary Approach: Style Revisited among the !Kung San of the 1990s</w:t>
-      </w:r>
-      <w:r>
-        <w:t xml:space="preserve">. In</w:t>
+        <w:t xml:space="preserve">Wiessner, Polly. 1983</w:t>
+      </w:r>
+      <w:r>
+        <w:t xml:space="preserve"> </w:t>
+      </w:r>
+      <w:hyperlink r:id="rId210">
+        <w:r>
+          <w:rPr>
+            <w:rStyle w:val="Hyperlink"/>
+          </w:rPr>
+          <w:t xml:space="preserve">Style and Social Information in Kalahari San Projectile Points</w:t>
+        </w:r>
+      </w:hyperlink>
+      <w:r>
+        <w:t xml:space="preserve">.</w:t>
       </w:r>
       <w:r>
         <w:t xml:space="preserve"> </w:t>
@@ -14416,26 +14119,29 @@
           <w:iCs/>
           <w:i/>
         </w:rPr>
-        <w:t xml:space="preserve">Rediscovering Darwin</w:t>
-      </w:r>
-      <w:r>
-        <w:t xml:space="preserve">, edited by C Michael Barton and Geoffrey A Clark, 7:pp. 157–176. Archeological papers of the american anthropological association. American Anthropological Association, Arlington.</w:t>
-      </w:r>
-    </w:p>
-    <w:bookmarkEnd w:id="200"/>
-    <w:bookmarkStart w:id="201" w:name="ref-Wood2000-ze"/>
+        <w:t xml:space="preserve">American Antiquity</w:t>
+      </w:r>
+      <w:r>
+        <w:t xml:space="preserve"> </w:t>
+      </w:r>
+      <w:r>
+        <w:t xml:space="preserve">48(2): 253–276.</w:t>
+      </w:r>
+    </w:p>
+    <w:bookmarkEnd w:id="211"/>
+    <w:bookmarkStart w:id="212" w:name="ref-Wiessner1997-su"/>
     <w:p>
       <w:pPr>
         <w:pStyle w:val="Bibliography"/>
       </w:pPr>
       <w:r>
-        <w:t xml:space="preserve">Wood, J Scott. 2000</w:t>
-      </w:r>
-      <w:r>
-        <w:t xml:space="preserve"> </w:t>
-      </w:r>
-      <w:r>
-        <w:t xml:space="preserve">Vale of Tiers Palimpsest: Salado Settlement and Internal Relationship in the Tonto Basin Area</w:t>
+        <w:t xml:space="preserve">1997</w:t>
+      </w:r>
+      <w:r>
+        <w:t xml:space="preserve"> </w:t>
+      </w:r>
+      <w:r>
+        <w:t xml:space="preserve">Seeking Guidelines through an Evolutionary Approach: Style Revisited among the !Kung San of the 1990s</w:t>
       </w:r>
       <w:r>
         <w:t xml:space="preserve">. In</w:t>
@@ -14448,15 +14154,47 @@
           <w:iCs/>
           <w:i/>
         </w:rPr>
+        <w:t xml:space="preserve">Rediscovering Darwin</w:t>
+      </w:r>
+      <w:r>
+        <w:t xml:space="preserve">, edited by C Michael Barton and Geoffrey A Clark, 7:pp. 157–176. Archeological papers of the american anthropological association. American Anthropological Association, Arlington.</w:t>
+      </w:r>
+    </w:p>
+    <w:bookmarkEnd w:id="212"/>
+    <w:bookmarkStart w:id="213" w:name="ref-Wood2000-ze"/>
+    <w:p>
+      <w:pPr>
+        <w:pStyle w:val="Bibliography"/>
+      </w:pPr>
+      <w:r>
+        <w:t xml:space="preserve">Wood, J Scott. 2000</w:t>
+      </w:r>
+      <w:r>
+        <w:t xml:space="preserve"> </w:t>
+      </w:r>
+      <w:r>
+        <w:t xml:space="preserve">Vale of Tiers Palimpsest: Salado Settlement and Internal Relationship in the Tonto Basin Area</w:t>
+      </w:r>
+      <w:r>
+        <w:t xml:space="preserve">. In</w:t>
+      </w:r>
+      <w:r>
+        <w:t xml:space="preserve"> </w:t>
+      </w:r>
+      <w:r>
+        <w:rPr>
+          <w:iCs/>
+          <w:i/>
+        </w:rPr>
         <w:t xml:space="preserve">Salado</w:t>
       </w:r>
       <w:r>
         <w:t xml:space="preserve">, edited by Jeffrey S Dean, pp. 107–142. Amerind Foundation Publication; University of New Mexico Press, Dragoon, Arizona; Albuquerque.</w:t>
       </w:r>
     </w:p>
-    <w:bookmarkEnd w:id="201"/>
-    <w:bookmarkEnd w:id="202"/>
-    <w:bookmarkEnd w:id="203"/>
+    <w:bookmarkEnd w:id="213"/>
+    <w:bookmarkEnd w:id="214"/>
+    <w:bookmarkEnd w:id="215"/>
     <w:sectPr>
       <w:headerReference r:id="rId9" w:type="default"/>
       <w:pgSz w:code="9" w:h="16840" w:w="11901"/>

</xml_diff>